<commit_message>
Updating the ProjectProposal and uploading the Proposal Requirements PDF.
</commit_message>
<xml_diff>
--- a/Documents/ProjectProposal.docx
+++ b/Documents/ProjectProposal.docx
@@ -3,10 +3,288 @@
 <w:document xmlns:wpc="http://schemas.microsoft.com/office/word/2010/wordprocessingCanvas" xmlns:mc="http://schemas.openxmlformats.org/markup-compatibility/2006" xmlns:o="urn:schemas-microsoft-com:office:office" xmlns:r="http://schemas.openxmlformats.org/officeDocument/2006/relationships" xmlns:m="http://schemas.openxmlformats.org/officeDocument/2006/math" xmlns:v="urn:schemas-microsoft-com:vml" xmlns:wp14="http://schemas.microsoft.com/office/word/2010/wordprocessingDrawing" xmlns:wp="http://schemas.openxmlformats.org/drawingml/2006/wordprocessingDrawing" xmlns:w10="urn:schemas-microsoft-com:office:word" xmlns:w="http://schemas.openxmlformats.org/wordprocessingml/2006/main" xmlns:w14="http://schemas.microsoft.com/office/word/2010/wordml" xmlns:wpg="http://schemas.microsoft.com/office/word/2010/wordprocessingGroup" xmlns:wpi="http://schemas.microsoft.com/office/word/2010/wordprocessingInk" xmlns:wne="http://schemas.microsoft.com/office/word/2006/wordml" xmlns:wps="http://schemas.microsoft.com/office/word/2010/wordprocessingShape" mc:Ignorable="w14 wp14">
   <w:body>
     <w:p>
+      <w:pPr>
+        <w:pStyle w:val="NoSpacing"/>
+        <w:rPr>
+          <w:b/>
+        </w:rPr>
+      </w:pPr>
+      <w:r>
+        <w:rPr>
+          <w:b/>
+        </w:rPr>
+        <w:t>Kevin Kuo</w:t>
+      </w:r>
+    </w:p>
+    <w:p>
+      <w:pPr>
+        <w:pStyle w:val="NoSpacing"/>
+        <w:rPr>
+          <w:b/>
+        </w:rPr>
+      </w:pPr>
+      <w:r>
+        <w:rPr>
+          <w:b/>
+        </w:rPr>
+        <w:t>Mary Snyder</w:t>
+      </w:r>
+    </w:p>
+    <w:p>
+      <w:pPr>
+        <w:rPr>
+          <w:b/>
+        </w:rPr>
+      </w:pPr>
+      <w:r>
+        <w:rPr>
+          <w:b/>
+        </w:rPr>
+        <w:t>Raj Patel</w:t>
+      </w:r>
+    </w:p>
+    <w:p>
+      <w:pPr>
+        <w:pStyle w:val="Heading2"/>
+      </w:pPr>
+      <w:r>
+        <w:t>Objective</w:t>
+      </w:r>
+    </w:p>
+    <w:p>
+      <w:r>
+        <w:t xml:space="preserve">The objection of this project is to design a course scheduler that can be used to determine valid combinations </w:t>
+      </w:r>
+      <w:r>
+        <w:t>of courses a student may have in the next semester.</w:t>
+      </w:r>
+    </w:p>
+    <w:p>
+      <w:pPr>
+        <w:pStyle w:val="Heading2"/>
+      </w:pPr>
+      <w:r>
+        <w:t>Summary</w:t>
+      </w:r>
+    </w:p>
+    <w:p>
+      <w:r>
+        <w:t>This course scheduler shall do the following:</w:t>
+      </w:r>
+    </w:p>
+    <w:p>
+      <w:pPr>
+        <w:pStyle w:val="ListParagraph"/>
+        <w:numPr>
+          <w:ilvl w:val="0"/>
+          <w:numId w:val="2"/>
+        </w:numPr>
+      </w:pPr>
+      <w:r>
+        <w:t>Place eligible courses on a student’s schedule planner</w:t>
+      </w:r>
+    </w:p>
+    <w:p>
+      <w:pPr>
+        <w:pStyle w:val="ListParagraph"/>
+        <w:numPr>
+          <w:ilvl w:val="0"/>
+          <w:numId w:val="2"/>
+        </w:numPr>
+      </w:pPr>
+      <w:r>
+        <w:t>Determine whether a student is eligible to take a course based on the student meeting the course’s prerequisites</w:t>
+      </w:r>
+    </w:p>
+    <w:p>
+      <w:pPr>
+        <w:pStyle w:val="ListParagraph"/>
+        <w:numPr>
+          <w:ilvl w:val="0"/>
+          <w:numId w:val="2"/>
+        </w:numPr>
+      </w:pPr>
+      <w:r>
+        <w:t xml:space="preserve">Ensure there are no scheduling conflicts with </w:t>
+      </w:r>
+      <w:r>
+        <w:t>courses that are already entered into the schedule planner</w:t>
+      </w:r>
+    </w:p>
+    <w:p>
+      <w:pPr>
+        <w:pStyle w:val="ListParagraph"/>
+        <w:numPr>
+          <w:ilvl w:val="1"/>
+          <w:numId w:val="2"/>
+        </w:numPr>
+      </w:pPr>
+      <w:r>
+        <w:t>If there are conflicts, provide an interface for resolving such conflicts</w:t>
+      </w:r>
+    </w:p>
+    <w:p>
+      <w:pPr>
+        <w:pStyle w:val="Heading2"/>
+      </w:pPr>
+      <w:r>
+        <w:t>Classes</w:t>
+      </w:r>
+    </w:p>
+    <w:p>
+      <w:pPr>
+        <w:pStyle w:val="ListParagraph"/>
+        <w:numPr>
+          <w:ilvl w:val="0"/>
+          <w:numId w:val="4"/>
+        </w:numPr>
+      </w:pPr>
+      <w:r>
+        <w:t>Courses</w:t>
+      </w:r>
+    </w:p>
+    <w:p>
+      <w:pPr>
+        <w:pStyle w:val="Heading2"/>
+      </w:pPr>
       <w:bookmarkStart w:id="0" w:name="_GoBack"/>
       <w:bookmarkEnd w:id="0"/>
-    </w:p>
+      <w:r>
+        <w:t>Use cases</w:t>
+      </w:r>
+    </w:p>
+    <w:p>
+      <w:pPr>
+        <w:pStyle w:val="ListParagraph"/>
+        <w:numPr>
+          <w:ilvl w:val="0"/>
+          <w:numId w:val="3"/>
+        </w:numPr>
+      </w:pPr>
+      <w:r>
+        <w:t>Add course</w:t>
+      </w:r>
+    </w:p>
+    <w:p>
+      <w:pPr>
+        <w:pStyle w:val="ListParagraph"/>
+        <w:numPr>
+          <w:ilvl w:val="1"/>
+          <w:numId w:val="3"/>
+        </w:numPr>
+      </w:pPr>
+      <w:r>
+        <w:t>Resolve schedule conflicts</w:t>
+      </w:r>
+    </w:p>
+    <w:p>
+      <w:pPr>
+        <w:pStyle w:val="ListParagraph"/>
+        <w:numPr>
+          <w:ilvl w:val="0"/>
+          <w:numId w:val="3"/>
+        </w:numPr>
+      </w:pPr>
+      <w:r>
+        <w:t>Drop course</w:t>
+      </w:r>
+    </w:p>
+    <w:p>
+      <w:pPr>
+        <w:pStyle w:val="ListParagraph"/>
+        <w:numPr>
+          <w:ilvl w:val="0"/>
+          <w:numId w:val="3"/>
+        </w:numPr>
+      </w:pPr>
+      <w:r>
+        <w:t>Verify eligibility for course</w:t>
+      </w:r>
+    </w:p>
+    <w:p>
+      <w:pPr>
+        <w:pStyle w:val="ListParagraph"/>
+        <w:numPr>
+          <w:ilvl w:val="1"/>
+          <w:numId w:val="3"/>
+        </w:numPr>
+      </w:pPr>
+      <w:r>
+        <w:t>Verify against academic history</w:t>
+      </w:r>
+    </w:p>
+    <w:p>
+      <w:pPr>
+        <w:pStyle w:val="Heading2"/>
+      </w:pPr>
+      <w:r>
+        <w:t>Database</w:t>
+      </w:r>
+    </w:p>
+    <w:p>
+      <w:r>
+        <w:t>The database will require the following tables:</w:t>
+      </w:r>
+    </w:p>
+    <w:p>
+      <w:pPr>
+        <w:pStyle w:val="ListParagraph"/>
+        <w:numPr>
+          <w:ilvl w:val="0"/>
+          <w:numId w:val="5"/>
+        </w:numPr>
+      </w:pPr>
+      <w:r>
+        <w:t>Student information</w:t>
+      </w:r>
+    </w:p>
+    <w:p>
+      <w:pPr>
+        <w:pStyle w:val="ListParagraph"/>
+        <w:numPr>
+          <w:ilvl w:val="0"/>
+          <w:numId w:val="5"/>
+        </w:numPr>
+      </w:pPr>
+      <w:r>
+        <w:t>Student academic history</w:t>
+      </w:r>
+    </w:p>
+    <w:p>
+      <w:pPr>
+        <w:pStyle w:val="ListParagraph"/>
+        <w:numPr>
+          <w:ilvl w:val="0"/>
+          <w:numId w:val="5"/>
+        </w:numPr>
+      </w:pPr>
+      <w:r>
+        <w:t>Department course schedule listing (with prerequisites)</w:t>
+      </w:r>
+    </w:p>
+    <w:p>
+      <w:pPr>
+        <w:pStyle w:val="ListParagraph"/>
+        <w:numPr>
+          <w:ilvl w:val="0"/>
+          <w:numId w:val="5"/>
+        </w:numPr>
+      </w:pPr>
+      <w:r>
+        <w:t>Student’s proposed schedule</w:t>
+      </w:r>
+    </w:p>
+    <w:p>
+      <w:pPr>
+        <w:pStyle w:val="Heading2"/>
+      </w:pPr>
+      <w:r>
+        <w:t>Other Features</w:t>
+      </w:r>
+    </w:p>
+    <w:p/>
     <w:sectPr>
+      <w:headerReference w:type="default" r:id="rId8"/>
       <w:pgSz w:w="12240" w:h="15840"/>
       <w:pgMar w:top="1440" w:right="1440" w:bottom="1440" w:left="1440" w:header="720" w:footer="720" w:gutter="0"/>
       <w:cols w:space="720"/>
@@ -14,6 +292,651 @@
     </w:sectPr>
   </w:body>
 </w:document>
+</file>
+
+<file path=word/endnotes.xml><?xml version="1.0" encoding="utf-8"?>
+<w:endnotes xmlns:wpc="http://schemas.microsoft.com/office/word/2010/wordprocessingCanvas" xmlns:mc="http://schemas.openxmlformats.org/markup-compatibility/2006" xmlns:o="urn:schemas-microsoft-com:office:office" xmlns:r="http://schemas.openxmlformats.org/officeDocument/2006/relationships" xmlns:m="http://schemas.openxmlformats.org/officeDocument/2006/math" xmlns:v="urn:schemas-microsoft-com:vml" xmlns:wp14="http://schemas.microsoft.com/office/word/2010/wordprocessingDrawing" xmlns:wp="http://schemas.openxmlformats.org/drawingml/2006/wordprocessingDrawing" xmlns:w10="urn:schemas-microsoft-com:office:word" xmlns:w="http://schemas.openxmlformats.org/wordprocessingml/2006/main" xmlns:w14="http://schemas.microsoft.com/office/word/2010/wordml" xmlns:wpg="http://schemas.microsoft.com/office/word/2010/wordprocessingGroup" xmlns:wpi="http://schemas.microsoft.com/office/word/2010/wordprocessingInk" xmlns:wne="http://schemas.microsoft.com/office/word/2006/wordml" xmlns:wps="http://schemas.microsoft.com/office/word/2010/wordprocessingShape" mc:Ignorable="w14 wp14">
+  <w:endnote w:type="separator" w:id="-1">
+    <w:p>
+      <w:pPr>
+        <w:spacing w:after="0" w:line="240" w:lineRule="auto"/>
+      </w:pPr>
+      <w:r>
+        <w:separator/>
+      </w:r>
+    </w:p>
+  </w:endnote>
+  <w:endnote w:type="continuationSeparator" w:id="0">
+    <w:p>
+      <w:pPr>
+        <w:spacing w:after="0" w:line="240" w:lineRule="auto"/>
+      </w:pPr>
+      <w:r>
+        <w:continuationSeparator/>
+      </w:r>
+    </w:p>
+  </w:endnote>
+</w:endnotes>
+</file>
+
+<file path=word/footnotes.xml><?xml version="1.0" encoding="utf-8"?>
+<w:footnotes xmlns:wpc="http://schemas.microsoft.com/office/word/2010/wordprocessingCanvas" xmlns:mc="http://schemas.openxmlformats.org/markup-compatibility/2006" xmlns:o="urn:schemas-microsoft-com:office:office" xmlns:r="http://schemas.openxmlformats.org/officeDocument/2006/relationships" xmlns:m="http://schemas.openxmlformats.org/officeDocument/2006/math" xmlns:v="urn:schemas-microsoft-com:vml" xmlns:wp14="http://schemas.microsoft.com/office/word/2010/wordprocessingDrawing" xmlns:wp="http://schemas.openxmlformats.org/drawingml/2006/wordprocessingDrawing" xmlns:w10="urn:schemas-microsoft-com:office:word" xmlns:w="http://schemas.openxmlformats.org/wordprocessingml/2006/main" xmlns:w14="http://schemas.microsoft.com/office/word/2010/wordml" xmlns:wpg="http://schemas.microsoft.com/office/word/2010/wordprocessingGroup" xmlns:wpi="http://schemas.microsoft.com/office/word/2010/wordprocessingInk" xmlns:wne="http://schemas.microsoft.com/office/word/2006/wordml" xmlns:wps="http://schemas.microsoft.com/office/word/2010/wordprocessingShape" mc:Ignorable="w14 wp14">
+  <w:footnote w:type="separator" w:id="-1">
+    <w:p>
+      <w:pPr>
+        <w:spacing w:after="0" w:line="240" w:lineRule="auto"/>
+      </w:pPr>
+      <w:r>
+        <w:separator/>
+      </w:r>
+    </w:p>
+  </w:footnote>
+  <w:footnote w:type="continuationSeparator" w:id="0">
+    <w:p>
+      <w:pPr>
+        <w:spacing w:after="0" w:line="240" w:lineRule="auto"/>
+      </w:pPr>
+      <w:r>
+        <w:continuationSeparator/>
+      </w:r>
+    </w:p>
+  </w:footnote>
+</w:footnotes>
+</file>
+
+<file path=word/header1.xml><?xml version="1.0" encoding="utf-8"?>
+<w:hdr xmlns:wpc="http://schemas.microsoft.com/office/word/2010/wordprocessingCanvas" xmlns:mc="http://schemas.openxmlformats.org/markup-compatibility/2006" xmlns:o="urn:schemas-microsoft-com:office:office" xmlns:r="http://schemas.openxmlformats.org/officeDocument/2006/relationships" xmlns:m="http://schemas.openxmlformats.org/officeDocument/2006/math" xmlns:v="urn:schemas-microsoft-com:vml" xmlns:wp14="http://schemas.microsoft.com/office/word/2010/wordprocessingDrawing" xmlns:wp="http://schemas.openxmlformats.org/drawingml/2006/wordprocessingDrawing" xmlns:w10="urn:schemas-microsoft-com:office:word" xmlns:w="http://schemas.openxmlformats.org/wordprocessingml/2006/main" xmlns:w14="http://schemas.microsoft.com/office/word/2010/wordml" xmlns:wpg="http://schemas.microsoft.com/office/word/2010/wordprocessingGroup" xmlns:wpi="http://schemas.microsoft.com/office/word/2010/wordprocessingInk" xmlns:wne="http://schemas.microsoft.com/office/word/2006/wordml" xmlns:wps="http://schemas.microsoft.com/office/word/2010/wordprocessingShape" mc:Ignorable="w14 wp14">
+  <w:p>
+    <w:pPr>
+      <w:pStyle w:val="NoSpacing"/>
+      <w:jc w:val="center"/>
+    </w:pPr>
+    <w:r>
+      <w:t>Towson University</w:t>
+    </w:r>
+  </w:p>
+  <w:p>
+    <w:pPr>
+      <w:pStyle w:val="NoSpacing"/>
+      <w:jc w:val="center"/>
+    </w:pPr>
+    <w:r>
+      <w:t>Department of Computer and Information Sciences – COSC 617</w:t>
+    </w:r>
+  </w:p>
+  <w:p>
+    <w:pPr>
+      <w:pStyle w:val="NoSpacing"/>
+      <w:jc w:val="center"/>
+    </w:pPr>
+    <w:r>
+      <w:t>Project Proposal</w:t>
+    </w:r>
+  </w:p>
+  <w:p>
+    <w:pPr>
+      <w:pStyle w:val="Header"/>
+    </w:pPr>
+  </w:p>
+</w:hdr>
+</file>
+
+<file path=word/numbering.xml><?xml version="1.0" encoding="utf-8"?>
+<w:numbering xmlns:wpc="http://schemas.microsoft.com/office/word/2010/wordprocessingCanvas" xmlns:mc="http://schemas.openxmlformats.org/markup-compatibility/2006" xmlns:o="urn:schemas-microsoft-com:office:office" xmlns:r="http://schemas.openxmlformats.org/officeDocument/2006/relationships" xmlns:m="http://schemas.openxmlformats.org/officeDocument/2006/math" xmlns:v="urn:schemas-microsoft-com:vml" xmlns:wp14="http://schemas.microsoft.com/office/word/2010/wordprocessingDrawing" xmlns:wp="http://schemas.openxmlformats.org/drawingml/2006/wordprocessingDrawing" xmlns:w10="urn:schemas-microsoft-com:office:word" xmlns:w="http://schemas.openxmlformats.org/wordprocessingml/2006/main" xmlns:w14="http://schemas.microsoft.com/office/word/2010/wordml" xmlns:wpg="http://schemas.microsoft.com/office/word/2010/wordprocessingGroup" xmlns:wpi="http://schemas.microsoft.com/office/word/2010/wordprocessingInk" xmlns:wne="http://schemas.microsoft.com/office/word/2006/wordml" xmlns:wps="http://schemas.microsoft.com/office/word/2010/wordprocessingShape" mc:Ignorable="w14 wp14">
+  <w:abstractNum w:abstractNumId="0">
+    <w:nsid w:val="23CA4830"/>
+    <w:multiLevelType w:val="hybridMultilevel"/>
+    <w:tmpl w:val="2F3C6E02"/>
+    <w:lvl w:ilvl="0" w:tplc="04090001">
+      <w:start w:val="1"/>
+      <w:numFmt w:val="bullet"/>
+      <w:lvlText w:val=""/>
+      <w:lvlJc w:val="left"/>
+      <w:pPr>
+        <w:ind w:left="720" w:hanging="360"/>
+      </w:pPr>
+      <w:rPr>
+        <w:rFonts w:ascii="Symbol" w:hAnsi="Symbol" w:hint="default"/>
+      </w:rPr>
+    </w:lvl>
+    <w:lvl w:ilvl="1" w:tplc="04090003" w:tentative="1">
+      <w:start w:val="1"/>
+      <w:numFmt w:val="bullet"/>
+      <w:lvlText w:val="o"/>
+      <w:lvlJc w:val="left"/>
+      <w:pPr>
+        <w:ind w:left="1440" w:hanging="360"/>
+      </w:pPr>
+      <w:rPr>
+        <w:rFonts w:ascii="Courier New" w:hAnsi="Courier New" w:cs="Courier New" w:hint="default"/>
+      </w:rPr>
+    </w:lvl>
+    <w:lvl w:ilvl="2" w:tplc="04090005" w:tentative="1">
+      <w:start w:val="1"/>
+      <w:numFmt w:val="bullet"/>
+      <w:lvlText w:val=""/>
+      <w:lvlJc w:val="left"/>
+      <w:pPr>
+        <w:ind w:left="2160" w:hanging="360"/>
+      </w:pPr>
+      <w:rPr>
+        <w:rFonts w:ascii="Wingdings" w:hAnsi="Wingdings" w:hint="default"/>
+      </w:rPr>
+    </w:lvl>
+    <w:lvl w:ilvl="3" w:tplc="04090001" w:tentative="1">
+      <w:start w:val="1"/>
+      <w:numFmt w:val="bullet"/>
+      <w:lvlText w:val=""/>
+      <w:lvlJc w:val="left"/>
+      <w:pPr>
+        <w:ind w:left="2880" w:hanging="360"/>
+      </w:pPr>
+      <w:rPr>
+        <w:rFonts w:ascii="Symbol" w:hAnsi="Symbol" w:hint="default"/>
+      </w:rPr>
+    </w:lvl>
+    <w:lvl w:ilvl="4" w:tplc="04090003" w:tentative="1">
+      <w:start w:val="1"/>
+      <w:numFmt w:val="bullet"/>
+      <w:lvlText w:val="o"/>
+      <w:lvlJc w:val="left"/>
+      <w:pPr>
+        <w:ind w:left="3600" w:hanging="360"/>
+      </w:pPr>
+      <w:rPr>
+        <w:rFonts w:ascii="Courier New" w:hAnsi="Courier New" w:cs="Courier New" w:hint="default"/>
+      </w:rPr>
+    </w:lvl>
+    <w:lvl w:ilvl="5" w:tplc="04090005" w:tentative="1">
+      <w:start w:val="1"/>
+      <w:numFmt w:val="bullet"/>
+      <w:lvlText w:val=""/>
+      <w:lvlJc w:val="left"/>
+      <w:pPr>
+        <w:ind w:left="4320" w:hanging="360"/>
+      </w:pPr>
+      <w:rPr>
+        <w:rFonts w:ascii="Wingdings" w:hAnsi="Wingdings" w:hint="default"/>
+      </w:rPr>
+    </w:lvl>
+    <w:lvl w:ilvl="6" w:tplc="04090001" w:tentative="1">
+      <w:start w:val="1"/>
+      <w:numFmt w:val="bullet"/>
+      <w:lvlText w:val=""/>
+      <w:lvlJc w:val="left"/>
+      <w:pPr>
+        <w:ind w:left="5040" w:hanging="360"/>
+      </w:pPr>
+      <w:rPr>
+        <w:rFonts w:ascii="Symbol" w:hAnsi="Symbol" w:hint="default"/>
+      </w:rPr>
+    </w:lvl>
+    <w:lvl w:ilvl="7" w:tplc="04090003" w:tentative="1">
+      <w:start w:val="1"/>
+      <w:numFmt w:val="bullet"/>
+      <w:lvlText w:val="o"/>
+      <w:lvlJc w:val="left"/>
+      <w:pPr>
+        <w:ind w:left="5760" w:hanging="360"/>
+      </w:pPr>
+      <w:rPr>
+        <w:rFonts w:ascii="Courier New" w:hAnsi="Courier New" w:cs="Courier New" w:hint="default"/>
+      </w:rPr>
+    </w:lvl>
+    <w:lvl w:ilvl="8" w:tplc="04090005" w:tentative="1">
+      <w:start w:val="1"/>
+      <w:numFmt w:val="bullet"/>
+      <w:lvlText w:val=""/>
+      <w:lvlJc w:val="left"/>
+      <w:pPr>
+        <w:ind w:left="6480" w:hanging="360"/>
+      </w:pPr>
+      <w:rPr>
+        <w:rFonts w:ascii="Wingdings" w:hAnsi="Wingdings" w:hint="default"/>
+      </w:rPr>
+    </w:lvl>
+  </w:abstractNum>
+  <w:abstractNum w:abstractNumId="1">
+    <w:nsid w:val="554E4E64"/>
+    <w:multiLevelType w:val="hybridMultilevel"/>
+    <w:tmpl w:val="0E32EA36"/>
+    <w:lvl w:ilvl="0" w:tplc="04090001">
+      <w:start w:val="1"/>
+      <w:numFmt w:val="bullet"/>
+      <w:lvlText w:val=""/>
+      <w:lvlJc w:val="left"/>
+      <w:pPr>
+        <w:ind w:left="720" w:hanging="360"/>
+      </w:pPr>
+      <w:rPr>
+        <w:rFonts w:ascii="Symbol" w:hAnsi="Symbol" w:hint="default"/>
+      </w:rPr>
+    </w:lvl>
+    <w:lvl w:ilvl="1" w:tplc="04090003">
+      <w:start w:val="1"/>
+      <w:numFmt w:val="bullet"/>
+      <w:lvlText w:val="o"/>
+      <w:lvlJc w:val="left"/>
+      <w:pPr>
+        <w:ind w:left="1440" w:hanging="360"/>
+      </w:pPr>
+      <w:rPr>
+        <w:rFonts w:ascii="Courier New" w:hAnsi="Courier New" w:cs="Courier New" w:hint="default"/>
+      </w:rPr>
+    </w:lvl>
+    <w:lvl w:ilvl="2" w:tplc="04090005" w:tentative="1">
+      <w:start w:val="1"/>
+      <w:numFmt w:val="bullet"/>
+      <w:lvlText w:val=""/>
+      <w:lvlJc w:val="left"/>
+      <w:pPr>
+        <w:ind w:left="2160" w:hanging="360"/>
+      </w:pPr>
+      <w:rPr>
+        <w:rFonts w:ascii="Wingdings" w:hAnsi="Wingdings" w:hint="default"/>
+      </w:rPr>
+    </w:lvl>
+    <w:lvl w:ilvl="3" w:tplc="04090001" w:tentative="1">
+      <w:start w:val="1"/>
+      <w:numFmt w:val="bullet"/>
+      <w:lvlText w:val=""/>
+      <w:lvlJc w:val="left"/>
+      <w:pPr>
+        <w:ind w:left="2880" w:hanging="360"/>
+      </w:pPr>
+      <w:rPr>
+        <w:rFonts w:ascii="Symbol" w:hAnsi="Symbol" w:hint="default"/>
+      </w:rPr>
+    </w:lvl>
+    <w:lvl w:ilvl="4" w:tplc="04090003" w:tentative="1">
+      <w:start w:val="1"/>
+      <w:numFmt w:val="bullet"/>
+      <w:lvlText w:val="o"/>
+      <w:lvlJc w:val="left"/>
+      <w:pPr>
+        <w:ind w:left="3600" w:hanging="360"/>
+      </w:pPr>
+      <w:rPr>
+        <w:rFonts w:ascii="Courier New" w:hAnsi="Courier New" w:cs="Courier New" w:hint="default"/>
+      </w:rPr>
+    </w:lvl>
+    <w:lvl w:ilvl="5" w:tplc="04090005" w:tentative="1">
+      <w:start w:val="1"/>
+      <w:numFmt w:val="bullet"/>
+      <w:lvlText w:val=""/>
+      <w:lvlJc w:val="left"/>
+      <w:pPr>
+        <w:ind w:left="4320" w:hanging="360"/>
+      </w:pPr>
+      <w:rPr>
+        <w:rFonts w:ascii="Wingdings" w:hAnsi="Wingdings" w:hint="default"/>
+      </w:rPr>
+    </w:lvl>
+    <w:lvl w:ilvl="6" w:tplc="04090001" w:tentative="1">
+      <w:start w:val="1"/>
+      <w:numFmt w:val="bullet"/>
+      <w:lvlText w:val=""/>
+      <w:lvlJc w:val="left"/>
+      <w:pPr>
+        <w:ind w:left="5040" w:hanging="360"/>
+      </w:pPr>
+      <w:rPr>
+        <w:rFonts w:ascii="Symbol" w:hAnsi="Symbol" w:hint="default"/>
+      </w:rPr>
+    </w:lvl>
+    <w:lvl w:ilvl="7" w:tplc="04090003" w:tentative="1">
+      <w:start w:val="1"/>
+      <w:numFmt w:val="bullet"/>
+      <w:lvlText w:val="o"/>
+      <w:lvlJc w:val="left"/>
+      <w:pPr>
+        <w:ind w:left="5760" w:hanging="360"/>
+      </w:pPr>
+      <w:rPr>
+        <w:rFonts w:ascii="Courier New" w:hAnsi="Courier New" w:cs="Courier New" w:hint="default"/>
+      </w:rPr>
+    </w:lvl>
+    <w:lvl w:ilvl="8" w:tplc="04090005" w:tentative="1">
+      <w:start w:val="1"/>
+      <w:numFmt w:val="bullet"/>
+      <w:lvlText w:val=""/>
+      <w:lvlJc w:val="left"/>
+      <w:pPr>
+        <w:ind w:left="6480" w:hanging="360"/>
+      </w:pPr>
+      <w:rPr>
+        <w:rFonts w:ascii="Wingdings" w:hAnsi="Wingdings" w:hint="default"/>
+      </w:rPr>
+    </w:lvl>
+  </w:abstractNum>
+  <w:abstractNum w:abstractNumId="2">
+    <w:nsid w:val="5F5A3960"/>
+    <w:multiLevelType w:val="hybridMultilevel"/>
+    <w:tmpl w:val="A7A61FA4"/>
+    <w:lvl w:ilvl="0" w:tplc="0409000F">
+      <w:start w:val="1"/>
+      <w:numFmt w:val="decimal"/>
+      <w:lvlText w:val="%1."/>
+      <w:lvlJc w:val="left"/>
+      <w:pPr>
+        <w:ind w:left="720" w:hanging="360"/>
+      </w:pPr>
+    </w:lvl>
+    <w:lvl w:ilvl="1" w:tplc="04090019" w:tentative="1">
+      <w:start w:val="1"/>
+      <w:numFmt w:val="lowerLetter"/>
+      <w:lvlText w:val="%2."/>
+      <w:lvlJc w:val="left"/>
+      <w:pPr>
+        <w:ind w:left="1440" w:hanging="360"/>
+      </w:pPr>
+    </w:lvl>
+    <w:lvl w:ilvl="2" w:tplc="0409001B" w:tentative="1">
+      <w:start w:val="1"/>
+      <w:numFmt w:val="lowerRoman"/>
+      <w:lvlText w:val="%3."/>
+      <w:lvlJc w:val="right"/>
+      <w:pPr>
+        <w:ind w:left="2160" w:hanging="180"/>
+      </w:pPr>
+    </w:lvl>
+    <w:lvl w:ilvl="3" w:tplc="0409000F" w:tentative="1">
+      <w:start w:val="1"/>
+      <w:numFmt w:val="decimal"/>
+      <w:lvlText w:val="%4."/>
+      <w:lvlJc w:val="left"/>
+      <w:pPr>
+        <w:ind w:left="2880" w:hanging="360"/>
+      </w:pPr>
+    </w:lvl>
+    <w:lvl w:ilvl="4" w:tplc="04090019" w:tentative="1">
+      <w:start w:val="1"/>
+      <w:numFmt w:val="lowerLetter"/>
+      <w:lvlText w:val="%5."/>
+      <w:lvlJc w:val="left"/>
+      <w:pPr>
+        <w:ind w:left="3600" w:hanging="360"/>
+      </w:pPr>
+    </w:lvl>
+    <w:lvl w:ilvl="5" w:tplc="0409001B" w:tentative="1">
+      <w:start w:val="1"/>
+      <w:numFmt w:val="lowerRoman"/>
+      <w:lvlText w:val="%6."/>
+      <w:lvlJc w:val="right"/>
+      <w:pPr>
+        <w:ind w:left="4320" w:hanging="180"/>
+      </w:pPr>
+    </w:lvl>
+    <w:lvl w:ilvl="6" w:tplc="0409000F" w:tentative="1">
+      <w:start w:val="1"/>
+      <w:numFmt w:val="decimal"/>
+      <w:lvlText w:val="%7."/>
+      <w:lvlJc w:val="left"/>
+      <w:pPr>
+        <w:ind w:left="5040" w:hanging="360"/>
+      </w:pPr>
+    </w:lvl>
+    <w:lvl w:ilvl="7" w:tplc="04090019" w:tentative="1">
+      <w:start w:val="1"/>
+      <w:numFmt w:val="lowerLetter"/>
+      <w:lvlText w:val="%8."/>
+      <w:lvlJc w:val="left"/>
+      <w:pPr>
+        <w:ind w:left="5760" w:hanging="360"/>
+      </w:pPr>
+    </w:lvl>
+    <w:lvl w:ilvl="8" w:tplc="0409001B" w:tentative="1">
+      <w:start w:val="1"/>
+      <w:numFmt w:val="lowerRoman"/>
+      <w:lvlText w:val="%9."/>
+      <w:lvlJc w:val="right"/>
+      <w:pPr>
+        <w:ind w:left="6480" w:hanging="180"/>
+      </w:pPr>
+    </w:lvl>
+  </w:abstractNum>
+  <w:abstractNum w:abstractNumId="3">
+    <w:nsid w:val="65355E57"/>
+    <w:multiLevelType w:val="hybridMultilevel"/>
+    <w:tmpl w:val="10284FF8"/>
+    <w:lvl w:ilvl="0" w:tplc="04090001">
+      <w:start w:val="1"/>
+      <w:numFmt w:val="bullet"/>
+      <w:lvlText w:val=""/>
+      <w:lvlJc w:val="left"/>
+      <w:pPr>
+        <w:ind w:left="720" w:hanging="360"/>
+      </w:pPr>
+      <w:rPr>
+        <w:rFonts w:ascii="Symbol" w:hAnsi="Symbol" w:hint="default"/>
+      </w:rPr>
+    </w:lvl>
+    <w:lvl w:ilvl="1" w:tplc="04090003">
+      <w:start w:val="1"/>
+      <w:numFmt w:val="bullet"/>
+      <w:lvlText w:val="o"/>
+      <w:lvlJc w:val="left"/>
+      <w:pPr>
+        <w:ind w:left="1440" w:hanging="360"/>
+      </w:pPr>
+      <w:rPr>
+        <w:rFonts w:ascii="Courier New" w:hAnsi="Courier New" w:cs="Courier New" w:hint="default"/>
+      </w:rPr>
+    </w:lvl>
+    <w:lvl w:ilvl="2" w:tplc="04090005" w:tentative="1">
+      <w:start w:val="1"/>
+      <w:numFmt w:val="bullet"/>
+      <w:lvlText w:val=""/>
+      <w:lvlJc w:val="left"/>
+      <w:pPr>
+        <w:ind w:left="2160" w:hanging="360"/>
+      </w:pPr>
+      <w:rPr>
+        <w:rFonts w:ascii="Wingdings" w:hAnsi="Wingdings" w:hint="default"/>
+      </w:rPr>
+    </w:lvl>
+    <w:lvl w:ilvl="3" w:tplc="04090001" w:tentative="1">
+      <w:start w:val="1"/>
+      <w:numFmt w:val="bullet"/>
+      <w:lvlText w:val=""/>
+      <w:lvlJc w:val="left"/>
+      <w:pPr>
+        <w:ind w:left="2880" w:hanging="360"/>
+      </w:pPr>
+      <w:rPr>
+        <w:rFonts w:ascii="Symbol" w:hAnsi="Symbol" w:hint="default"/>
+      </w:rPr>
+    </w:lvl>
+    <w:lvl w:ilvl="4" w:tplc="04090003" w:tentative="1">
+      <w:start w:val="1"/>
+      <w:numFmt w:val="bullet"/>
+      <w:lvlText w:val="o"/>
+      <w:lvlJc w:val="left"/>
+      <w:pPr>
+        <w:ind w:left="3600" w:hanging="360"/>
+      </w:pPr>
+      <w:rPr>
+        <w:rFonts w:ascii="Courier New" w:hAnsi="Courier New" w:cs="Courier New" w:hint="default"/>
+      </w:rPr>
+    </w:lvl>
+    <w:lvl w:ilvl="5" w:tplc="04090005" w:tentative="1">
+      <w:start w:val="1"/>
+      <w:numFmt w:val="bullet"/>
+      <w:lvlText w:val=""/>
+      <w:lvlJc w:val="left"/>
+      <w:pPr>
+        <w:ind w:left="4320" w:hanging="360"/>
+      </w:pPr>
+      <w:rPr>
+        <w:rFonts w:ascii="Wingdings" w:hAnsi="Wingdings" w:hint="default"/>
+      </w:rPr>
+    </w:lvl>
+    <w:lvl w:ilvl="6" w:tplc="04090001" w:tentative="1">
+      <w:start w:val="1"/>
+      <w:numFmt w:val="bullet"/>
+      <w:lvlText w:val=""/>
+      <w:lvlJc w:val="left"/>
+      <w:pPr>
+        <w:ind w:left="5040" w:hanging="360"/>
+      </w:pPr>
+      <w:rPr>
+        <w:rFonts w:ascii="Symbol" w:hAnsi="Symbol" w:hint="default"/>
+      </w:rPr>
+    </w:lvl>
+    <w:lvl w:ilvl="7" w:tplc="04090003" w:tentative="1">
+      <w:start w:val="1"/>
+      <w:numFmt w:val="bullet"/>
+      <w:lvlText w:val="o"/>
+      <w:lvlJc w:val="left"/>
+      <w:pPr>
+        <w:ind w:left="5760" w:hanging="360"/>
+      </w:pPr>
+      <w:rPr>
+        <w:rFonts w:ascii="Courier New" w:hAnsi="Courier New" w:cs="Courier New" w:hint="default"/>
+      </w:rPr>
+    </w:lvl>
+    <w:lvl w:ilvl="8" w:tplc="04090005" w:tentative="1">
+      <w:start w:val="1"/>
+      <w:numFmt w:val="bullet"/>
+      <w:lvlText w:val=""/>
+      <w:lvlJc w:val="left"/>
+      <w:pPr>
+        <w:ind w:left="6480" w:hanging="360"/>
+      </w:pPr>
+      <w:rPr>
+        <w:rFonts w:ascii="Wingdings" w:hAnsi="Wingdings" w:hint="default"/>
+      </w:rPr>
+    </w:lvl>
+  </w:abstractNum>
+  <w:abstractNum w:abstractNumId="4">
+    <w:nsid w:val="6E626D86"/>
+    <w:multiLevelType w:val="hybridMultilevel"/>
+    <w:tmpl w:val="DACEB68E"/>
+    <w:lvl w:ilvl="0" w:tplc="04090001">
+      <w:start w:val="1"/>
+      <w:numFmt w:val="bullet"/>
+      <w:lvlText w:val=""/>
+      <w:lvlJc w:val="left"/>
+      <w:pPr>
+        <w:ind w:left="720" w:hanging="360"/>
+      </w:pPr>
+      <w:rPr>
+        <w:rFonts w:ascii="Symbol" w:hAnsi="Symbol" w:hint="default"/>
+      </w:rPr>
+    </w:lvl>
+    <w:lvl w:ilvl="1" w:tplc="04090003" w:tentative="1">
+      <w:start w:val="1"/>
+      <w:numFmt w:val="bullet"/>
+      <w:lvlText w:val="o"/>
+      <w:lvlJc w:val="left"/>
+      <w:pPr>
+        <w:ind w:left="1440" w:hanging="360"/>
+      </w:pPr>
+      <w:rPr>
+        <w:rFonts w:ascii="Courier New" w:hAnsi="Courier New" w:cs="Courier New" w:hint="default"/>
+      </w:rPr>
+    </w:lvl>
+    <w:lvl w:ilvl="2" w:tplc="04090005" w:tentative="1">
+      <w:start w:val="1"/>
+      <w:numFmt w:val="bullet"/>
+      <w:lvlText w:val=""/>
+      <w:lvlJc w:val="left"/>
+      <w:pPr>
+        <w:ind w:left="2160" w:hanging="360"/>
+      </w:pPr>
+      <w:rPr>
+        <w:rFonts w:ascii="Wingdings" w:hAnsi="Wingdings" w:hint="default"/>
+      </w:rPr>
+    </w:lvl>
+    <w:lvl w:ilvl="3" w:tplc="04090001" w:tentative="1">
+      <w:start w:val="1"/>
+      <w:numFmt w:val="bullet"/>
+      <w:lvlText w:val=""/>
+      <w:lvlJc w:val="left"/>
+      <w:pPr>
+        <w:ind w:left="2880" w:hanging="360"/>
+      </w:pPr>
+      <w:rPr>
+        <w:rFonts w:ascii="Symbol" w:hAnsi="Symbol" w:hint="default"/>
+      </w:rPr>
+    </w:lvl>
+    <w:lvl w:ilvl="4" w:tplc="04090003" w:tentative="1">
+      <w:start w:val="1"/>
+      <w:numFmt w:val="bullet"/>
+      <w:lvlText w:val="o"/>
+      <w:lvlJc w:val="left"/>
+      <w:pPr>
+        <w:ind w:left="3600" w:hanging="360"/>
+      </w:pPr>
+      <w:rPr>
+        <w:rFonts w:ascii="Courier New" w:hAnsi="Courier New" w:cs="Courier New" w:hint="default"/>
+      </w:rPr>
+    </w:lvl>
+    <w:lvl w:ilvl="5" w:tplc="04090005" w:tentative="1">
+      <w:start w:val="1"/>
+      <w:numFmt w:val="bullet"/>
+      <w:lvlText w:val=""/>
+      <w:lvlJc w:val="left"/>
+      <w:pPr>
+        <w:ind w:left="4320" w:hanging="360"/>
+      </w:pPr>
+      <w:rPr>
+        <w:rFonts w:ascii="Wingdings" w:hAnsi="Wingdings" w:hint="default"/>
+      </w:rPr>
+    </w:lvl>
+    <w:lvl w:ilvl="6" w:tplc="04090001" w:tentative="1">
+      <w:start w:val="1"/>
+      <w:numFmt w:val="bullet"/>
+      <w:lvlText w:val=""/>
+      <w:lvlJc w:val="left"/>
+      <w:pPr>
+        <w:ind w:left="5040" w:hanging="360"/>
+      </w:pPr>
+      <w:rPr>
+        <w:rFonts w:ascii="Symbol" w:hAnsi="Symbol" w:hint="default"/>
+      </w:rPr>
+    </w:lvl>
+    <w:lvl w:ilvl="7" w:tplc="04090003" w:tentative="1">
+      <w:start w:val="1"/>
+      <w:numFmt w:val="bullet"/>
+      <w:lvlText w:val="o"/>
+      <w:lvlJc w:val="left"/>
+      <w:pPr>
+        <w:ind w:left="5760" w:hanging="360"/>
+      </w:pPr>
+      <w:rPr>
+        <w:rFonts w:ascii="Courier New" w:hAnsi="Courier New" w:cs="Courier New" w:hint="default"/>
+      </w:rPr>
+    </w:lvl>
+    <w:lvl w:ilvl="8" w:tplc="04090005" w:tentative="1">
+      <w:start w:val="1"/>
+      <w:numFmt w:val="bullet"/>
+      <w:lvlText w:val=""/>
+      <w:lvlJc w:val="left"/>
+      <w:pPr>
+        <w:ind w:left="6480" w:hanging="360"/>
+      </w:pPr>
+      <w:rPr>
+        <w:rFonts w:ascii="Wingdings" w:hAnsi="Wingdings" w:hint="default"/>
+      </w:rPr>
+    </w:lvl>
+  </w:abstractNum>
+  <w:num w:numId="1">
+    <w:abstractNumId w:val="0"/>
+  </w:num>
+  <w:num w:numId="2">
+    <w:abstractNumId w:val="1"/>
+  </w:num>
+  <w:num w:numId="3">
+    <w:abstractNumId w:val="3"/>
+  </w:num>
+  <w:num w:numId="4">
+    <w:abstractNumId w:val="2"/>
+  </w:num>
+  <w:num w:numId="5">
+    <w:abstractNumId w:val="4"/>
+  </w:num>
+</w:numbering>
 </file>
 
 <file path=word/styles.xml><?xml version="1.0" encoding="utf-8"?>
@@ -175,6 +1098,57 @@
   <w:style w:type="paragraph" w:default="1" w:styleId="Normal">
     <w:name w:val="Normal"/>
     <w:qFormat/>
+    <w:rsid w:val="003544BD"/>
+    <w:rPr>
+      <w:rFonts w:ascii="Calibri" w:eastAsia="Calibri" w:hAnsi="Calibri" w:cs="Times New Roman"/>
+    </w:rPr>
+  </w:style>
+  <w:style w:type="paragraph" w:styleId="Heading1">
+    <w:name w:val="heading 1"/>
+    <w:basedOn w:val="Normal"/>
+    <w:next w:val="Normal"/>
+    <w:link w:val="Heading1Char"/>
+    <w:uiPriority w:val="9"/>
+    <w:qFormat/>
+    <w:rsid w:val="00921E1B"/>
+    <w:pPr>
+      <w:keepNext/>
+      <w:keepLines/>
+      <w:spacing w:before="480" w:after="0"/>
+      <w:outlineLvl w:val="0"/>
+    </w:pPr>
+    <w:rPr>
+      <w:rFonts w:asciiTheme="majorHAnsi" w:eastAsiaTheme="majorEastAsia" w:hAnsiTheme="majorHAnsi" w:cstheme="majorBidi"/>
+      <w:b/>
+      <w:bCs/>
+      <w:color w:val="365F91" w:themeColor="accent1" w:themeShade="BF"/>
+      <w:sz w:val="28"/>
+      <w:szCs w:val="28"/>
+    </w:rPr>
+  </w:style>
+  <w:style w:type="paragraph" w:styleId="Heading2">
+    <w:name w:val="heading 2"/>
+    <w:basedOn w:val="Normal"/>
+    <w:next w:val="Normal"/>
+    <w:link w:val="Heading2Char"/>
+    <w:uiPriority w:val="9"/>
+    <w:unhideWhenUsed/>
+    <w:qFormat/>
+    <w:rsid w:val="00190357"/>
+    <w:pPr>
+      <w:keepNext/>
+      <w:keepLines/>
+      <w:spacing w:before="200" w:after="0"/>
+      <w:outlineLvl w:val="1"/>
+    </w:pPr>
+    <w:rPr>
+      <w:rFonts w:asciiTheme="majorHAnsi" w:eastAsiaTheme="majorEastAsia" w:hAnsiTheme="majorHAnsi" w:cstheme="majorBidi"/>
+      <w:b/>
+      <w:bCs/>
+      <w:color w:val="4F81BD" w:themeColor="accent1"/>
+      <w:sz w:val="26"/>
+      <w:szCs w:val="26"/>
+    </w:rPr>
   </w:style>
   <w:style w:type="character" w:default="1" w:styleId="DefaultParagraphFont">
     <w:name w:val="Default Paragraph Font"/>
@@ -202,6 +1176,109 @@
     <w:uiPriority w:val="99"/>
     <w:semiHidden/>
     <w:unhideWhenUsed/>
+  </w:style>
+  <w:style w:type="paragraph" w:styleId="Header">
+    <w:name w:val="header"/>
+    <w:basedOn w:val="Normal"/>
+    <w:link w:val="HeaderChar"/>
+    <w:uiPriority w:val="99"/>
+    <w:unhideWhenUsed/>
+    <w:rsid w:val="007767AD"/>
+    <w:pPr>
+      <w:tabs>
+        <w:tab w:val="center" w:pos="4680"/>
+        <w:tab w:val="right" w:pos="9360"/>
+      </w:tabs>
+      <w:spacing w:after="0" w:line="240" w:lineRule="auto"/>
+    </w:pPr>
+    <w:rPr>
+      <w:rFonts w:asciiTheme="minorHAnsi" w:eastAsiaTheme="minorHAnsi" w:hAnsiTheme="minorHAnsi" w:cstheme="minorBidi"/>
+    </w:rPr>
+  </w:style>
+  <w:style w:type="character" w:customStyle="1" w:styleId="HeaderChar">
+    <w:name w:val="Header Char"/>
+    <w:basedOn w:val="DefaultParagraphFont"/>
+    <w:link w:val="Header"/>
+    <w:uiPriority w:val="99"/>
+    <w:rsid w:val="007767AD"/>
+  </w:style>
+  <w:style w:type="paragraph" w:styleId="Footer">
+    <w:name w:val="footer"/>
+    <w:basedOn w:val="Normal"/>
+    <w:link w:val="FooterChar"/>
+    <w:uiPriority w:val="99"/>
+    <w:unhideWhenUsed/>
+    <w:rsid w:val="007767AD"/>
+    <w:pPr>
+      <w:tabs>
+        <w:tab w:val="center" w:pos="4680"/>
+        <w:tab w:val="right" w:pos="9360"/>
+      </w:tabs>
+      <w:spacing w:after="0" w:line="240" w:lineRule="auto"/>
+    </w:pPr>
+    <w:rPr>
+      <w:rFonts w:asciiTheme="minorHAnsi" w:eastAsiaTheme="minorHAnsi" w:hAnsiTheme="minorHAnsi" w:cstheme="minorBidi"/>
+    </w:rPr>
+  </w:style>
+  <w:style w:type="character" w:customStyle="1" w:styleId="FooterChar">
+    <w:name w:val="Footer Char"/>
+    <w:basedOn w:val="DefaultParagraphFont"/>
+    <w:link w:val="Footer"/>
+    <w:uiPriority w:val="99"/>
+    <w:rsid w:val="007767AD"/>
+  </w:style>
+  <w:style w:type="paragraph" w:styleId="NoSpacing">
+    <w:name w:val="No Spacing"/>
+    <w:uiPriority w:val="1"/>
+    <w:qFormat/>
+    <w:rsid w:val="007767AD"/>
+    <w:pPr>
+      <w:spacing w:after="0" w:line="240" w:lineRule="auto"/>
+    </w:pPr>
+    <w:rPr>
+      <w:rFonts w:ascii="Calibri" w:eastAsia="Calibri" w:hAnsi="Calibri" w:cs="Times New Roman"/>
+    </w:rPr>
+  </w:style>
+  <w:style w:type="character" w:customStyle="1" w:styleId="Heading2Char">
+    <w:name w:val="Heading 2 Char"/>
+    <w:basedOn w:val="DefaultParagraphFont"/>
+    <w:link w:val="Heading2"/>
+    <w:uiPriority w:val="9"/>
+    <w:rsid w:val="00190357"/>
+    <w:rPr>
+      <w:rFonts w:asciiTheme="majorHAnsi" w:eastAsiaTheme="majorEastAsia" w:hAnsiTheme="majorHAnsi" w:cstheme="majorBidi"/>
+      <w:b/>
+      <w:bCs/>
+      <w:color w:val="4F81BD" w:themeColor="accent1"/>
+      <w:sz w:val="26"/>
+      <w:szCs w:val="26"/>
+    </w:rPr>
+  </w:style>
+  <w:style w:type="paragraph" w:styleId="ListParagraph">
+    <w:name w:val="List Paragraph"/>
+    <w:basedOn w:val="Normal"/>
+    <w:uiPriority w:val="34"/>
+    <w:qFormat/>
+    <w:rsid w:val="00C334A9"/>
+    <w:pPr>
+      <w:ind w:left="720"/>
+      <w:contextualSpacing/>
+    </w:pPr>
+  </w:style>
+  <w:style w:type="character" w:customStyle="1" w:styleId="Heading1Char">
+    <w:name w:val="Heading 1 Char"/>
+    <w:basedOn w:val="DefaultParagraphFont"/>
+    <w:link w:val="Heading1"/>
+    <w:uiPriority w:val="9"/>
+    <w:rsid w:val="00921E1B"/>
+    <w:rPr>
+      <w:rFonts w:asciiTheme="majorHAnsi" w:eastAsiaTheme="majorEastAsia" w:hAnsiTheme="majorHAnsi" w:cstheme="majorBidi"/>
+      <w:b/>
+      <w:bCs/>
+      <w:color w:val="365F91" w:themeColor="accent1" w:themeShade="BF"/>
+      <w:sz w:val="28"/>
+      <w:szCs w:val="28"/>
+    </w:rPr>
   </w:style>
 </w:styles>
 </file>
@@ -365,6 +1442,57 @@
   <w:style w:type="paragraph" w:default="1" w:styleId="Normal">
     <w:name w:val="Normal"/>
     <w:qFormat/>
+    <w:rsid w:val="003544BD"/>
+    <w:rPr>
+      <w:rFonts w:ascii="Calibri" w:eastAsia="Calibri" w:hAnsi="Calibri" w:cs="Times New Roman"/>
+    </w:rPr>
+  </w:style>
+  <w:style w:type="paragraph" w:styleId="Heading1">
+    <w:name w:val="heading 1"/>
+    <w:basedOn w:val="Normal"/>
+    <w:next w:val="Normal"/>
+    <w:link w:val="Heading1Char"/>
+    <w:uiPriority w:val="9"/>
+    <w:qFormat/>
+    <w:rsid w:val="00921E1B"/>
+    <w:pPr>
+      <w:keepNext/>
+      <w:keepLines/>
+      <w:spacing w:before="480" w:after="0"/>
+      <w:outlineLvl w:val="0"/>
+    </w:pPr>
+    <w:rPr>
+      <w:rFonts w:asciiTheme="majorHAnsi" w:eastAsiaTheme="majorEastAsia" w:hAnsiTheme="majorHAnsi" w:cstheme="majorBidi"/>
+      <w:b/>
+      <w:bCs/>
+      <w:color w:val="365F91" w:themeColor="accent1" w:themeShade="BF"/>
+      <w:sz w:val="28"/>
+      <w:szCs w:val="28"/>
+    </w:rPr>
+  </w:style>
+  <w:style w:type="paragraph" w:styleId="Heading2">
+    <w:name w:val="heading 2"/>
+    <w:basedOn w:val="Normal"/>
+    <w:next w:val="Normal"/>
+    <w:link w:val="Heading2Char"/>
+    <w:uiPriority w:val="9"/>
+    <w:unhideWhenUsed/>
+    <w:qFormat/>
+    <w:rsid w:val="00190357"/>
+    <w:pPr>
+      <w:keepNext/>
+      <w:keepLines/>
+      <w:spacing w:before="200" w:after="0"/>
+      <w:outlineLvl w:val="1"/>
+    </w:pPr>
+    <w:rPr>
+      <w:rFonts w:asciiTheme="majorHAnsi" w:eastAsiaTheme="majorEastAsia" w:hAnsiTheme="majorHAnsi" w:cstheme="majorBidi"/>
+      <w:b/>
+      <w:bCs/>
+      <w:color w:val="4F81BD" w:themeColor="accent1"/>
+      <w:sz w:val="26"/>
+      <w:szCs w:val="26"/>
+    </w:rPr>
   </w:style>
   <w:style w:type="character" w:default="1" w:styleId="DefaultParagraphFont">
     <w:name w:val="Default Paragraph Font"/>
@@ -392,6 +1520,109 @@
     <w:uiPriority w:val="99"/>
     <w:semiHidden/>
     <w:unhideWhenUsed/>
+  </w:style>
+  <w:style w:type="paragraph" w:styleId="Header">
+    <w:name w:val="header"/>
+    <w:basedOn w:val="Normal"/>
+    <w:link w:val="HeaderChar"/>
+    <w:uiPriority w:val="99"/>
+    <w:unhideWhenUsed/>
+    <w:rsid w:val="007767AD"/>
+    <w:pPr>
+      <w:tabs>
+        <w:tab w:val="center" w:pos="4680"/>
+        <w:tab w:val="right" w:pos="9360"/>
+      </w:tabs>
+      <w:spacing w:after="0" w:line="240" w:lineRule="auto"/>
+    </w:pPr>
+    <w:rPr>
+      <w:rFonts w:asciiTheme="minorHAnsi" w:eastAsiaTheme="minorHAnsi" w:hAnsiTheme="minorHAnsi" w:cstheme="minorBidi"/>
+    </w:rPr>
+  </w:style>
+  <w:style w:type="character" w:customStyle="1" w:styleId="HeaderChar">
+    <w:name w:val="Header Char"/>
+    <w:basedOn w:val="DefaultParagraphFont"/>
+    <w:link w:val="Header"/>
+    <w:uiPriority w:val="99"/>
+    <w:rsid w:val="007767AD"/>
+  </w:style>
+  <w:style w:type="paragraph" w:styleId="Footer">
+    <w:name w:val="footer"/>
+    <w:basedOn w:val="Normal"/>
+    <w:link w:val="FooterChar"/>
+    <w:uiPriority w:val="99"/>
+    <w:unhideWhenUsed/>
+    <w:rsid w:val="007767AD"/>
+    <w:pPr>
+      <w:tabs>
+        <w:tab w:val="center" w:pos="4680"/>
+        <w:tab w:val="right" w:pos="9360"/>
+      </w:tabs>
+      <w:spacing w:after="0" w:line="240" w:lineRule="auto"/>
+    </w:pPr>
+    <w:rPr>
+      <w:rFonts w:asciiTheme="minorHAnsi" w:eastAsiaTheme="minorHAnsi" w:hAnsiTheme="minorHAnsi" w:cstheme="minorBidi"/>
+    </w:rPr>
+  </w:style>
+  <w:style w:type="character" w:customStyle="1" w:styleId="FooterChar">
+    <w:name w:val="Footer Char"/>
+    <w:basedOn w:val="DefaultParagraphFont"/>
+    <w:link w:val="Footer"/>
+    <w:uiPriority w:val="99"/>
+    <w:rsid w:val="007767AD"/>
+  </w:style>
+  <w:style w:type="paragraph" w:styleId="NoSpacing">
+    <w:name w:val="No Spacing"/>
+    <w:uiPriority w:val="1"/>
+    <w:qFormat/>
+    <w:rsid w:val="007767AD"/>
+    <w:pPr>
+      <w:spacing w:after="0" w:line="240" w:lineRule="auto"/>
+    </w:pPr>
+    <w:rPr>
+      <w:rFonts w:ascii="Calibri" w:eastAsia="Calibri" w:hAnsi="Calibri" w:cs="Times New Roman"/>
+    </w:rPr>
+  </w:style>
+  <w:style w:type="character" w:customStyle="1" w:styleId="Heading2Char">
+    <w:name w:val="Heading 2 Char"/>
+    <w:basedOn w:val="DefaultParagraphFont"/>
+    <w:link w:val="Heading2"/>
+    <w:uiPriority w:val="9"/>
+    <w:rsid w:val="00190357"/>
+    <w:rPr>
+      <w:rFonts w:asciiTheme="majorHAnsi" w:eastAsiaTheme="majorEastAsia" w:hAnsiTheme="majorHAnsi" w:cstheme="majorBidi"/>
+      <w:b/>
+      <w:bCs/>
+      <w:color w:val="4F81BD" w:themeColor="accent1"/>
+      <w:sz w:val="26"/>
+      <w:szCs w:val="26"/>
+    </w:rPr>
+  </w:style>
+  <w:style w:type="paragraph" w:styleId="ListParagraph">
+    <w:name w:val="List Paragraph"/>
+    <w:basedOn w:val="Normal"/>
+    <w:uiPriority w:val="34"/>
+    <w:qFormat/>
+    <w:rsid w:val="00C334A9"/>
+    <w:pPr>
+      <w:ind w:left="720"/>
+      <w:contextualSpacing/>
+    </w:pPr>
+  </w:style>
+  <w:style w:type="character" w:customStyle="1" w:styleId="Heading1Char">
+    <w:name w:val="Heading 1 Char"/>
+    <w:basedOn w:val="DefaultParagraphFont"/>
+    <w:link w:val="Heading1"/>
+    <w:uiPriority w:val="9"/>
+    <w:rsid w:val="00921E1B"/>
+    <w:rPr>
+      <w:rFonts w:asciiTheme="majorHAnsi" w:eastAsiaTheme="majorEastAsia" w:hAnsiTheme="majorHAnsi" w:cstheme="majorBidi"/>
+      <w:b/>
+      <w:bCs/>
+      <w:color w:val="365F91" w:themeColor="accent1" w:themeShade="BF"/>
+      <w:sz w:val="28"/>
+      <w:szCs w:val="28"/>
+    </w:rPr>
   </w:style>
 </w:styles>
 </file>

</xml_diff>

<commit_message>
Updated/enhanced the project proposal
</commit_message>
<xml_diff>
--- a/Documents/ProjectProposal.docx
+++ b/Documents/ProjectProposal.docx
@@ -1,10 +1,11 @@
 
 <file path=word/document.xml><?xml version="1.0" encoding="utf-8"?>
-<w:document xmlns:wpc="http://schemas.microsoft.com/office/word/2010/wordprocessingCanvas" xmlns:mc="http://schemas.openxmlformats.org/markup-compatibility/2006" xmlns:o="urn:schemas-microsoft-com:office:office" xmlns:r="http://schemas.openxmlformats.org/officeDocument/2006/relationships" xmlns:m="http://schemas.openxmlformats.org/officeDocument/2006/math" xmlns:v="urn:schemas-microsoft-com:vml" xmlns:wp14="http://schemas.microsoft.com/office/word/2010/wordprocessingDrawing" xmlns:wp="http://schemas.openxmlformats.org/drawingml/2006/wordprocessingDrawing" xmlns:w10="urn:schemas-microsoft-com:office:word" xmlns:w="http://schemas.openxmlformats.org/wordprocessingml/2006/main" xmlns:w14="http://schemas.microsoft.com/office/word/2010/wordml" xmlns:wpg="http://schemas.microsoft.com/office/word/2010/wordprocessingGroup" xmlns:wpi="http://schemas.microsoft.com/office/word/2010/wordprocessingInk" xmlns:wne="http://schemas.microsoft.com/office/word/2006/wordml" xmlns:wps="http://schemas.microsoft.com/office/word/2010/wordprocessingShape" mc:Ignorable="w14 wp14">
+<w:document xmlns:wpc="http://schemas.microsoft.com/office/word/2010/wordprocessingCanvas" xmlns:mc="http://schemas.openxmlformats.org/markup-compatibility/2006" xmlns:o="urn:schemas-microsoft-com:office:office" xmlns:r="http://schemas.openxmlformats.org/officeDocument/2006/relationships" xmlns:m="http://schemas.openxmlformats.org/officeDocument/2006/math" xmlns:v="urn:schemas-microsoft-com:vml" xmlns:wp14="http://schemas.microsoft.com/office/word/2010/wordprocessingDrawing" xmlns:wp="http://schemas.openxmlformats.org/drawingml/2006/wordprocessingDrawing" xmlns:w10="urn:schemas-microsoft-com:office:word" xmlns:w="http://schemas.openxmlformats.org/wordprocessingml/2006/main" xmlns:w14="http://schemas.microsoft.com/office/word/2010/wordml" xmlns:w15="http://schemas.microsoft.com/office/word/2012/wordml" xmlns:wpg="http://schemas.microsoft.com/office/word/2010/wordprocessingGroup" xmlns:wpi="http://schemas.microsoft.com/office/word/2010/wordprocessingInk" xmlns:wne="http://schemas.microsoft.com/office/word/2006/wordml" xmlns:wps="http://schemas.microsoft.com/office/word/2010/wordprocessingShape" mc:Ignorable="w14 w15 wp14">
   <w:body>
     <w:p>
       <w:pPr>
         <w:pStyle w:val="NoSpacing"/>
+        <w:jc w:val="center"/>
         <w:rPr>
           <w:b/>
         </w:rPr>
@@ -13,35 +14,32 @@
         <w:rPr>
           <w:b/>
         </w:rPr>
-        <w:t>Kevin Kuo</w:t>
-      </w:r>
-    </w:p>
-    <w:p>
-      <w:pPr>
-        <w:pStyle w:val="NoSpacing"/>
+        <w:t xml:space="preserve">Kevin </w:t>
+      </w:r>
+      <w:proofErr w:type="spellStart"/>
+      <w:r>
         <w:rPr>
           <w:b/>
         </w:rPr>
-      </w:pPr>
+        <w:t>Kuo</w:t>
+      </w:r>
+      <w:proofErr w:type="spellEnd"/>
       <w:r>
         <w:rPr>
           <w:b/>
         </w:rPr>
-        <w:t>Mary Snyder</w:t>
-      </w:r>
-    </w:p>
-    <w:p>
-      <w:pPr>
+        <w:tab/>
+        <w:t>Raj Patel</w:t>
+      </w:r>
+      <w:r>
         <w:rPr>
           <w:b/>
         </w:rPr>
-      </w:pPr>
-      <w:r>
-        <w:rPr>
-          <w:b/>
-        </w:rPr>
-        <w:t>Raj Patel</w:t>
-      </w:r>
+        <w:tab/>
+        <w:t>Mary Snyder</w:t>
+      </w:r>
+      <w:bookmarkStart w:id="0" w:name="_GoBack"/>
+      <w:bookmarkEnd w:id="0"/>
     </w:p>
     <w:p>
       <w:pPr>
@@ -53,10 +51,30 @@
     </w:p>
     <w:p>
       <w:r>
-        <w:t xml:space="preserve">The objection of this project is to design a course scheduler that can be used to determine valid combinations </w:t>
-      </w:r>
-      <w:r>
-        <w:t>of courses a student may have in the next semester.</w:t>
+        <w:t xml:space="preserve">The objection of this project is to design a </w:t>
+      </w:r>
+      <w:r>
+        <w:t xml:space="preserve">graduate </w:t>
+      </w:r>
+      <w:r>
+        <w:t xml:space="preserve">course scheduler that </w:t>
+      </w:r>
+      <w:proofErr w:type="gramStart"/>
+      <w:r>
+        <w:t>can be used</w:t>
+      </w:r>
+      <w:proofErr w:type="gramEnd"/>
+      <w:r>
+        <w:t xml:space="preserve"> to determine valid combinations </w:t>
+      </w:r>
+      <w:r>
+        <w:t xml:space="preserve">of courses a student may </w:t>
+      </w:r>
+      <w:r>
+        <w:t xml:space="preserve">enroll </w:t>
+      </w:r>
+      <w:r>
+        <w:t>in the next semester.</w:t>
       </w:r>
     </w:p>
     <w:p>
@@ -81,7 +99,16 @@
         </w:numPr>
       </w:pPr>
       <w:r>
-        <w:t>Place eligible courses on a student’s schedule planner</w:t>
+        <w:t xml:space="preserve">Place </w:t>
+      </w:r>
+      <w:r>
+        <w:t xml:space="preserve">eligible courses </w:t>
+      </w:r>
+      <w:r>
+        <w:t xml:space="preserve">the student has chosen to enroll in </w:t>
+      </w:r>
+      <w:r>
+        <w:t>on a student’s schedule planner</w:t>
       </w:r>
     </w:p>
     <w:p>
@@ -125,6 +152,30 @@
     </w:p>
     <w:p>
       <w:pPr>
+        <w:pStyle w:val="ListParagraph"/>
+        <w:numPr>
+          <w:ilvl w:val="0"/>
+          <w:numId w:val="2"/>
+        </w:numPr>
+      </w:pPr>
+      <w:r>
+        <w:t>Warn student if the number of credits enrolled in exceeds a set number</w:t>
+      </w:r>
+    </w:p>
+    <w:p>
+      <w:pPr>
+        <w:pStyle w:val="ListParagraph"/>
+        <w:numPr>
+          <w:ilvl w:val="0"/>
+          <w:numId w:val="2"/>
+        </w:numPr>
+      </w:pPr>
+      <w:r>
+        <w:t>Show student credits remaining to fulfill their graduation requirements for their course of study.</w:t>
+      </w:r>
+    </w:p>
+    <w:p>
+      <w:pPr>
         <w:pStyle w:val="Heading2"/>
       </w:pPr>
       <w:r>
@@ -142,13 +193,68 @@
       <w:r>
         <w:t>Courses</w:t>
       </w:r>
+      <w:r>
+        <w:t xml:space="preserve"> (including any prerequisites</w:t>
+      </w:r>
+      <w:r>
+        <w:t xml:space="preserve"> and class size limitations</w:t>
+      </w:r>
+      <w:r>
+        <w:t>)</w:t>
+      </w:r>
+    </w:p>
+    <w:p>
+      <w:pPr>
+        <w:pStyle w:val="ListParagraph"/>
+        <w:numPr>
+          <w:ilvl w:val="0"/>
+          <w:numId w:val="4"/>
+        </w:numPr>
+      </w:pPr>
+      <w:r>
+        <w:t>Students (including class history)</w:t>
+      </w:r>
+    </w:p>
+    <w:p>
+      <w:pPr>
+        <w:pStyle w:val="ListParagraph"/>
+        <w:numPr>
+          <w:ilvl w:val="0"/>
+          <w:numId w:val="4"/>
+        </w:numPr>
+      </w:pPr>
+      <w:r>
+        <w:t>Instructors</w:t>
+      </w:r>
+    </w:p>
+    <w:p>
+      <w:pPr>
+        <w:pStyle w:val="ListParagraph"/>
+        <w:numPr>
+          <w:ilvl w:val="0"/>
+          <w:numId w:val="4"/>
+        </w:numPr>
+      </w:pPr>
+      <w:r>
+        <w:t>Schedule</w:t>
+      </w:r>
+    </w:p>
+    <w:p>
+      <w:pPr>
+        <w:pStyle w:val="ListParagraph"/>
+        <w:numPr>
+          <w:ilvl w:val="0"/>
+          <w:numId w:val="4"/>
+        </w:numPr>
+      </w:pPr>
+      <w:r>
+        <w:t>Degree requirements</w:t>
+      </w:r>
     </w:p>
     <w:p>
       <w:pPr>
         <w:pStyle w:val="Heading2"/>
       </w:pPr>
-      <w:bookmarkStart w:id="0" w:name="_GoBack"/>
-      <w:bookmarkEnd w:id="0"/>
       <w:r>
         <w:t>Use cases</w:t>
       </w:r>
@@ -193,6 +299,18 @@
       <w:pPr>
         <w:pStyle w:val="ListParagraph"/>
         <w:numPr>
+          <w:ilvl w:val="1"/>
+          <w:numId w:val="3"/>
+        </w:numPr>
+      </w:pPr>
+      <w:r>
+        <w:t>Update course availability if class was full</w:t>
+      </w:r>
+    </w:p>
+    <w:p>
+      <w:pPr>
+        <w:pStyle w:val="ListParagraph"/>
+        <w:numPr>
           <w:ilvl w:val="0"/>
           <w:numId w:val="3"/>
         </w:numPr>
@@ -215,6 +333,30 @@
     </w:p>
     <w:p>
       <w:pPr>
+        <w:pStyle w:val="ListParagraph"/>
+        <w:numPr>
+          <w:ilvl w:val="0"/>
+          <w:numId w:val="3"/>
+        </w:numPr>
+      </w:pPr>
+      <w:r>
+        <w:t>Show remaining credits for graduation requirements</w:t>
+      </w:r>
+    </w:p>
+    <w:p>
+      <w:pPr>
+        <w:pStyle w:val="ListParagraph"/>
+        <w:numPr>
+          <w:ilvl w:val="1"/>
+          <w:numId w:val="3"/>
+        </w:numPr>
+      </w:pPr>
+      <w:r>
+        <w:t>Determine if classes enrolling in match the remaining requirements</w:t>
+      </w:r>
+    </w:p>
+    <w:p>
+      <w:pPr>
         <w:pStyle w:val="Heading2"/>
       </w:pPr>
       <w:r>
@@ -279,12 +421,96 @@
         <w:pStyle w:val="Heading2"/>
       </w:pPr>
       <w:r>
+        <w:lastRenderedPageBreak/>
         <w:t>Other Features</w:t>
       </w:r>
     </w:p>
-    <w:p/>
+    <w:p>
+      <w:pPr>
+        <w:pStyle w:val="ListParagraph"/>
+        <w:numPr>
+          <w:ilvl w:val="0"/>
+          <w:numId w:val="6"/>
+        </w:numPr>
+      </w:pPr>
+      <w:r>
+        <w:t xml:space="preserve">If time, </w:t>
+      </w:r>
+      <w:r>
+        <w:t xml:space="preserve">addition of </w:t>
+      </w:r>
+      <w:r>
+        <w:t xml:space="preserve">a </w:t>
+      </w:r>
+      <w:r>
+        <w:t>grad</w:t>
+      </w:r>
+      <w:r>
+        <w:t xml:space="preserve">uate project interface for </w:t>
+      </w:r>
+      <w:r>
+        <w:t xml:space="preserve">students </w:t>
+      </w:r>
+      <w:r>
+        <w:t xml:space="preserve">to find/match </w:t>
+      </w:r>
+      <w:r>
+        <w:t xml:space="preserve">with instructors/professors. The interface would show </w:t>
+      </w:r>
+      <w:r>
+        <w:t xml:space="preserve">allow students to search for by either </w:t>
+      </w:r>
+      <w:r>
+        <w:t>professors/instructors</w:t>
+      </w:r>
+      <w:r>
+        <w:t xml:space="preserve"> or a specific research area that interests them and would display the professor/instructors availability to take on new students.</w:t>
+      </w:r>
+    </w:p>
+    <w:p>
+      <w:pPr>
+        <w:pStyle w:val="ListParagraph"/>
+        <w:numPr>
+          <w:ilvl w:val="1"/>
+          <w:numId w:val="6"/>
+        </w:numPr>
+      </w:pPr>
+      <w:r>
+        <w:t xml:space="preserve">An additional class for Instructor </w:t>
+      </w:r>
+      <w:r>
+        <w:t xml:space="preserve">would possibly </w:t>
+      </w:r>
+      <w:r>
+        <w:t xml:space="preserve">be </w:t>
+      </w:r>
+      <w:r>
+        <w:t>require</w:t>
+      </w:r>
+      <w:r>
+        <w:t>d</w:t>
+      </w:r>
+    </w:p>
+    <w:p>
+      <w:pPr>
+        <w:pStyle w:val="ListParagraph"/>
+        <w:numPr>
+          <w:ilvl w:val="1"/>
+          <w:numId w:val="6"/>
+        </w:numPr>
+      </w:pPr>
+      <w:r>
+        <w:t xml:space="preserve">This </w:t>
+      </w:r>
+      <w:r>
+        <w:t xml:space="preserve">may </w:t>
+      </w:r>
+      <w:r>
+        <w:t>also require additional database tables for Instructor information as well as Research areas and availability information</w:t>
+      </w:r>
+    </w:p>
     <w:sectPr>
-      <w:headerReference w:type="default" r:id="rId8"/>
+      <w:headerReference w:type="default" r:id="rId7"/>
       <w:pgSz w:w="12240" w:h="15840"/>
       <w:pgMar w:top="1440" w:right="1440" w:bottom="1440" w:left="1440" w:header="720" w:footer="720" w:gutter="0"/>
       <w:cols w:space="720"/>
@@ -295,7 +521,7 @@
 </file>
 
 <file path=word/endnotes.xml><?xml version="1.0" encoding="utf-8"?>
-<w:endnotes xmlns:wpc="http://schemas.microsoft.com/office/word/2010/wordprocessingCanvas" xmlns:mc="http://schemas.openxmlformats.org/markup-compatibility/2006" xmlns:o="urn:schemas-microsoft-com:office:office" xmlns:r="http://schemas.openxmlformats.org/officeDocument/2006/relationships" xmlns:m="http://schemas.openxmlformats.org/officeDocument/2006/math" xmlns:v="urn:schemas-microsoft-com:vml" xmlns:wp14="http://schemas.microsoft.com/office/word/2010/wordprocessingDrawing" xmlns:wp="http://schemas.openxmlformats.org/drawingml/2006/wordprocessingDrawing" xmlns:w10="urn:schemas-microsoft-com:office:word" xmlns:w="http://schemas.openxmlformats.org/wordprocessingml/2006/main" xmlns:w14="http://schemas.microsoft.com/office/word/2010/wordml" xmlns:wpg="http://schemas.microsoft.com/office/word/2010/wordprocessingGroup" xmlns:wpi="http://schemas.microsoft.com/office/word/2010/wordprocessingInk" xmlns:wne="http://schemas.microsoft.com/office/word/2006/wordml" xmlns:wps="http://schemas.microsoft.com/office/word/2010/wordprocessingShape" mc:Ignorable="w14 wp14">
+<w:endnotes xmlns:wpc="http://schemas.microsoft.com/office/word/2010/wordprocessingCanvas" xmlns:mc="http://schemas.openxmlformats.org/markup-compatibility/2006" xmlns:o="urn:schemas-microsoft-com:office:office" xmlns:r="http://schemas.openxmlformats.org/officeDocument/2006/relationships" xmlns:m="http://schemas.openxmlformats.org/officeDocument/2006/math" xmlns:v="urn:schemas-microsoft-com:vml" xmlns:wp14="http://schemas.microsoft.com/office/word/2010/wordprocessingDrawing" xmlns:wp="http://schemas.openxmlformats.org/drawingml/2006/wordprocessingDrawing" xmlns:w10="urn:schemas-microsoft-com:office:word" xmlns:w="http://schemas.openxmlformats.org/wordprocessingml/2006/main" xmlns:w14="http://schemas.microsoft.com/office/word/2010/wordml" xmlns:w15="http://schemas.microsoft.com/office/word/2012/wordml" xmlns:wpg="http://schemas.microsoft.com/office/word/2010/wordprocessingGroup" xmlns:wpi="http://schemas.microsoft.com/office/word/2010/wordprocessingInk" xmlns:wne="http://schemas.microsoft.com/office/word/2006/wordml" xmlns:wps="http://schemas.microsoft.com/office/word/2010/wordprocessingShape" mc:Ignorable="w14 w15 wp14">
   <w:endnote w:type="separator" w:id="-1">
     <w:p>
       <w:pPr>
@@ -320,7 +546,7 @@
 </file>
 
 <file path=word/footnotes.xml><?xml version="1.0" encoding="utf-8"?>
-<w:footnotes xmlns:wpc="http://schemas.microsoft.com/office/word/2010/wordprocessingCanvas" xmlns:mc="http://schemas.openxmlformats.org/markup-compatibility/2006" xmlns:o="urn:schemas-microsoft-com:office:office" xmlns:r="http://schemas.openxmlformats.org/officeDocument/2006/relationships" xmlns:m="http://schemas.openxmlformats.org/officeDocument/2006/math" xmlns:v="urn:schemas-microsoft-com:vml" xmlns:wp14="http://schemas.microsoft.com/office/word/2010/wordprocessingDrawing" xmlns:wp="http://schemas.openxmlformats.org/drawingml/2006/wordprocessingDrawing" xmlns:w10="urn:schemas-microsoft-com:office:word" xmlns:w="http://schemas.openxmlformats.org/wordprocessingml/2006/main" xmlns:w14="http://schemas.microsoft.com/office/word/2010/wordml" xmlns:wpg="http://schemas.microsoft.com/office/word/2010/wordprocessingGroup" xmlns:wpi="http://schemas.microsoft.com/office/word/2010/wordprocessingInk" xmlns:wne="http://schemas.microsoft.com/office/word/2006/wordml" xmlns:wps="http://schemas.microsoft.com/office/word/2010/wordprocessingShape" mc:Ignorable="w14 wp14">
+<w:footnotes xmlns:wpc="http://schemas.microsoft.com/office/word/2010/wordprocessingCanvas" xmlns:mc="http://schemas.openxmlformats.org/markup-compatibility/2006" xmlns:o="urn:schemas-microsoft-com:office:office" xmlns:r="http://schemas.openxmlformats.org/officeDocument/2006/relationships" xmlns:m="http://schemas.openxmlformats.org/officeDocument/2006/math" xmlns:v="urn:schemas-microsoft-com:vml" xmlns:wp14="http://schemas.microsoft.com/office/word/2010/wordprocessingDrawing" xmlns:wp="http://schemas.openxmlformats.org/drawingml/2006/wordprocessingDrawing" xmlns:w10="urn:schemas-microsoft-com:office:word" xmlns:w="http://schemas.openxmlformats.org/wordprocessingml/2006/main" xmlns:w14="http://schemas.microsoft.com/office/word/2010/wordml" xmlns:w15="http://schemas.microsoft.com/office/word/2012/wordml" xmlns:wpg="http://schemas.microsoft.com/office/word/2010/wordprocessingGroup" xmlns:wpi="http://schemas.microsoft.com/office/word/2010/wordprocessingInk" xmlns:wne="http://schemas.microsoft.com/office/word/2006/wordml" xmlns:wps="http://schemas.microsoft.com/office/word/2010/wordprocessingShape" mc:Ignorable="w14 w15 wp14">
   <w:footnote w:type="separator" w:id="-1">
     <w:p>
       <w:pPr>
@@ -345,7 +571,7 @@
 </file>
 
 <file path=word/header1.xml><?xml version="1.0" encoding="utf-8"?>
-<w:hdr xmlns:wpc="http://schemas.microsoft.com/office/word/2010/wordprocessingCanvas" xmlns:mc="http://schemas.openxmlformats.org/markup-compatibility/2006" xmlns:o="urn:schemas-microsoft-com:office:office" xmlns:r="http://schemas.openxmlformats.org/officeDocument/2006/relationships" xmlns:m="http://schemas.openxmlformats.org/officeDocument/2006/math" xmlns:v="urn:schemas-microsoft-com:vml" xmlns:wp14="http://schemas.microsoft.com/office/word/2010/wordprocessingDrawing" xmlns:wp="http://schemas.openxmlformats.org/drawingml/2006/wordprocessingDrawing" xmlns:w10="urn:schemas-microsoft-com:office:word" xmlns:w="http://schemas.openxmlformats.org/wordprocessingml/2006/main" xmlns:w14="http://schemas.microsoft.com/office/word/2010/wordml" xmlns:wpg="http://schemas.microsoft.com/office/word/2010/wordprocessingGroup" xmlns:wpi="http://schemas.microsoft.com/office/word/2010/wordprocessingInk" xmlns:wne="http://schemas.microsoft.com/office/word/2006/wordml" xmlns:wps="http://schemas.microsoft.com/office/word/2010/wordprocessingShape" mc:Ignorable="w14 wp14">
+<w:hdr xmlns:wpc="http://schemas.microsoft.com/office/word/2010/wordprocessingCanvas" xmlns:mc="http://schemas.openxmlformats.org/markup-compatibility/2006" xmlns:o="urn:schemas-microsoft-com:office:office" xmlns:r="http://schemas.openxmlformats.org/officeDocument/2006/relationships" xmlns:m="http://schemas.openxmlformats.org/officeDocument/2006/math" xmlns:v="urn:schemas-microsoft-com:vml" xmlns:wp14="http://schemas.microsoft.com/office/word/2010/wordprocessingDrawing" xmlns:wp="http://schemas.openxmlformats.org/drawingml/2006/wordprocessingDrawing" xmlns:w10="urn:schemas-microsoft-com:office:word" xmlns:w="http://schemas.openxmlformats.org/wordprocessingml/2006/main" xmlns:w14="http://schemas.microsoft.com/office/word/2010/wordml" xmlns:w15="http://schemas.microsoft.com/office/word/2012/wordml" xmlns:wpg="http://schemas.microsoft.com/office/word/2010/wordprocessingGroup" xmlns:wpi="http://schemas.microsoft.com/office/word/2010/wordprocessingInk" xmlns:wne="http://schemas.microsoft.com/office/word/2006/wordml" xmlns:wps="http://schemas.microsoft.com/office/word/2010/wordprocessingShape" mc:Ignorable="w14 w15 wp14">
   <w:p>
     <w:pPr>
       <w:pStyle w:val="NoSpacing"/>
@@ -382,8 +608,121 @@
 </file>
 
 <file path=word/numbering.xml><?xml version="1.0" encoding="utf-8"?>
-<w:numbering xmlns:wpc="http://schemas.microsoft.com/office/word/2010/wordprocessingCanvas" xmlns:mc="http://schemas.openxmlformats.org/markup-compatibility/2006" xmlns:o="urn:schemas-microsoft-com:office:office" xmlns:r="http://schemas.openxmlformats.org/officeDocument/2006/relationships" xmlns:m="http://schemas.openxmlformats.org/officeDocument/2006/math" xmlns:v="urn:schemas-microsoft-com:vml" xmlns:wp14="http://schemas.microsoft.com/office/word/2010/wordprocessingDrawing" xmlns:wp="http://schemas.openxmlformats.org/drawingml/2006/wordprocessingDrawing" xmlns:w10="urn:schemas-microsoft-com:office:word" xmlns:w="http://schemas.openxmlformats.org/wordprocessingml/2006/main" xmlns:w14="http://schemas.microsoft.com/office/word/2010/wordml" xmlns:wpg="http://schemas.microsoft.com/office/word/2010/wordprocessingGroup" xmlns:wpi="http://schemas.microsoft.com/office/word/2010/wordprocessingInk" xmlns:wne="http://schemas.microsoft.com/office/word/2006/wordml" xmlns:wps="http://schemas.microsoft.com/office/word/2010/wordprocessingShape" mc:Ignorable="w14 wp14">
-  <w:abstractNum w:abstractNumId="0">
+<w:numbering xmlns:wpc="http://schemas.microsoft.com/office/word/2010/wordprocessingCanvas" xmlns:mc="http://schemas.openxmlformats.org/markup-compatibility/2006" xmlns:o="urn:schemas-microsoft-com:office:office" xmlns:r="http://schemas.openxmlformats.org/officeDocument/2006/relationships" xmlns:m="http://schemas.openxmlformats.org/officeDocument/2006/math" xmlns:v="urn:schemas-microsoft-com:vml" xmlns:wp14="http://schemas.microsoft.com/office/word/2010/wordprocessingDrawing" xmlns:wp="http://schemas.openxmlformats.org/drawingml/2006/wordprocessingDrawing" xmlns:w10="urn:schemas-microsoft-com:office:word" xmlns:w="http://schemas.openxmlformats.org/wordprocessingml/2006/main" xmlns:w14="http://schemas.microsoft.com/office/word/2010/wordml" xmlns:w15="http://schemas.microsoft.com/office/word/2012/wordml" xmlns:wpg="http://schemas.microsoft.com/office/word/2010/wordprocessingGroup" xmlns:wpi="http://schemas.microsoft.com/office/word/2010/wordprocessingInk" xmlns:wne="http://schemas.microsoft.com/office/word/2006/wordml" xmlns:wps="http://schemas.microsoft.com/office/word/2010/wordprocessingShape" mc:Ignorable="w14 w15 wp14">
+  <w:abstractNum w:abstractNumId="0" w15:restartNumberingAfterBreak="0">
+    <w:nsid w:val="058C6AD1"/>
+    <w:multiLevelType w:val="hybridMultilevel"/>
+    <w:tmpl w:val="46BC3116"/>
+    <w:lvl w:ilvl="0" w:tplc="04090001">
+      <w:start w:val="1"/>
+      <w:numFmt w:val="bullet"/>
+      <w:lvlText w:val=""/>
+      <w:lvlJc w:val="left"/>
+      <w:pPr>
+        <w:ind w:left="720" w:hanging="360"/>
+      </w:pPr>
+      <w:rPr>
+        <w:rFonts w:ascii="Symbol" w:hAnsi="Symbol" w:hint="default"/>
+      </w:rPr>
+    </w:lvl>
+    <w:lvl w:ilvl="1" w:tplc="04090003">
+      <w:start w:val="1"/>
+      <w:numFmt w:val="bullet"/>
+      <w:lvlText w:val="o"/>
+      <w:lvlJc w:val="left"/>
+      <w:pPr>
+        <w:ind w:left="1440" w:hanging="360"/>
+      </w:pPr>
+      <w:rPr>
+        <w:rFonts w:ascii="Courier New" w:hAnsi="Courier New" w:cs="Courier New" w:hint="default"/>
+      </w:rPr>
+    </w:lvl>
+    <w:lvl w:ilvl="2" w:tplc="04090005" w:tentative="1">
+      <w:start w:val="1"/>
+      <w:numFmt w:val="bullet"/>
+      <w:lvlText w:val=""/>
+      <w:lvlJc w:val="left"/>
+      <w:pPr>
+        <w:ind w:left="2160" w:hanging="360"/>
+      </w:pPr>
+      <w:rPr>
+        <w:rFonts w:ascii="Wingdings" w:hAnsi="Wingdings" w:hint="default"/>
+      </w:rPr>
+    </w:lvl>
+    <w:lvl w:ilvl="3" w:tplc="04090001" w:tentative="1">
+      <w:start w:val="1"/>
+      <w:numFmt w:val="bullet"/>
+      <w:lvlText w:val=""/>
+      <w:lvlJc w:val="left"/>
+      <w:pPr>
+        <w:ind w:left="2880" w:hanging="360"/>
+      </w:pPr>
+      <w:rPr>
+        <w:rFonts w:ascii="Symbol" w:hAnsi="Symbol" w:hint="default"/>
+      </w:rPr>
+    </w:lvl>
+    <w:lvl w:ilvl="4" w:tplc="04090003" w:tentative="1">
+      <w:start w:val="1"/>
+      <w:numFmt w:val="bullet"/>
+      <w:lvlText w:val="o"/>
+      <w:lvlJc w:val="left"/>
+      <w:pPr>
+        <w:ind w:left="3600" w:hanging="360"/>
+      </w:pPr>
+      <w:rPr>
+        <w:rFonts w:ascii="Courier New" w:hAnsi="Courier New" w:cs="Courier New" w:hint="default"/>
+      </w:rPr>
+    </w:lvl>
+    <w:lvl w:ilvl="5" w:tplc="04090005" w:tentative="1">
+      <w:start w:val="1"/>
+      <w:numFmt w:val="bullet"/>
+      <w:lvlText w:val=""/>
+      <w:lvlJc w:val="left"/>
+      <w:pPr>
+        <w:ind w:left="4320" w:hanging="360"/>
+      </w:pPr>
+      <w:rPr>
+        <w:rFonts w:ascii="Wingdings" w:hAnsi="Wingdings" w:hint="default"/>
+      </w:rPr>
+    </w:lvl>
+    <w:lvl w:ilvl="6" w:tplc="04090001" w:tentative="1">
+      <w:start w:val="1"/>
+      <w:numFmt w:val="bullet"/>
+      <w:lvlText w:val=""/>
+      <w:lvlJc w:val="left"/>
+      <w:pPr>
+        <w:ind w:left="5040" w:hanging="360"/>
+      </w:pPr>
+      <w:rPr>
+        <w:rFonts w:ascii="Symbol" w:hAnsi="Symbol" w:hint="default"/>
+      </w:rPr>
+    </w:lvl>
+    <w:lvl w:ilvl="7" w:tplc="04090003" w:tentative="1">
+      <w:start w:val="1"/>
+      <w:numFmt w:val="bullet"/>
+      <w:lvlText w:val="o"/>
+      <w:lvlJc w:val="left"/>
+      <w:pPr>
+        <w:ind w:left="5760" w:hanging="360"/>
+      </w:pPr>
+      <w:rPr>
+        <w:rFonts w:ascii="Courier New" w:hAnsi="Courier New" w:cs="Courier New" w:hint="default"/>
+      </w:rPr>
+    </w:lvl>
+    <w:lvl w:ilvl="8" w:tplc="04090005" w:tentative="1">
+      <w:start w:val="1"/>
+      <w:numFmt w:val="bullet"/>
+      <w:lvlText w:val=""/>
+      <w:lvlJc w:val="left"/>
+      <w:pPr>
+        <w:ind w:left="6480" w:hanging="360"/>
+      </w:pPr>
+      <w:rPr>
+        <w:rFonts w:ascii="Wingdings" w:hAnsi="Wingdings" w:hint="default"/>
+      </w:rPr>
+    </w:lvl>
+  </w:abstractNum>
+  <w:abstractNum w:abstractNumId="1" w15:restartNumberingAfterBreak="0">
     <w:nsid w:val="23CA4830"/>
     <w:multiLevelType w:val="hybridMultilevel"/>
     <w:tmpl w:val="2F3C6E02"/>
@@ -496,7 +835,7 @@
       </w:rPr>
     </w:lvl>
   </w:abstractNum>
-  <w:abstractNum w:abstractNumId="1">
+  <w:abstractNum w:abstractNumId="2" w15:restartNumberingAfterBreak="0">
     <w:nsid w:val="554E4E64"/>
     <w:multiLevelType w:val="hybridMultilevel"/>
     <w:tmpl w:val="0E32EA36"/>
@@ -609,7 +948,7 @@
       </w:rPr>
     </w:lvl>
   </w:abstractNum>
-  <w:abstractNum w:abstractNumId="2">
+  <w:abstractNum w:abstractNumId="3" w15:restartNumberingAfterBreak="0">
     <w:nsid w:val="5F5A3960"/>
     <w:multiLevelType w:val="hybridMultilevel"/>
     <w:tmpl w:val="A7A61FA4"/>
@@ -695,7 +1034,7 @@
       </w:pPr>
     </w:lvl>
   </w:abstractNum>
-  <w:abstractNum w:abstractNumId="3">
+  <w:abstractNum w:abstractNumId="4" w15:restartNumberingAfterBreak="0">
     <w:nsid w:val="65355E57"/>
     <w:multiLevelType w:val="hybridMultilevel"/>
     <w:tmpl w:val="10284FF8"/>
@@ -808,7 +1147,7 @@
       </w:rPr>
     </w:lvl>
   </w:abstractNum>
-  <w:abstractNum w:abstractNumId="4">
+  <w:abstractNum w:abstractNumId="5" w15:restartNumberingAfterBreak="0">
     <w:nsid w:val="6E626D86"/>
     <w:multiLevelType w:val="hybridMultilevel"/>
     <w:tmpl w:val="DACEB68E"/>
@@ -922,25 +1261,28 @@
     </w:lvl>
   </w:abstractNum>
   <w:num w:numId="1">
-    <w:abstractNumId w:val="0"/>
+    <w:abstractNumId w:val="1"/>
   </w:num>
   <w:num w:numId="2">
-    <w:abstractNumId w:val="1"/>
+    <w:abstractNumId w:val="2"/>
   </w:num>
   <w:num w:numId="3">
+    <w:abstractNumId w:val="4"/>
+  </w:num>
+  <w:num w:numId="4">
     <w:abstractNumId w:val="3"/>
   </w:num>
-  <w:num w:numId="4">
-    <w:abstractNumId w:val="2"/>
+  <w:num w:numId="5">
+    <w:abstractNumId w:val="5"/>
   </w:num>
-  <w:num w:numId="5">
-    <w:abstractNumId w:val="4"/>
+  <w:num w:numId="6">
+    <w:abstractNumId w:val="0"/>
   </w:num>
 </w:numbering>
 </file>
 
 <file path=word/styles.xml><?xml version="1.0" encoding="utf-8"?>
-<w:styles xmlns:mc="http://schemas.openxmlformats.org/markup-compatibility/2006" xmlns:r="http://schemas.openxmlformats.org/officeDocument/2006/relationships" xmlns:w="http://schemas.openxmlformats.org/wordprocessingml/2006/main" xmlns:w14="http://schemas.microsoft.com/office/word/2010/wordml" mc:Ignorable="w14">
+<w:styles xmlns:mc="http://schemas.openxmlformats.org/markup-compatibility/2006" xmlns:r="http://schemas.openxmlformats.org/officeDocument/2006/relationships" xmlns:w="http://schemas.openxmlformats.org/wordprocessingml/2006/main" xmlns:w14="http://schemas.microsoft.com/office/word/2010/wordml" xmlns:w15="http://schemas.microsoft.com/office/word/2012/wordml" mc:Ignorable="w14 w15">
   <w:docDefaults>
     <w:rPrDefault>
       <w:rPr>
@@ -956,488 +1298,378 @@
       </w:pPr>
     </w:pPrDefault>
   </w:docDefaults>
-  <w:latentStyles w:defLockedState="0" w:defUIPriority="99" w:defSemiHidden="1" w:defUnhideWhenUsed="1" w:defQFormat="0" w:count="267">
-    <w:lsdException w:name="Normal" w:semiHidden="0" w:uiPriority="0" w:unhideWhenUsed="0" w:qFormat="1"/>
-    <w:lsdException w:name="heading 1" w:semiHidden="0" w:uiPriority="9" w:unhideWhenUsed="0" w:qFormat="1"/>
-    <w:lsdException w:name="heading 2" w:uiPriority="9" w:qFormat="1"/>
-    <w:lsdException w:name="heading 3" w:uiPriority="9" w:qFormat="1"/>
-    <w:lsdException w:name="heading 4" w:uiPriority="9" w:qFormat="1"/>
-    <w:lsdException w:name="heading 5" w:uiPriority="9" w:qFormat="1"/>
-    <w:lsdException w:name="heading 6" w:uiPriority="9" w:qFormat="1"/>
-    <w:lsdException w:name="heading 7" w:uiPriority="9" w:qFormat="1"/>
-    <w:lsdException w:name="heading 8" w:uiPriority="9" w:qFormat="1"/>
-    <w:lsdException w:name="heading 9" w:uiPriority="9" w:qFormat="1"/>
-    <w:lsdException w:name="toc 1" w:uiPriority="39"/>
-    <w:lsdException w:name="toc 2" w:uiPriority="39"/>
-    <w:lsdException w:name="toc 3" w:uiPriority="39"/>
-    <w:lsdException w:name="toc 4" w:uiPriority="39"/>
-    <w:lsdException w:name="toc 5" w:uiPriority="39"/>
-    <w:lsdException w:name="toc 6" w:uiPriority="39"/>
-    <w:lsdException w:name="toc 7" w:uiPriority="39"/>
-    <w:lsdException w:name="toc 8" w:uiPriority="39"/>
-    <w:lsdException w:name="toc 9" w:uiPriority="39"/>
-    <w:lsdException w:name="caption" w:uiPriority="35" w:qFormat="1"/>
-    <w:lsdException w:name="Title" w:semiHidden="0" w:uiPriority="10" w:unhideWhenUsed="0" w:qFormat="1"/>
-    <w:lsdException w:name="Default Paragraph Font" w:uiPriority="1"/>
-    <w:lsdException w:name="Subtitle" w:semiHidden="0" w:uiPriority="11" w:unhideWhenUsed="0" w:qFormat="1"/>
-    <w:lsdException w:name="Strong" w:semiHidden="0" w:uiPriority="22" w:unhideWhenUsed="0" w:qFormat="1"/>
-    <w:lsdException w:name="Emphasis" w:semiHidden="0" w:uiPriority="20" w:unhideWhenUsed="0" w:qFormat="1"/>
-    <w:lsdException w:name="Table Grid" w:semiHidden="0" w:uiPriority="59" w:unhideWhenUsed="0"/>
-    <w:lsdException w:name="Placeholder Text" w:unhideWhenUsed="0"/>
-    <w:lsdException w:name="No Spacing" w:semiHidden="0" w:uiPriority="1" w:unhideWhenUsed="0" w:qFormat="1"/>
-    <w:lsdException w:name="Light Shading" w:semiHidden="0" w:uiPriority="60" w:unhideWhenUsed="0"/>
-    <w:lsdException w:name="Light List" w:semiHidden="0" w:uiPriority="61" w:unhideWhenUsed="0"/>
-    <w:lsdException w:name="Light Grid" w:semiHidden="0" w:uiPriority="62" w:unhideWhenUsed="0"/>
-    <w:lsdException w:name="Medium Shading 1" w:semiHidden="0" w:uiPriority="63" w:unhideWhenUsed="0"/>
-    <w:lsdException w:name="Medium Shading 2" w:semiHidden="0" w:uiPriority="64" w:unhideWhenUsed="0"/>
-    <w:lsdException w:name="Medium List 1" w:semiHidden="0" w:uiPriority="65" w:unhideWhenUsed="0"/>
-    <w:lsdException w:name="Medium List 2" w:semiHidden="0" w:uiPriority="66" w:unhideWhenUsed="0"/>
-    <w:lsdException w:name="Medium Grid 1" w:semiHidden="0" w:uiPriority="67" w:unhideWhenUsed="0"/>
-    <w:lsdException w:name="Medium Grid 2" w:semiHidden="0" w:uiPriority="68" w:unhideWhenUsed="0"/>
-    <w:lsdException w:name="Medium Grid 3" w:semiHidden="0" w:uiPriority="69" w:unhideWhenUsed="0"/>
-    <w:lsdException w:name="Dark List" w:semiHidden="0" w:uiPriority="70" w:unhideWhenUsed="0"/>
-    <w:lsdException w:name="Colorful Shading" w:semiHidden="0" w:uiPriority="71" w:unhideWhenUsed="0"/>
-    <w:lsdException w:name="Colorful List" w:semiHidden="0" w:uiPriority="72" w:unhideWhenUsed="0"/>
-    <w:lsdException w:name="Colorful Grid" w:semiHidden="0" w:uiPriority="73" w:unhideWhenUsed="0"/>
-    <w:lsdException w:name="Light Shading Accent 1" w:semiHidden="0" w:uiPriority="60" w:unhideWhenUsed="0"/>
-    <w:lsdException w:name="Light List Accent 1" w:semiHidden="0" w:uiPriority="61" w:unhideWhenUsed="0"/>
-    <w:lsdException w:name="Light Grid Accent 1" w:semiHidden="0" w:uiPriority="62" w:unhideWhenUsed="0"/>
-    <w:lsdException w:name="Medium Shading 1 Accent 1" w:semiHidden="0" w:uiPriority="63" w:unhideWhenUsed="0"/>
-    <w:lsdException w:name="Medium Shading 2 Accent 1" w:semiHidden="0" w:uiPriority="64" w:unhideWhenUsed="0"/>
-    <w:lsdException w:name="Medium List 1 Accent 1" w:semiHidden="0" w:uiPriority="65" w:unhideWhenUsed="0"/>
-    <w:lsdException w:name="Revision" w:unhideWhenUsed="0"/>
-    <w:lsdException w:name="List Paragraph" w:semiHidden="0" w:uiPriority="34" w:unhideWhenUsed="0" w:qFormat="1"/>
-    <w:lsdException w:name="Quote" w:semiHidden="0" w:uiPriority="29" w:unhideWhenUsed="0" w:qFormat="1"/>
-    <w:lsdException w:name="Intense Quote" w:semiHidden="0" w:uiPriority="30" w:unhideWhenUsed="0" w:qFormat="1"/>
-    <w:lsdException w:name="Medium List 2 Accent 1" w:semiHidden="0" w:uiPriority="66" w:unhideWhenUsed="0"/>
-    <w:lsdException w:name="Medium Grid 1 Accent 1" w:semiHidden="0" w:uiPriority="67" w:unhideWhenUsed="0"/>
-    <w:lsdException w:name="Medium Grid 2 Accent 1" w:semiHidden="0" w:uiPriority="68" w:unhideWhenUsed="0"/>
-    <w:lsdException w:name="Medium Grid 3 Accent 1" w:semiHidden="0" w:uiPriority="69" w:unhideWhenUsed="0"/>
-    <w:lsdException w:name="Dark List Accent 1" w:semiHidden="0" w:uiPriority="70" w:unhideWhenUsed="0"/>
-    <w:lsdException w:name="Colorful Shading Accent 1" w:semiHidden="0" w:uiPriority="71" w:unhideWhenUsed="0"/>
-    <w:lsdException w:name="Colorful List Accent 1" w:semiHidden="0" w:uiPriority="72" w:unhideWhenUsed="0"/>
-    <w:lsdException w:name="Colorful Grid Accent 1" w:semiHidden="0" w:uiPriority="73" w:unhideWhenUsed="0"/>
-    <w:lsdException w:name="Light Shading Accent 2" w:semiHidden="0" w:uiPriority="60" w:unhideWhenUsed="0"/>
-    <w:lsdException w:name="Light List Accent 2" w:semiHidden="0" w:uiPriority="61" w:unhideWhenUsed="0"/>
-    <w:lsdException w:name="Light Grid Accent 2" w:semiHidden="0" w:uiPriority="62" w:unhideWhenUsed="0"/>
-    <w:lsdException w:name="Medium Shading 1 Accent 2" w:semiHidden="0" w:uiPriority="63" w:unhideWhenUsed="0"/>
-    <w:lsdException w:name="Medium Shading 2 Accent 2" w:semiHidden="0" w:uiPriority="64" w:unhideWhenUsed="0"/>
-    <w:lsdException w:name="Medium List 1 Accent 2" w:semiHidden="0" w:uiPriority="65" w:unhideWhenUsed="0"/>
-    <w:lsdException w:name="Medium List 2 Accent 2" w:semiHidden="0" w:uiPriority="66" w:unhideWhenUsed="0"/>
-    <w:lsdException w:name="Medium Grid 1 Accent 2" w:semiHidden="0" w:uiPriority="67" w:unhideWhenUsed="0"/>
-    <w:lsdException w:name="Medium Grid 2 Accent 2" w:semiHidden="0" w:uiPriority="68" w:unhideWhenUsed="0"/>
-    <w:lsdException w:name="Medium Grid 3 Accent 2" w:semiHidden="0" w:uiPriority="69" w:unhideWhenUsed="0"/>
-    <w:lsdException w:name="Dark List Accent 2" w:semiHidden="0" w:uiPriority="70" w:unhideWhenUsed="0"/>
-    <w:lsdException w:name="Colorful Shading Accent 2" w:semiHidden="0" w:uiPriority="71" w:unhideWhenUsed="0"/>
-    <w:lsdException w:name="Colorful List Accent 2" w:semiHidden="0" w:uiPriority="72" w:unhideWhenUsed="0"/>
-    <w:lsdException w:name="Colorful Grid Accent 2" w:semiHidden="0" w:uiPriority="73" w:unhideWhenUsed="0"/>
-    <w:lsdException w:name="Light Shading Accent 3" w:semiHidden="0" w:uiPriority="60" w:unhideWhenUsed="0"/>
-    <w:lsdException w:name="Light List Accent 3" w:semiHidden="0" w:uiPriority="61" w:unhideWhenUsed="0"/>
-    <w:lsdException w:name="Light Grid Accent 3" w:semiHidden="0" w:uiPriority="62" w:unhideWhenUsed="0"/>
-    <w:lsdException w:name="Medium Shading 1 Accent 3" w:semiHidden="0" w:uiPriority="63" w:unhideWhenUsed="0"/>
-    <w:lsdException w:name="Medium Shading 2 Accent 3" w:semiHidden="0" w:uiPriority="64" w:unhideWhenUsed="0"/>
-    <w:lsdException w:name="Medium List 1 Accent 3" w:semiHidden="0" w:uiPriority="65" w:unhideWhenUsed="0"/>
-    <w:lsdException w:name="Medium List 2 Accent 3" w:semiHidden="0" w:uiPriority="66" w:unhideWhenUsed="0"/>
-    <w:lsdException w:name="Medium Grid 1 Accent 3" w:semiHidden="0" w:uiPriority="67" w:unhideWhenUsed="0"/>
-    <w:lsdException w:name="Medium Grid 2 Accent 3" w:semiHidden="0" w:uiPriority="68" w:unhideWhenUsed="0"/>
-    <w:lsdException w:name="Medium Grid 3 Accent 3" w:semiHidden="0" w:uiPriority="69" w:unhideWhenUsed="0"/>
-    <w:lsdException w:name="Dark List Accent 3" w:semiHidden="0" w:uiPriority="70" w:unhideWhenUsed="0"/>
-    <w:lsdException w:name="Colorful Shading Accent 3" w:semiHidden="0" w:uiPriority="71" w:unhideWhenUsed="0"/>
-    <w:lsdException w:name="Colorful List Accent 3" w:semiHidden="0" w:uiPriority="72" w:unhideWhenUsed="0"/>
-    <w:lsdException w:name="Colorful Grid Accent 3" w:semiHidden="0" w:uiPriority="73" w:unhideWhenUsed="0"/>
-    <w:lsdException w:name="Light Shading Accent 4" w:semiHidden="0" w:uiPriority="60" w:unhideWhenUsed="0"/>
-    <w:lsdException w:name="Light List Accent 4" w:semiHidden="0" w:uiPriority="61" w:unhideWhenUsed="0"/>
-    <w:lsdException w:name="Light Grid Accent 4" w:semiHidden="0" w:uiPriority="62" w:unhideWhenUsed="0"/>
-    <w:lsdException w:name="Medium Shading 1 Accent 4" w:semiHidden="0" w:uiPriority="63" w:unhideWhenUsed="0"/>
-    <w:lsdException w:name="Medium Shading 2 Accent 4" w:semiHidden="0" w:uiPriority="64" w:unhideWhenUsed="0"/>
-    <w:lsdException w:name="Medium List 1 Accent 4" w:semiHidden="0" w:uiPriority="65" w:unhideWhenUsed="0"/>
-    <w:lsdException w:name="Medium List 2 Accent 4" w:semiHidden="0" w:uiPriority="66" w:unhideWhenUsed="0"/>
-    <w:lsdException w:name="Medium Grid 1 Accent 4" w:semiHidden="0" w:uiPriority="67" w:unhideWhenUsed="0"/>
-    <w:lsdException w:name="Medium Grid 2 Accent 4" w:semiHidden="0" w:uiPriority="68" w:unhideWhenUsed="0"/>
-    <w:lsdException w:name="Medium Grid 3 Accent 4" w:semiHidden="0" w:uiPriority="69" w:unhideWhenUsed="0"/>
-    <w:lsdException w:name="Dark List Accent 4" w:semiHidden="0" w:uiPriority="70" w:unhideWhenUsed="0"/>
-    <w:lsdException w:name="Colorful Shading Accent 4" w:semiHidden="0" w:uiPriority="71" w:unhideWhenUsed="0"/>
-    <w:lsdException w:name="Colorful List Accent 4" w:semiHidden="0" w:uiPriority="72" w:unhideWhenUsed="0"/>
-    <w:lsdException w:name="Colorful Grid Accent 4" w:semiHidden="0" w:uiPriority="73" w:unhideWhenUsed="0"/>
-    <w:lsdException w:name="Light Shading Accent 5" w:semiHidden="0" w:uiPriority="60" w:unhideWhenUsed="0"/>
-    <w:lsdException w:name="Light List Accent 5" w:semiHidden="0" w:uiPriority="61" w:unhideWhenUsed="0"/>
-    <w:lsdException w:name="Light Grid Accent 5" w:semiHidden="0" w:uiPriority="62" w:unhideWhenUsed="0"/>
-    <w:lsdException w:name="Medium Shading 1 Accent 5" w:semiHidden="0" w:uiPriority="63" w:unhideWhenUsed="0"/>
-    <w:lsdException w:name="Medium Shading 2 Accent 5" w:semiHidden="0" w:uiPriority="64" w:unhideWhenUsed="0"/>
-    <w:lsdException w:name="Medium List 1 Accent 5" w:semiHidden="0" w:uiPriority="65" w:unhideWhenUsed="0"/>
-    <w:lsdException w:name="Medium List 2 Accent 5" w:semiHidden="0" w:uiPriority="66" w:unhideWhenUsed="0"/>
-    <w:lsdException w:name="Medium Grid 1 Accent 5" w:semiHidden="0" w:uiPriority="67" w:unhideWhenUsed="0"/>
-    <w:lsdException w:name="Medium Grid 2 Accent 5" w:semiHidden="0" w:uiPriority="68" w:unhideWhenUsed="0"/>
-    <w:lsdException w:name="Medium Grid 3 Accent 5" w:semiHidden="0" w:uiPriority="69" w:unhideWhenUsed="0"/>
-    <w:lsdException w:name="Dark List Accent 5" w:semiHidden="0" w:uiPriority="70" w:unhideWhenUsed="0"/>
-    <w:lsdException w:name="Colorful Shading Accent 5" w:semiHidden="0" w:uiPriority="71" w:unhideWhenUsed="0"/>
-    <w:lsdException w:name="Colorful List Accent 5" w:semiHidden="0" w:uiPriority="72" w:unhideWhenUsed="0"/>
-    <w:lsdException w:name="Colorful Grid Accent 5" w:semiHidden="0" w:uiPriority="73" w:unhideWhenUsed="0"/>
-    <w:lsdException w:name="Light Shading Accent 6" w:semiHidden="0" w:uiPriority="60" w:unhideWhenUsed="0"/>
-    <w:lsdException w:name="Light List Accent 6" w:semiHidden="0" w:uiPriority="61" w:unhideWhenUsed="0"/>
-    <w:lsdException w:name="Light Grid Accent 6" w:semiHidden="0" w:uiPriority="62" w:unhideWhenUsed="0"/>
-    <w:lsdException w:name="Medium Shading 1 Accent 6" w:semiHidden="0" w:uiPriority="63" w:unhideWhenUsed="0"/>
-    <w:lsdException w:name="Medium Shading 2 Accent 6" w:semiHidden="0" w:uiPriority="64" w:unhideWhenUsed="0"/>
-    <w:lsdException w:name="Medium List 1 Accent 6" w:semiHidden="0" w:uiPriority="65" w:unhideWhenUsed="0"/>
-    <w:lsdException w:name="Medium List 2 Accent 6" w:semiHidden="0" w:uiPriority="66" w:unhideWhenUsed="0"/>
-    <w:lsdException w:name="Medium Grid 1 Accent 6" w:semiHidden="0" w:uiPriority="67" w:unhideWhenUsed="0"/>
-    <w:lsdException w:name="Medium Grid 2 Accent 6" w:semiHidden="0" w:uiPriority="68" w:unhideWhenUsed="0"/>
-    <w:lsdException w:name="Medium Grid 3 Accent 6" w:semiHidden="0" w:uiPriority="69" w:unhideWhenUsed="0"/>
-    <w:lsdException w:name="Dark List Accent 6" w:semiHidden="0" w:uiPriority="70" w:unhideWhenUsed="0"/>
-    <w:lsdException w:name="Colorful Shading Accent 6" w:semiHidden="0" w:uiPriority="71" w:unhideWhenUsed="0"/>
-    <w:lsdException w:name="Colorful List Accent 6" w:semiHidden="0" w:uiPriority="72" w:unhideWhenUsed="0"/>
-    <w:lsdException w:name="Colorful Grid Accent 6" w:semiHidden="0" w:uiPriority="73" w:unhideWhenUsed="0"/>
-    <w:lsdException w:name="Subtle Emphasis" w:semiHidden="0" w:uiPriority="19" w:unhideWhenUsed="0" w:qFormat="1"/>
-    <w:lsdException w:name="Intense Emphasis" w:semiHidden="0" w:uiPriority="21" w:unhideWhenUsed="0" w:qFormat="1"/>
-    <w:lsdException w:name="Subtle Reference" w:semiHidden="0" w:uiPriority="31" w:unhideWhenUsed="0" w:qFormat="1"/>
-    <w:lsdException w:name="Intense Reference" w:semiHidden="0" w:uiPriority="32" w:unhideWhenUsed="0" w:qFormat="1"/>
-    <w:lsdException w:name="Book Title" w:semiHidden="0" w:uiPriority="33" w:unhideWhenUsed="0" w:qFormat="1"/>
-    <w:lsdException w:name="Bibliography" w:uiPriority="37"/>
-    <w:lsdException w:name="TOC Heading" w:uiPriority="39" w:qFormat="1"/>
-  </w:latentStyles>
-  <w:style w:type="paragraph" w:default="1" w:styleId="Normal">
-    <w:name w:val="Normal"/>
-    <w:qFormat/>
-    <w:rsid w:val="003544BD"/>
-    <w:rPr>
-      <w:rFonts w:ascii="Calibri" w:eastAsia="Calibri" w:hAnsi="Calibri" w:cs="Times New Roman"/>
-    </w:rPr>
-  </w:style>
-  <w:style w:type="paragraph" w:styleId="Heading1">
-    <w:name w:val="heading 1"/>
-    <w:basedOn w:val="Normal"/>
-    <w:next w:val="Normal"/>
-    <w:link w:val="Heading1Char"/>
-    <w:uiPriority w:val="9"/>
-    <w:qFormat/>
-    <w:rsid w:val="00921E1B"/>
-    <w:pPr>
-      <w:keepNext/>
-      <w:keepLines/>
-      <w:spacing w:before="480" w:after="0"/>
-      <w:outlineLvl w:val="0"/>
-    </w:pPr>
-    <w:rPr>
-      <w:rFonts w:asciiTheme="majorHAnsi" w:eastAsiaTheme="majorEastAsia" w:hAnsiTheme="majorHAnsi" w:cstheme="majorBidi"/>
-      <w:b/>
-      <w:bCs/>
-      <w:color w:val="365F91" w:themeColor="accent1" w:themeShade="BF"/>
-      <w:sz w:val="28"/>
-      <w:szCs w:val="28"/>
-    </w:rPr>
-  </w:style>
-  <w:style w:type="paragraph" w:styleId="Heading2">
-    <w:name w:val="heading 2"/>
-    <w:basedOn w:val="Normal"/>
-    <w:next w:val="Normal"/>
-    <w:link w:val="Heading2Char"/>
-    <w:uiPriority w:val="9"/>
-    <w:unhideWhenUsed/>
-    <w:qFormat/>
-    <w:rsid w:val="00190357"/>
-    <w:pPr>
-      <w:keepNext/>
-      <w:keepLines/>
-      <w:spacing w:before="200" w:after="0"/>
-      <w:outlineLvl w:val="1"/>
-    </w:pPr>
-    <w:rPr>
-      <w:rFonts w:asciiTheme="majorHAnsi" w:eastAsiaTheme="majorEastAsia" w:hAnsiTheme="majorHAnsi" w:cstheme="majorBidi"/>
-      <w:b/>
-      <w:bCs/>
-      <w:color w:val="4F81BD" w:themeColor="accent1"/>
-      <w:sz w:val="26"/>
-      <w:szCs w:val="26"/>
-    </w:rPr>
-  </w:style>
-  <w:style w:type="character" w:default="1" w:styleId="DefaultParagraphFont">
-    <w:name w:val="Default Paragraph Font"/>
-    <w:uiPriority w:val="1"/>
-    <w:semiHidden/>
-    <w:unhideWhenUsed/>
-  </w:style>
-  <w:style w:type="table" w:default="1" w:styleId="TableNormal">
-    <w:name w:val="Normal Table"/>
-    <w:uiPriority w:val="99"/>
-    <w:semiHidden/>
-    <w:unhideWhenUsed/>
-    <w:tblPr>
-      <w:tblInd w:w="0" w:type="dxa"/>
-      <w:tblCellMar>
-        <w:top w:w="0" w:type="dxa"/>
-        <w:left w:w="108" w:type="dxa"/>
-        <w:bottom w:w="0" w:type="dxa"/>
-        <w:right w:w="108" w:type="dxa"/>
-      </w:tblCellMar>
-    </w:tblPr>
-  </w:style>
-  <w:style w:type="numbering" w:default="1" w:styleId="NoList">
-    <w:name w:val="No List"/>
-    <w:uiPriority w:val="99"/>
-    <w:semiHidden/>
-    <w:unhideWhenUsed/>
-  </w:style>
-  <w:style w:type="paragraph" w:styleId="Header">
-    <w:name w:val="header"/>
-    <w:basedOn w:val="Normal"/>
-    <w:link w:val="HeaderChar"/>
-    <w:uiPriority w:val="99"/>
-    <w:unhideWhenUsed/>
-    <w:rsid w:val="007767AD"/>
-    <w:pPr>
-      <w:tabs>
-        <w:tab w:val="center" w:pos="4680"/>
-        <w:tab w:val="right" w:pos="9360"/>
-      </w:tabs>
-      <w:spacing w:after="0" w:line="240" w:lineRule="auto"/>
-    </w:pPr>
-    <w:rPr>
-      <w:rFonts w:asciiTheme="minorHAnsi" w:eastAsiaTheme="minorHAnsi" w:hAnsiTheme="minorHAnsi" w:cstheme="minorBidi"/>
-    </w:rPr>
-  </w:style>
-  <w:style w:type="character" w:customStyle="1" w:styleId="HeaderChar">
-    <w:name w:val="Header Char"/>
-    <w:basedOn w:val="DefaultParagraphFont"/>
-    <w:link w:val="Header"/>
-    <w:uiPriority w:val="99"/>
-    <w:rsid w:val="007767AD"/>
-  </w:style>
-  <w:style w:type="paragraph" w:styleId="Footer">
-    <w:name w:val="footer"/>
-    <w:basedOn w:val="Normal"/>
-    <w:link w:val="FooterChar"/>
-    <w:uiPriority w:val="99"/>
-    <w:unhideWhenUsed/>
-    <w:rsid w:val="007767AD"/>
-    <w:pPr>
-      <w:tabs>
-        <w:tab w:val="center" w:pos="4680"/>
-        <w:tab w:val="right" w:pos="9360"/>
-      </w:tabs>
-      <w:spacing w:after="0" w:line="240" w:lineRule="auto"/>
-    </w:pPr>
-    <w:rPr>
-      <w:rFonts w:asciiTheme="minorHAnsi" w:eastAsiaTheme="minorHAnsi" w:hAnsiTheme="minorHAnsi" w:cstheme="minorBidi"/>
-    </w:rPr>
-  </w:style>
-  <w:style w:type="character" w:customStyle="1" w:styleId="FooterChar">
-    <w:name w:val="Footer Char"/>
-    <w:basedOn w:val="DefaultParagraphFont"/>
-    <w:link w:val="Footer"/>
-    <w:uiPriority w:val="99"/>
-    <w:rsid w:val="007767AD"/>
-  </w:style>
-  <w:style w:type="paragraph" w:styleId="NoSpacing">
-    <w:name w:val="No Spacing"/>
-    <w:uiPriority w:val="1"/>
-    <w:qFormat/>
-    <w:rsid w:val="007767AD"/>
-    <w:pPr>
-      <w:spacing w:after="0" w:line="240" w:lineRule="auto"/>
-    </w:pPr>
-    <w:rPr>
-      <w:rFonts w:ascii="Calibri" w:eastAsia="Calibri" w:hAnsi="Calibri" w:cs="Times New Roman"/>
-    </w:rPr>
-  </w:style>
-  <w:style w:type="character" w:customStyle="1" w:styleId="Heading2Char">
-    <w:name w:val="Heading 2 Char"/>
-    <w:basedOn w:val="DefaultParagraphFont"/>
-    <w:link w:val="Heading2"/>
-    <w:uiPriority w:val="9"/>
-    <w:rsid w:val="00190357"/>
-    <w:rPr>
-      <w:rFonts w:asciiTheme="majorHAnsi" w:eastAsiaTheme="majorEastAsia" w:hAnsiTheme="majorHAnsi" w:cstheme="majorBidi"/>
-      <w:b/>
-      <w:bCs/>
-      <w:color w:val="4F81BD" w:themeColor="accent1"/>
-      <w:sz w:val="26"/>
-      <w:szCs w:val="26"/>
-    </w:rPr>
-  </w:style>
-  <w:style w:type="paragraph" w:styleId="ListParagraph">
-    <w:name w:val="List Paragraph"/>
-    <w:basedOn w:val="Normal"/>
-    <w:uiPriority w:val="34"/>
-    <w:qFormat/>
-    <w:rsid w:val="00C334A9"/>
-    <w:pPr>
-      <w:ind w:left="720"/>
-      <w:contextualSpacing/>
-    </w:pPr>
-  </w:style>
-  <w:style w:type="character" w:customStyle="1" w:styleId="Heading1Char">
-    <w:name w:val="Heading 1 Char"/>
-    <w:basedOn w:val="DefaultParagraphFont"/>
-    <w:link w:val="Heading1"/>
-    <w:uiPriority w:val="9"/>
-    <w:rsid w:val="00921E1B"/>
-    <w:rPr>
-      <w:rFonts w:asciiTheme="majorHAnsi" w:eastAsiaTheme="majorEastAsia" w:hAnsiTheme="majorHAnsi" w:cstheme="majorBidi"/>
-      <w:b/>
-      <w:bCs/>
-      <w:color w:val="365F91" w:themeColor="accent1" w:themeShade="BF"/>
-      <w:sz w:val="28"/>
-      <w:szCs w:val="28"/>
-    </w:rPr>
-  </w:style>
-</w:styles>
-</file>
-
-<file path=word/stylesWithEffects.xml><?xml version="1.0" encoding="utf-8"?>
-<w:styles xmlns:wpc="http://schemas.microsoft.com/office/word/2010/wordprocessingCanvas" xmlns:mc="http://schemas.openxmlformats.org/markup-compatibility/2006" xmlns:o="urn:schemas-microsoft-com:office:office" xmlns:r="http://schemas.openxmlformats.org/officeDocument/2006/relationships" xmlns:m="http://schemas.openxmlformats.org/officeDocument/2006/math" xmlns:v="urn:schemas-microsoft-com:vml" xmlns:wp14="http://schemas.microsoft.com/office/word/2010/wordprocessingDrawing" xmlns:wp="http://schemas.openxmlformats.org/drawingml/2006/wordprocessingDrawing" xmlns:w10="urn:schemas-microsoft-com:office:word" xmlns:w="http://schemas.openxmlformats.org/wordprocessingml/2006/main" xmlns:w14="http://schemas.microsoft.com/office/word/2010/wordml" xmlns:wpg="http://schemas.microsoft.com/office/word/2010/wordprocessingGroup" xmlns:wpi="http://schemas.microsoft.com/office/word/2010/wordprocessingInk" xmlns:wne="http://schemas.microsoft.com/office/word/2006/wordml" xmlns:wps="http://schemas.microsoft.com/office/word/2010/wordprocessingShape" mc:Ignorable="w14 wp14">
-  <w:docDefaults>
-    <w:rPrDefault>
-      <w:rPr>
-        <w:rFonts w:asciiTheme="minorHAnsi" w:eastAsiaTheme="minorHAnsi" w:hAnsiTheme="minorHAnsi" w:cstheme="minorBidi"/>
-        <w:sz w:val="22"/>
-        <w:szCs w:val="22"/>
-        <w:lang w:val="en-US" w:eastAsia="en-US" w:bidi="ar-SA"/>
-      </w:rPr>
-    </w:rPrDefault>
-    <w:pPrDefault>
-      <w:pPr>
-        <w:spacing w:after="200" w:line="276" w:lineRule="auto"/>
-      </w:pPr>
-    </w:pPrDefault>
-  </w:docDefaults>
-  <w:latentStyles w:defLockedState="0" w:defUIPriority="99" w:defSemiHidden="1" w:defUnhideWhenUsed="1" w:defQFormat="0" w:count="267">
-    <w:lsdException w:name="Normal" w:semiHidden="0" w:uiPriority="0" w:unhideWhenUsed="0" w:qFormat="1"/>
-    <w:lsdException w:name="heading 1" w:semiHidden="0" w:uiPriority="9" w:unhideWhenUsed="0" w:qFormat="1"/>
-    <w:lsdException w:name="heading 2" w:uiPriority="9" w:qFormat="1"/>
-    <w:lsdException w:name="heading 3" w:uiPriority="9" w:qFormat="1"/>
-    <w:lsdException w:name="heading 4" w:uiPriority="9" w:qFormat="1"/>
-    <w:lsdException w:name="heading 5" w:uiPriority="9" w:qFormat="1"/>
-    <w:lsdException w:name="heading 6" w:uiPriority="9" w:qFormat="1"/>
-    <w:lsdException w:name="heading 7" w:uiPriority="9" w:qFormat="1"/>
-    <w:lsdException w:name="heading 8" w:uiPriority="9" w:qFormat="1"/>
-    <w:lsdException w:name="heading 9" w:uiPriority="9" w:qFormat="1"/>
-    <w:lsdException w:name="toc 1" w:uiPriority="39"/>
-    <w:lsdException w:name="toc 2" w:uiPriority="39"/>
-    <w:lsdException w:name="toc 3" w:uiPriority="39"/>
-    <w:lsdException w:name="toc 4" w:uiPriority="39"/>
-    <w:lsdException w:name="toc 5" w:uiPriority="39"/>
-    <w:lsdException w:name="toc 6" w:uiPriority="39"/>
-    <w:lsdException w:name="toc 7" w:uiPriority="39"/>
-    <w:lsdException w:name="toc 8" w:uiPriority="39"/>
-    <w:lsdException w:name="toc 9" w:uiPriority="39"/>
-    <w:lsdException w:name="caption" w:uiPriority="35" w:qFormat="1"/>
-    <w:lsdException w:name="Title" w:semiHidden="0" w:uiPriority="10" w:unhideWhenUsed="0" w:qFormat="1"/>
-    <w:lsdException w:name="Default Paragraph Font" w:uiPriority="1"/>
-    <w:lsdException w:name="Subtitle" w:semiHidden="0" w:uiPriority="11" w:unhideWhenUsed="0" w:qFormat="1"/>
-    <w:lsdException w:name="Strong" w:semiHidden="0" w:uiPriority="22" w:unhideWhenUsed="0" w:qFormat="1"/>
-    <w:lsdException w:name="Emphasis" w:semiHidden="0" w:uiPriority="20" w:unhideWhenUsed="0" w:qFormat="1"/>
-    <w:lsdException w:name="Table Grid" w:semiHidden="0" w:uiPriority="59" w:unhideWhenUsed="0"/>
-    <w:lsdException w:name="Placeholder Text" w:unhideWhenUsed="0"/>
-    <w:lsdException w:name="No Spacing" w:semiHidden="0" w:uiPriority="1" w:unhideWhenUsed="0" w:qFormat="1"/>
-    <w:lsdException w:name="Light Shading" w:semiHidden="0" w:uiPriority="60" w:unhideWhenUsed="0"/>
-    <w:lsdException w:name="Light List" w:semiHidden="0" w:uiPriority="61" w:unhideWhenUsed="0"/>
-    <w:lsdException w:name="Light Grid" w:semiHidden="0" w:uiPriority="62" w:unhideWhenUsed="0"/>
-    <w:lsdException w:name="Medium Shading 1" w:semiHidden="0" w:uiPriority="63" w:unhideWhenUsed="0"/>
-    <w:lsdException w:name="Medium Shading 2" w:semiHidden="0" w:uiPriority="64" w:unhideWhenUsed="0"/>
-    <w:lsdException w:name="Medium List 1" w:semiHidden="0" w:uiPriority="65" w:unhideWhenUsed="0"/>
-    <w:lsdException w:name="Medium List 2" w:semiHidden="0" w:uiPriority="66" w:unhideWhenUsed="0"/>
-    <w:lsdException w:name="Medium Grid 1" w:semiHidden="0" w:uiPriority="67" w:unhideWhenUsed="0"/>
-    <w:lsdException w:name="Medium Grid 2" w:semiHidden="0" w:uiPriority="68" w:unhideWhenUsed="0"/>
-    <w:lsdException w:name="Medium Grid 3" w:semiHidden="0" w:uiPriority="69" w:unhideWhenUsed="0"/>
-    <w:lsdException w:name="Dark List" w:semiHidden="0" w:uiPriority="70" w:unhideWhenUsed="0"/>
-    <w:lsdException w:name="Colorful Shading" w:semiHidden="0" w:uiPriority="71" w:unhideWhenUsed="0"/>
-    <w:lsdException w:name="Colorful List" w:semiHidden="0" w:uiPriority="72" w:unhideWhenUsed="0"/>
-    <w:lsdException w:name="Colorful Grid" w:semiHidden="0" w:uiPriority="73" w:unhideWhenUsed="0"/>
-    <w:lsdException w:name="Light Shading Accent 1" w:semiHidden="0" w:uiPriority="60" w:unhideWhenUsed="0"/>
-    <w:lsdException w:name="Light List Accent 1" w:semiHidden="0" w:uiPriority="61" w:unhideWhenUsed="0"/>
-    <w:lsdException w:name="Light Grid Accent 1" w:semiHidden="0" w:uiPriority="62" w:unhideWhenUsed="0"/>
-    <w:lsdException w:name="Medium Shading 1 Accent 1" w:semiHidden="0" w:uiPriority="63" w:unhideWhenUsed="0"/>
-    <w:lsdException w:name="Medium Shading 2 Accent 1" w:semiHidden="0" w:uiPriority="64" w:unhideWhenUsed="0"/>
-    <w:lsdException w:name="Medium List 1 Accent 1" w:semiHidden="0" w:uiPriority="65" w:unhideWhenUsed="0"/>
-    <w:lsdException w:name="Revision" w:unhideWhenUsed="0"/>
-    <w:lsdException w:name="List Paragraph" w:semiHidden="0" w:uiPriority="34" w:unhideWhenUsed="0" w:qFormat="1"/>
-    <w:lsdException w:name="Quote" w:semiHidden="0" w:uiPriority="29" w:unhideWhenUsed="0" w:qFormat="1"/>
-    <w:lsdException w:name="Intense Quote" w:semiHidden="0" w:uiPriority="30" w:unhideWhenUsed="0" w:qFormat="1"/>
-    <w:lsdException w:name="Medium List 2 Accent 1" w:semiHidden="0" w:uiPriority="66" w:unhideWhenUsed="0"/>
-    <w:lsdException w:name="Medium Grid 1 Accent 1" w:semiHidden="0" w:uiPriority="67" w:unhideWhenUsed="0"/>
-    <w:lsdException w:name="Medium Grid 2 Accent 1" w:semiHidden="0" w:uiPriority="68" w:unhideWhenUsed="0"/>
-    <w:lsdException w:name="Medium Grid 3 Accent 1" w:semiHidden="0" w:uiPriority="69" w:unhideWhenUsed="0"/>
-    <w:lsdException w:name="Dark List Accent 1" w:semiHidden="0" w:uiPriority="70" w:unhideWhenUsed="0"/>
-    <w:lsdException w:name="Colorful Shading Accent 1" w:semiHidden="0" w:uiPriority="71" w:unhideWhenUsed="0"/>
-    <w:lsdException w:name="Colorful List Accent 1" w:semiHidden="0" w:uiPriority="72" w:unhideWhenUsed="0"/>
-    <w:lsdException w:name="Colorful Grid Accent 1" w:semiHidden="0" w:uiPriority="73" w:unhideWhenUsed="0"/>
-    <w:lsdException w:name="Light Shading Accent 2" w:semiHidden="0" w:uiPriority="60" w:unhideWhenUsed="0"/>
-    <w:lsdException w:name="Light List Accent 2" w:semiHidden="0" w:uiPriority="61" w:unhideWhenUsed="0"/>
-    <w:lsdException w:name="Light Grid Accent 2" w:semiHidden="0" w:uiPriority="62" w:unhideWhenUsed="0"/>
-    <w:lsdException w:name="Medium Shading 1 Accent 2" w:semiHidden="0" w:uiPriority="63" w:unhideWhenUsed="0"/>
-    <w:lsdException w:name="Medium Shading 2 Accent 2" w:semiHidden="0" w:uiPriority="64" w:unhideWhenUsed="0"/>
-    <w:lsdException w:name="Medium List 1 Accent 2" w:semiHidden="0" w:uiPriority="65" w:unhideWhenUsed="0"/>
-    <w:lsdException w:name="Medium List 2 Accent 2" w:semiHidden="0" w:uiPriority="66" w:unhideWhenUsed="0"/>
-    <w:lsdException w:name="Medium Grid 1 Accent 2" w:semiHidden="0" w:uiPriority="67" w:unhideWhenUsed="0"/>
-    <w:lsdException w:name="Medium Grid 2 Accent 2" w:semiHidden="0" w:uiPriority="68" w:unhideWhenUsed="0"/>
-    <w:lsdException w:name="Medium Grid 3 Accent 2" w:semiHidden="0" w:uiPriority="69" w:unhideWhenUsed="0"/>
-    <w:lsdException w:name="Dark List Accent 2" w:semiHidden="0" w:uiPriority="70" w:unhideWhenUsed="0"/>
-    <w:lsdException w:name="Colorful Shading Accent 2" w:semiHidden="0" w:uiPriority="71" w:unhideWhenUsed="0"/>
-    <w:lsdException w:name="Colorful List Accent 2" w:semiHidden="0" w:uiPriority="72" w:unhideWhenUsed="0"/>
-    <w:lsdException w:name="Colorful Grid Accent 2" w:semiHidden="0" w:uiPriority="73" w:unhideWhenUsed="0"/>
-    <w:lsdException w:name="Light Shading Accent 3" w:semiHidden="0" w:uiPriority="60" w:unhideWhenUsed="0"/>
-    <w:lsdException w:name="Light List Accent 3" w:semiHidden="0" w:uiPriority="61" w:unhideWhenUsed="0"/>
-    <w:lsdException w:name="Light Grid Accent 3" w:semiHidden="0" w:uiPriority="62" w:unhideWhenUsed="0"/>
-    <w:lsdException w:name="Medium Shading 1 Accent 3" w:semiHidden="0" w:uiPriority="63" w:unhideWhenUsed="0"/>
-    <w:lsdException w:name="Medium Shading 2 Accent 3" w:semiHidden="0" w:uiPriority="64" w:unhideWhenUsed="0"/>
-    <w:lsdException w:name="Medium List 1 Accent 3" w:semiHidden="0" w:uiPriority="65" w:unhideWhenUsed="0"/>
-    <w:lsdException w:name="Medium List 2 Accent 3" w:semiHidden="0" w:uiPriority="66" w:unhideWhenUsed="0"/>
-    <w:lsdException w:name="Medium Grid 1 Accent 3" w:semiHidden="0" w:uiPriority="67" w:unhideWhenUsed="0"/>
-    <w:lsdException w:name="Medium Grid 2 Accent 3" w:semiHidden="0" w:uiPriority="68" w:unhideWhenUsed="0"/>
-    <w:lsdException w:name="Medium Grid 3 Accent 3" w:semiHidden="0" w:uiPriority="69" w:unhideWhenUsed="0"/>
-    <w:lsdException w:name="Dark List Accent 3" w:semiHidden="0" w:uiPriority="70" w:unhideWhenUsed="0"/>
-    <w:lsdException w:name="Colorful Shading Accent 3" w:semiHidden="0" w:uiPriority="71" w:unhideWhenUsed="0"/>
-    <w:lsdException w:name="Colorful List Accent 3" w:semiHidden="0" w:uiPriority="72" w:unhideWhenUsed="0"/>
-    <w:lsdException w:name="Colorful Grid Accent 3" w:semiHidden="0" w:uiPriority="73" w:unhideWhenUsed="0"/>
-    <w:lsdException w:name="Light Shading Accent 4" w:semiHidden="0" w:uiPriority="60" w:unhideWhenUsed="0"/>
-    <w:lsdException w:name="Light List Accent 4" w:semiHidden="0" w:uiPriority="61" w:unhideWhenUsed="0"/>
-    <w:lsdException w:name="Light Grid Accent 4" w:semiHidden="0" w:uiPriority="62" w:unhideWhenUsed="0"/>
-    <w:lsdException w:name="Medium Shading 1 Accent 4" w:semiHidden="0" w:uiPriority="63" w:unhideWhenUsed="0"/>
-    <w:lsdException w:name="Medium Shading 2 Accent 4" w:semiHidden="0" w:uiPriority="64" w:unhideWhenUsed="0"/>
-    <w:lsdException w:name="Medium List 1 Accent 4" w:semiHidden="0" w:uiPriority="65" w:unhideWhenUsed="0"/>
-    <w:lsdException w:name="Medium List 2 Accent 4" w:semiHidden="0" w:uiPriority="66" w:unhideWhenUsed="0"/>
-    <w:lsdException w:name="Medium Grid 1 Accent 4" w:semiHidden="0" w:uiPriority="67" w:unhideWhenUsed="0"/>
-    <w:lsdException w:name="Medium Grid 2 Accent 4" w:semiHidden="0" w:uiPriority="68" w:unhideWhenUsed="0"/>
-    <w:lsdException w:name="Medium Grid 3 Accent 4" w:semiHidden="0" w:uiPriority="69" w:unhideWhenUsed="0"/>
-    <w:lsdException w:name="Dark List Accent 4" w:semiHidden="0" w:uiPriority="70" w:unhideWhenUsed="0"/>
-    <w:lsdException w:name="Colorful Shading Accent 4" w:semiHidden="0" w:uiPriority="71" w:unhideWhenUsed="0"/>
-    <w:lsdException w:name="Colorful List Accent 4" w:semiHidden="0" w:uiPriority="72" w:unhideWhenUsed="0"/>
-    <w:lsdException w:name="Colorful Grid Accent 4" w:semiHidden="0" w:uiPriority="73" w:unhideWhenUsed="0"/>
-    <w:lsdException w:name="Light Shading Accent 5" w:semiHidden="0" w:uiPriority="60" w:unhideWhenUsed="0"/>
-    <w:lsdException w:name="Light List Accent 5" w:semiHidden="0" w:uiPriority="61" w:unhideWhenUsed="0"/>
-    <w:lsdException w:name="Light Grid Accent 5" w:semiHidden="0" w:uiPriority="62" w:unhideWhenUsed="0"/>
-    <w:lsdException w:name="Medium Shading 1 Accent 5" w:semiHidden="0" w:uiPriority="63" w:unhideWhenUsed="0"/>
-    <w:lsdException w:name="Medium Shading 2 Accent 5" w:semiHidden="0" w:uiPriority="64" w:unhideWhenUsed="0"/>
-    <w:lsdException w:name="Medium List 1 Accent 5" w:semiHidden="0" w:uiPriority="65" w:unhideWhenUsed="0"/>
-    <w:lsdException w:name="Medium List 2 Accent 5" w:semiHidden="0" w:uiPriority="66" w:unhideWhenUsed="0"/>
-    <w:lsdException w:name="Medium Grid 1 Accent 5" w:semiHidden="0" w:uiPriority="67" w:unhideWhenUsed="0"/>
-    <w:lsdException w:name="Medium Grid 2 Accent 5" w:semiHidden="0" w:uiPriority="68" w:unhideWhenUsed="0"/>
-    <w:lsdException w:name="Medium Grid 3 Accent 5" w:semiHidden="0" w:uiPriority="69" w:unhideWhenUsed="0"/>
-    <w:lsdException w:name="Dark List Accent 5" w:semiHidden="0" w:uiPriority="70" w:unhideWhenUsed="0"/>
-    <w:lsdException w:name="Colorful Shading Accent 5" w:semiHidden="0" w:uiPriority="71" w:unhideWhenUsed="0"/>
-    <w:lsdException w:name="Colorful List Accent 5" w:semiHidden="0" w:uiPriority="72" w:unhideWhenUsed="0"/>
-    <w:lsdException w:name="Colorful Grid Accent 5" w:semiHidden="0" w:uiPriority="73" w:unhideWhenUsed="0"/>
-    <w:lsdException w:name="Light Shading Accent 6" w:semiHidden="0" w:uiPriority="60" w:unhideWhenUsed="0"/>
-    <w:lsdException w:name="Light List Accent 6" w:semiHidden="0" w:uiPriority="61" w:unhideWhenUsed="0"/>
-    <w:lsdException w:name="Light Grid Accent 6" w:semiHidden="0" w:uiPriority="62" w:unhideWhenUsed="0"/>
-    <w:lsdException w:name="Medium Shading 1 Accent 6" w:semiHidden="0" w:uiPriority="63" w:unhideWhenUsed="0"/>
-    <w:lsdException w:name="Medium Shading 2 Accent 6" w:semiHidden="0" w:uiPriority="64" w:unhideWhenUsed="0"/>
-    <w:lsdException w:name="Medium List 1 Accent 6" w:semiHidden="0" w:uiPriority="65" w:unhideWhenUsed="0"/>
-    <w:lsdException w:name="Medium List 2 Accent 6" w:semiHidden="0" w:uiPriority="66" w:unhideWhenUsed="0"/>
-    <w:lsdException w:name="Medium Grid 1 Accent 6" w:semiHidden="0" w:uiPriority="67" w:unhideWhenUsed="0"/>
-    <w:lsdException w:name="Medium Grid 2 Accent 6" w:semiHidden="0" w:uiPriority="68" w:unhideWhenUsed="0"/>
-    <w:lsdException w:name="Medium Grid 3 Accent 6" w:semiHidden="0" w:uiPriority="69" w:unhideWhenUsed="0"/>
-    <w:lsdException w:name="Dark List Accent 6" w:semiHidden="0" w:uiPriority="70" w:unhideWhenUsed="0"/>
-    <w:lsdException w:name="Colorful Shading Accent 6" w:semiHidden="0" w:uiPriority="71" w:unhideWhenUsed="0"/>
-    <w:lsdException w:name="Colorful List Accent 6" w:semiHidden="0" w:uiPriority="72" w:unhideWhenUsed="0"/>
-    <w:lsdException w:name="Colorful Grid Accent 6" w:semiHidden="0" w:uiPriority="73" w:unhideWhenUsed="0"/>
-    <w:lsdException w:name="Subtle Emphasis" w:semiHidden="0" w:uiPriority="19" w:unhideWhenUsed="0" w:qFormat="1"/>
-    <w:lsdException w:name="Intense Emphasis" w:semiHidden="0" w:uiPriority="21" w:unhideWhenUsed="0" w:qFormat="1"/>
-    <w:lsdException w:name="Subtle Reference" w:semiHidden="0" w:uiPriority="31" w:unhideWhenUsed="0" w:qFormat="1"/>
-    <w:lsdException w:name="Intense Reference" w:semiHidden="0" w:uiPriority="32" w:unhideWhenUsed="0" w:qFormat="1"/>
-    <w:lsdException w:name="Book Title" w:semiHidden="0" w:uiPriority="33" w:unhideWhenUsed="0" w:qFormat="1"/>
-    <w:lsdException w:name="Bibliography" w:uiPriority="37"/>
-    <w:lsdException w:name="TOC Heading" w:uiPriority="39" w:qFormat="1"/>
+  <w:latentStyles w:defLockedState="0" w:defUIPriority="99" w:defSemiHidden="0" w:defUnhideWhenUsed="0" w:defQFormat="0" w:count="371">
+    <w:lsdException w:name="Normal" w:uiPriority="0" w:qFormat="1"/>
+    <w:lsdException w:name="heading 1" w:uiPriority="9" w:qFormat="1"/>
+    <w:lsdException w:name="heading 2" w:semiHidden="1" w:uiPriority="9" w:unhideWhenUsed="1" w:qFormat="1"/>
+    <w:lsdException w:name="heading 3" w:semiHidden="1" w:uiPriority="9" w:unhideWhenUsed="1" w:qFormat="1"/>
+    <w:lsdException w:name="heading 4" w:semiHidden="1" w:uiPriority="9" w:unhideWhenUsed="1" w:qFormat="1"/>
+    <w:lsdException w:name="heading 5" w:semiHidden="1" w:uiPriority="9" w:unhideWhenUsed="1" w:qFormat="1"/>
+    <w:lsdException w:name="heading 6" w:semiHidden="1" w:uiPriority="9" w:unhideWhenUsed="1" w:qFormat="1"/>
+    <w:lsdException w:name="heading 7" w:semiHidden="1" w:uiPriority="9" w:unhideWhenUsed="1" w:qFormat="1"/>
+    <w:lsdException w:name="heading 8" w:semiHidden="1" w:uiPriority="9" w:unhideWhenUsed="1" w:qFormat="1"/>
+    <w:lsdException w:name="heading 9" w:semiHidden="1" w:uiPriority="9" w:unhideWhenUsed="1" w:qFormat="1"/>
+    <w:lsdException w:name="index 1" w:semiHidden="1" w:unhideWhenUsed="1"/>
+    <w:lsdException w:name="index 2" w:semiHidden="1" w:unhideWhenUsed="1"/>
+    <w:lsdException w:name="index 3" w:semiHidden="1" w:unhideWhenUsed="1"/>
+    <w:lsdException w:name="index 4" w:semiHidden="1" w:unhideWhenUsed="1"/>
+    <w:lsdException w:name="index 5" w:semiHidden="1" w:unhideWhenUsed="1"/>
+    <w:lsdException w:name="index 6" w:semiHidden="1" w:unhideWhenUsed="1"/>
+    <w:lsdException w:name="index 7" w:semiHidden="1" w:unhideWhenUsed="1"/>
+    <w:lsdException w:name="index 8" w:semiHidden="1" w:unhideWhenUsed="1"/>
+    <w:lsdException w:name="index 9" w:semiHidden="1" w:unhideWhenUsed="1"/>
+    <w:lsdException w:name="toc 1" w:semiHidden="1" w:uiPriority="39" w:unhideWhenUsed="1"/>
+    <w:lsdException w:name="toc 2" w:semiHidden="1" w:uiPriority="39" w:unhideWhenUsed="1"/>
+    <w:lsdException w:name="toc 3" w:semiHidden="1" w:uiPriority="39" w:unhideWhenUsed="1"/>
+    <w:lsdException w:name="toc 4" w:semiHidden="1" w:uiPriority="39" w:unhideWhenUsed="1"/>
+    <w:lsdException w:name="toc 5" w:semiHidden="1" w:uiPriority="39" w:unhideWhenUsed="1"/>
+    <w:lsdException w:name="toc 6" w:semiHidden="1" w:uiPriority="39" w:unhideWhenUsed="1"/>
+    <w:lsdException w:name="toc 7" w:semiHidden="1" w:uiPriority="39" w:unhideWhenUsed="1"/>
+    <w:lsdException w:name="toc 8" w:semiHidden="1" w:uiPriority="39" w:unhideWhenUsed="1"/>
+    <w:lsdException w:name="toc 9" w:semiHidden="1" w:uiPriority="39" w:unhideWhenUsed="1"/>
+    <w:lsdException w:name="Normal Indent" w:semiHidden="1" w:unhideWhenUsed="1"/>
+    <w:lsdException w:name="footnote text" w:semiHidden="1" w:unhideWhenUsed="1"/>
+    <w:lsdException w:name="annotation text" w:semiHidden="1" w:unhideWhenUsed="1"/>
+    <w:lsdException w:name="header" w:semiHidden="1" w:unhideWhenUsed="1"/>
+    <w:lsdException w:name="footer" w:semiHidden="1" w:unhideWhenUsed="1"/>
+    <w:lsdException w:name="index heading" w:semiHidden="1" w:unhideWhenUsed="1"/>
+    <w:lsdException w:name="caption" w:semiHidden="1" w:uiPriority="35" w:unhideWhenUsed="1" w:qFormat="1"/>
+    <w:lsdException w:name="table of figures" w:semiHidden="1" w:unhideWhenUsed="1"/>
+    <w:lsdException w:name="envelope address" w:semiHidden="1" w:unhideWhenUsed="1"/>
+    <w:lsdException w:name="envelope return" w:semiHidden="1" w:unhideWhenUsed="1"/>
+    <w:lsdException w:name="footnote reference" w:semiHidden="1" w:unhideWhenUsed="1"/>
+    <w:lsdException w:name="annotation reference" w:semiHidden="1" w:unhideWhenUsed="1"/>
+    <w:lsdException w:name="line number" w:semiHidden="1" w:unhideWhenUsed="1"/>
+    <w:lsdException w:name="page number" w:semiHidden="1" w:unhideWhenUsed="1"/>
+    <w:lsdException w:name="endnote reference" w:semiHidden="1" w:unhideWhenUsed="1"/>
+    <w:lsdException w:name="endnote text" w:semiHidden="1" w:unhideWhenUsed="1"/>
+    <w:lsdException w:name="table of authorities" w:semiHidden="1" w:unhideWhenUsed="1"/>
+    <w:lsdException w:name="macro" w:semiHidden="1" w:unhideWhenUsed="1"/>
+    <w:lsdException w:name="toa heading" w:semiHidden="1" w:unhideWhenUsed="1"/>
+    <w:lsdException w:name="List" w:semiHidden="1" w:unhideWhenUsed="1"/>
+    <w:lsdException w:name="List Bullet" w:semiHidden="1" w:unhideWhenUsed="1"/>
+    <w:lsdException w:name="List Number" w:semiHidden="1" w:unhideWhenUsed="1"/>
+    <w:lsdException w:name="List 2" w:semiHidden="1" w:unhideWhenUsed="1"/>
+    <w:lsdException w:name="List 3" w:semiHidden="1" w:unhideWhenUsed="1"/>
+    <w:lsdException w:name="List 4" w:semiHidden="1" w:unhideWhenUsed="1"/>
+    <w:lsdException w:name="List 5" w:semiHidden="1" w:unhideWhenUsed="1"/>
+    <w:lsdException w:name="List Bullet 2" w:semiHidden="1" w:unhideWhenUsed="1"/>
+    <w:lsdException w:name="List Bullet 3" w:semiHidden="1" w:unhideWhenUsed="1"/>
+    <w:lsdException w:name="List Bullet 4" w:semiHidden="1" w:unhideWhenUsed="1"/>
+    <w:lsdException w:name="List Bullet 5" w:semiHidden="1" w:unhideWhenUsed="1"/>
+    <w:lsdException w:name="List Number 2" w:semiHidden="1" w:unhideWhenUsed="1"/>
+    <w:lsdException w:name="List Number 3" w:semiHidden="1" w:unhideWhenUsed="1"/>
+    <w:lsdException w:name="List Number 4" w:semiHidden="1" w:unhideWhenUsed="1"/>
+    <w:lsdException w:name="List Number 5" w:semiHidden="1" w:unhideWhenUsed="1"/>
+    <w:lsdException w:name="Title" w:uiPriority="10" w:qFormat="1"/>
+    <w:lsdException w:name="Closing" w:semiHidden="1" w:unhideWhenUsed="1"/>
+    <w:lsdException w:name="Signature" w:semiHidden="1" w:unhideWhenUsed="1"/>
+    <w:lsdException w:name="Default Paragraph Font" w:semiHidden="1" w:uiPriority="1" w:unhideWhenUsed="1"/>
+    <w:lsdException w:name="Body Text" w:semiHidden="1" w:unhideWhenUsed="1"/>
+    <w:lsdException w:name="Body Text Indent" w:semiHidden="1" w:unhideWhenUsed="1"/>
+    <w:lsdException w:name="List Continue" w:semiHidden="1" w:unhideWhenUsed="1"/>
+    <w:lsdException w:name="List Continue 2" w:semiHidden="1" w:unhideWhenUsed="1"/>
+    <w:lsdException w:name="List Continue 3" w:semiHidden="1" w:unhideWhenUsed="1"/>
+    <w:lsdException w:name="List Continue 4" w:semiHidden="1" w:unhideWhenUsed="1"/>
+    <w:lsdException w:name="List Continue 5" w:semiHidden="1" w:unhideWhenUsed="1"/>
+    <w:lsdException w:name="Message Header" w:semiHidden="1" w:unhideWhenUsed="1"/>
+    <w:lsdException w:name="Subtitle" w:uiPriority="11" w:qFormat="1"/>
+    <w:lsdException w:name="Salutation" w:semiHidden="1" w:unhideWhenUsed="1"/>
+    <w:lsdException w:name="Date" w:semiHidden="1" w:unhideWhenUsed="1"/>
+    <w:lsdException w:name="Body Text First Indent" w:semiHidden="1" w:unhideWhenUsed="1"/>
+    <w:lsdException w:name="Body Text First Indent 2" w:semiHidden="1" w:unhideWhenUsed="1"/>
+    <w:lsdException w:name="Note Heading" w:semiHidden="1" w:unhideWhenUsed="1"/>
+    <w:lsdException w:name="Body Text 2" w:semiHidden="1" w:unhideWhenUsed="1"/>
+    <w:lsdException w:name="Body Text 3" w:semiHidden="1" w:unhideWhenUsed="1"/>
+    <w:lsdException w:name="Body Text Indent 2" w:semiHidden="1" w:unhideWhenUsed="1"/>
+    <w:lsdException w:name="Body Text Indent 3" w:semiHidden="1" w:unhideWhenUsed="1"/>
+    <w:lsdException w:name="Block Text" w:semiHidden="1" w:unhideWhenUsed="1"/>
+    <w:lsdException w:name="Hyperlink" w:semiHidden="1" w:unhideWhenUsed="1"/>
+    <w:lsdException w:name="FollowedHyperlink" w:semiHidden="1" w:unhideWhenUsed="1"/>
+    <w:lsdException w:name="Strong" w:uiPriority="22" w:qFormat="1"/>
+    <w:lsdException w:name="Emphasis" w:uiPriority="20" w:qFormat="1"/>
+    <w:lsdException w:name="Document Map" w:semiHidden="1" w:unhideWhenUsed="1"/>
+    <w:lsdException w:name="Plain Text" w:semiHidden="1" w:unhideWhenUsed="1"/>
+    <w:lsdException w:name="E-mail Signature" w:semiHidden="1" w:unhideWhenUsed="1"/>
+    <w:lsdException w:name="HTML Top of Form" w:semiHidden="1" w:unhideWhenUsed="1"/>
+    <w:lsdException w:name="HTML Bottom of Form" w:semiHidden="1" w:unhideWhenUsed="1"/>
+    <w:lsdException w:name="Normal (Web)" w:semiHidden="1" w:unhideWhenUsed="1"/>
+    <w:lsdException w:name="HTML Acronym" w:semiHidden="1" w:unhideWhenUsed="1"/>
+    <w:lsdException w:name="HTML Address" w:semiHidden="1" w:unhideWhenUsed="1"/>
+    <w:lsdException w:name="HTML Cite" w:semiHidden="1" w:unhideWhenUsed="1"/>
+    <w:lsdException w:name="HTML Code" w:semiHidden="1" w:unhideWhenUsed="1"/>
+    <w:lsdException w:name="HTML Definition" w:semiHidden="1" w:unhideWhenUsed="1"/>
+    <w:lsdException w:name="HTML Keyboard" w:semiHidden="1" w:unhideWhenUsed="1"/>
+    <w:lsdException w:name="HTML Preformatted" w:semiHidden="1" w:unhideWhenUsed="1"/>
+    <w:lsdException w:name="HTML Sample" w:semiHidden="1" w:unhideWhenUsed="1"/>
+    <w:lsdException w:name="HTML Typewriter" w:semiHidden="1" w:unhideWhenUsed="1"/>
+    <w:lsdException w:name="HTML Variable" w:semiHidden="1" w:unhideWhenUsed="1"/>
+    <w:lsdException w:name="Normal Table" w:semiHidden="1" w:unhideWhenUsed="1"/>
+    <w:lsdException w:name="annotation subject" w:semiHidden="1" w:unhideWhenUsed="1"/>
+    <w:lsdException w:name="No List" w:semiHidden="1" w:unhideWhenUsed="1"/>
+    <w:lsdException w:name="Outline List 1" w:semiHidden="1" w:unhideWhenUsed="1"/>
+    <w:lsdException w:name="Outline List 2" w:semiHidden="1" w:unhideWhenUsed="1"/>
+    <w:lsdException w:name="Outline List 3" w:semiHidden="1" w:unhideWhenUsed="1"/>
+    <w:lsdException w:name="Table Simple 1" w:semiHidden="1" w:unhideWhenUsed="1"/>
+    <w:lsdException w:name="Table Simple 2" w:semiHidden="1" w:unhideWhenUsed="1"/>
+    <w:lsdException w:name="Table Simple 3" w:semiHidden="1" w:unhideWhenUsed="1"/>
+    <w:lsdException w:name="Table Classic 1" w:semiHidden="1" w:unhideWhenUsed="1"/>
+    <w:lsdException w:name="Table Classic 2" w:semiHidden="1" w:unhideWhenUsed="1"/>
+    <w:lsdException w:name="Table Classic 3" w:semiHidden="1" w:unhideWhenUsed="1"/>
+    <w:lsdException w:name="Table Classic 4" w:semiHidden="1" w:unhideWhenUsed="1"/>
+    <w:lsdException w:name="Table Colorful 1" w:semiHidden="1" w:unhideWhenUsed="1"/>
+    <w:lsdException w:name="Table Colorful 2" w:semiHidden="1" w:unhideWhenUsed="1"/>
+    <w:lsdException w:name="Table Colorful 3" w:semiHidden="1" w:unhideWhenUsed="1"/>
+    <w:lsdException w:name="Table Columns 1" w:semiHidden="1" w:unhideWhenUsed="1"/>
+    <w:lsdException w:name="Table Columns 2" w:semiHidden="1" w:unhideWhenUsed="1"/>
+    <w:lsdException w:name="Table Columns 3" w:semiHidden="1" w:unhideWhenUsed="1"/>
+    <w:lsdException w:name="Table Columns 4" w:semiHidden="1" w:unhideWhenUsed="1"/>
+    <w:lsdException w:name="Table Columns 5" w:semiHidden="1" w:unhideWhenUsed="1"/>
+    <w:lsdException w:name="Table Grid 1" w:semiHidden="1" w:unhideWhenUsed="1"/>
+    <w:lsdException w:name="Table Grid 2" w:semiHidden="1" w:unhideWhenUsed="1"/>
+    <w:lsdException w:name="Table Grid 3" w:semiHidden="1" w:unhideWhenUsed="1"/>
+    <w:lsdException w:name="Table Grid 4" w:semiHidden="1" w:unhideWhenUsed="1"/>
+    <w:lsdException w:name="Table Grid 5" w:semiHidden="1" w:unhideWhenUsed="1"/>
+    <w:lsdException w:name="Table Grid 6" w:semiHidden="1" w:unhideWhenUsed="1"/>
+    <w:lsdException w:name="Table Grid 7" w:semiHidden="1" w:unhideWhenUsed="1"/>
+    <w:lsdException w:name="Table Grid 8" w:semiHidden="1" w:unhideWhenUsed="1"/>
+    <w:lsdException w:name="Table List 1" w:semiHidden="1" w:unhideWhenUsed="1"/>
+    <w:lsdException w:name="Table List 2" w:semiHidden="1" w:unhideWhenUsed="1"/>
+    <w:lsdException w:name="Table List 3" w:semiHidden="1" w:unhideWhenUsed="1"/>
+    <w:lsdException w:name="Table List 4" w:semiHidden="1" w:unhideWhenUsed="1"/>
+    <w:lsdException w:name="Table List 5" w:semiHidden="1" w:unhideWhenUsed="1"/>
+    <w:lsdException w:name="Table List 6" w:semiHidden="1" w:unhideWhenUsed="1"/>
+    <w:lsdException w:name="Table List 7" w:semiHidden="1" w:unhideWhenUsed="1"/>
+    <w:lsdException w:name="Table List 8" w:semiHidden="1" w:unhideWhenUsed="1"/>
+    <w:lsdException w:name="Table 3D effects 1" w:semiHidden="1" w:unhideWhenUsed="1"/>
+    <w:lsdException w:name="Table 3D effects 2" w:semiHidden="1" w:unhideWhenUsed="1"/>
+    <w:lsdException w:name="Table 3D effects 3" w:semiHidden="1" w:unhideWhenUsed="1"/>
+    <w:lsdException w:name="Table Contemporary" w:semiHidden="1" w:unhideWhenUsed="1"/>
+    <w:lsdException w:name="Table Elegant" w:semiHidden="1" w:unhideWhenUsed="1"/>
+    <w:lsdException w:name="Table Professional" w:semiHidden="1" w:unhideWhenUsed="1"/>
+    <w:lsdException w:name="Table Subtle 1" w:semiHidden="1" w:unhideWhenUsed="1"/>
+    <w:lsdException w:name="Table Subtle 2" w:semiHidden="1" w:unhideWhenUsed="1"/>
+    <w:lsdException w:name="Table Web 1" w:semiHidden="1" w:unhideWhenUsed="1"/>
+    <w:lsdException w:name="Table Web 2" w:semiHidden="1" w:unhideWhenUsed="1"/>
+    <w:lsdException w:name="Table Web 3" w:semiHidden="1" w:unhideWhenUsed="1"/>
+    <w:lsdException w:name="Balloon Text" w:semiHidden="1" w:unhideWhenUsed="1"/>
+    <w:lsdException w:name="Table Grid" w:uiPriority="59"/>
+    <w:lsdException w:name="Table Theme" w:semiHidden="1" w:unhideWhenUsed="1"/>
+    <w:lsdException w:name="Placeholder Text" w:semiHidden="1"/>
+    <w:lsdException w:name="No Spacing" w:uiPriority="1" w:qFormat="1"/>
+    <w:lsdException w:name="Light Shading" w:uiPriority="60"/>
+    <w:lsdException w:name="Light List" w:uiPriority="61"/>
+    <w:lsdException w:name="Light Grid" w:uiPriority="62"/>
+    <w:lsdException w:name="Medium Shading 1" w:uiPriority="63"/>
+    <w:lsdException w:name="Medium Shading 2" w:uiPriority="64"/>
+    <w:lsdException w:name="Medium List 1" w:uiPriority="65"/>
+    <w:lsdException w:name="Medium List 2" w:uiPriority="66"/>
+    <w:lsdException w:name="Medium Grid 1" w:uiPriority="67"/>
+    <w:lsdException w:name="Medium Grid 2" w:uiPriority="68"/>
+    <w:lsdException w:name="Medium Grid 3" w:uiPriority="69"/>
+    <w:lsdException w:name="Dark List" w:uiPriority="70"/>
+    <w:lsdException w:name="Colorful Shading" w:uiPriority="71"/>
+    <w:lsdException w:name="Colorful List" w:uiPriority="72"/>
+    <w:lsdException w:name="Colorful Grid" w:uiPriority="73"/>
+    <w:lsdException w:name="Light Shading Accent 1" w:uiPriority="60"/>
+    <w:lsdException w:name="Light List Accent 1" w:uiPriority="61"/>
+    <w:lsdException w:name="Light Grid Accent 1" w:uiPriority="62"/>
+    <w:lsdException w:name="Medium Shading 1 Accent 1" w:uiPriority="63"/>
+    <w:lsdException w:name="Medium Shading 2 Accent 1" w:uiPriority="64"/>
+    <w:lsdException w:name="Medium List 1 Accent 1" w:uiPriority="65"/>
+    <w:lsdException w:name="Revision" w:semiHidden="1"/>
+    <w:lsdException w:name="List Paragraph" w:uiPriority="34" w:qFormat="1"/>
+    <w:lsdException w:name="Quote" w:uiPriority="29" w:qFormat="1"/>
+    <w:lsdException w:name="Intense Quote" w:uiPriority="30" w:qFormat="1"/>
+    <w:lsdException w:name="Medium List 2 Accent 1" w:uiPriority="66"/>
+    <w:lsdException w:name="Medium Grid 1 Accent 1" w:uiPriority="67"/>
+    <w:lsdException w:name="Medium Grid 2 Accent 1" w:uiPriority="68"/>
+    <w:lsdException w:name="Medium Grid 3 Accent 1" w:uiPriority="69"/>
+    <w:lsdException w:name="Dark List Accent 1" w:uiPriority="70"/>
+    <w:lsdException w:name="Colorful Shading Accent 1" w:uiPriority="71"/>
+    <w:lsdException w:name="Colorful List Accent 1" w:uiPriority="72"/>
+    <w:lsdException w:name="Colorful Grid Accent 1" w:uiPriority="73"/>
+    <w:lsdException w:name="Light Shading Accent 2" w:uiPriority="60"/>
+    <w:lsdException w:name="Light List Accent 2" w:uiPriority="61"/>
+    <w:lsdException w:name="Light Grid Accent 2" w:uiPriority="62"/>
+    <w:lsdException w:name="Medium Shading 1 Accent 2" w:uiPriority="63"/>
+    <w:lsdException w:name="Medium Shading 2 Accent 2" w:uiPriority="64"/>
+    <w:lsdException w:name="Medium List 1 Accent 2" w:uiPriority="65"/>
+    <w:lsdException w:name="Medium List 2 Accent 2" w:uiPriority="66"/>
+    <w:lsdException w:name="Medium Grid 1 Accent 2" w:uiPriority="67"/>
+    <w:lsdException w:name="Medium Grid 2 Accent 2" w:uiPriority="68"/>
+    <w:lsdException w:name="Medium Grid 3 Accent 2" w:uiPriority="69"/>
+    <w:lsdException w:name="Dark List Accent 2" w:uiPriority="70"/>
+    <w:lsdException w:name="Colorful Shading Accent 2" w:uiPriority="71"/>
+    <w:lsdException w:name="Colorful List Accent 2" w:uiPriority="72"/>
+    <w:lsdException w:name="Colorful Grid Accent 2" w:uiPriority="73"/>
+    <w:lsdException w:name="Light Shading Accent 3" w:uiPriority="60"/>
+    <w:lsdException w:name="Light List Accent 3" w:uiPriority="61"/>
+    <w:lsdException w:name="Light Grid Accent 3" w:uiPriority="62"/>
+    <w:lsdException w:name="Medium Shading 1 Accent 3" w:uiPriority="63"/>
+    <w:lsdException w:name="Medium Shading 2 Accent 3" w:uiPriority="64"/>
+    <w:lsdException w:name="Medium List 1 Accent 3" w:uiPriority="65"/>
+    <w:lsdException w:name="Medium List 2 Accent 3" w:uiPriority="66"/>
+    <w:lsdException w:name="Medium Grid 1 Accent 3" w:uiPriority="67"/>
+    <w:lsdException w:name="Medium Grid 2 Accent 3" w:uiPriority="68"/>
+    <w:lsdException w:name="Medium Grid 3 Accent 3" w:uiPriority="69"/>
+    <w:lsdException w:name="Dark List Accent 3" w:uiPriority="70"/>
+    <w:lsdException w:name="Colorful Shading Accent 3" w:uiPriority="71"/>
+    <w:lsdException w:name="Colorful List Accent 3" w:uiPriority="72"/>
+    <w:lsdException w:name="Colorful Grid Accent 3" w:uiPriority="73"/>
+    <w:lsdException w:name="Light Shading Accent 4" w:uiPriority="60"/>
+    <w:lsdException w:name="Light List Accent 4" w:uiPriority="61"/>
+    <w:lsdException w:name="Light Grid Accent 4" w:uiPriority="62"/>
+    <w:lsdException w:name="Medium Shading 1 Accent 4" w:uiPriority="63"/>
+    <w:lsdException w:name="Medium Shading 2 Accent 4" w:uiPriority="64"/>
+    <w:lsdException w:name="Medium List 1 Accent 4" w:uiPriority="65"/>
+    <w:lsdException w:name="Medium List 2 Accent 4" w:uiPriority="66"/>
+    <w:lsdException w:name="Medium Grid 1 Accent 4" w:uiPriority="67"/>
+    <w:lsdException w:name="Medium Grid 2 Accent 4" w:uiPriority="68"/>
+    <w:lsdException w:name="Medium Grid 3 Accent 4" w:uiPriority="69"/>
+    <w:lsdException w:name="Dark List Accent 4" w:uiPriority="70"/>
+    <w:lsdException w:name="Colorful Shading Accent 4" w:uiPriority="71"/>
+    <w:lsdException w:name="Colorful List Accent 4" w:uiPriority="72"/>
+    <w:lsdException w:name="Colorful Grid Accent 4" w:uiPriority="73"/>
+    <w:lsdException w:name="Light Shading Accent 5" w:uiPriority="60"/>
+    <w:lsdException w:name="Light List Accent 5" w:uiPriority="61"/>
+    <w:lsdException w:name="Light Grid Accent 5" w:uiPriority="62"/>
+    <w:lsdException w:name="Medium Shading 1 Accent 5" w:uiPriority="63"/>
+    <w:lsdException w:name="Medium Shading 2 Accent 5" w:uiPriority="64"/>
+    <w:lsdException w:name="Medium List 1 Accent 5" w:uiPriority="65"/>
+    <w:lsdException w:name="Medium List 2 Accent 5" w:uiPriority="66"/>
+    <w:lsdException w:name="Medium Grid 1 Accent 5" w:uiPriority="67"/>
+    <w:lsdException w:name="Medium Grid 2 Accent 5" w:uiPriority="68"/>
+    <w:lsdException w:name="Medium Grid 3 Accent 5" w:uiPriority="69"/>
+    <w:lsdException w:name="Dark List Accent 5" w:uiPriority="70"/>
+    <w:lsdException w:name="Colorful Shading Accent 5" w:uiPriority="71"/>
+    <w:lsdException w:name="Colorful List Accent 5" w:uiPriority="72"/>
+    <w:lsdException w:name="Colorful Grid Accent 5" w:uiPriority="73"/>
+    <w:lsdException w:name="Light Shading Accent 6" w:uiPriority="60"/>
+    <w:lsdException w:name="Light List Accent 6" w:uiPriority="61"/>
+    <w:lsdException w:name="Light Grid Accent 6" w:uiPriority="62"/>
+    <w:lsdException w:name="Medium Shading 1 Accent 6" w:uiPriority="63"/>
+    <w:lsdException w:name="Medium Shading 2 Accent 6" w:uiPriority="64"/>
+    <w:lsdException w:name="Medium List 1 Accent 6" w:uiPriority="65"/>
+    <w:lsdException w:name="Medium List 2 Accent 6" w:uiPriority="66"/>
+    <w:lsdException w:name="Medium Grid 1 Accent 6" w:uiPriority="67"/>
+    <w:lsdException w:name="Medium Grid 2 Accent 6" w:uiPriority="68"/>
+    <w:lsdException w:name="Medium Grid 3 Accent 6" w:uiPriority="69"/>
+    <w:lsdException w:name="Dark List Accent 6" w:uiPriority="70"/>
+    <w:lsdException w:name="Colorful Shading Accent 6" w:uiPriority="71"/>
+    <w:lsdException w:name="Colorful List Accent 6" w:uiPriority="72"/>
+    <w:lsdException w:name="Colorful Grid Accent 6" w:uiPriority="73"/>
+    <w:lsdException w:name="Subtle Emphasis" w:uiPriority="19" w:qFormat="1"/>
+    <w:lsdException w:name="Intense Emphasis" w:uiPriority="21" w:qFormat="1"/>
+    <w:lsdException w:name="Subtle Reference" w:uiPriority="31" w:qFormat="1"/>
+    <w:lsdException w:name="Intense Reference" w:uiPriority="32" w:qFormat="1"/>
+    <w:lsdException w:name="Book Title" w:uiPriority="33" w:qFormat="1"/>
+    <w:lsdException w:name="Bibliography" w:semiHidden="1" w:uiPriority="37" w:unhideWhenUsed="1"/>
+    <w:lsdException w:name="TOC Heading" w:semiHidden="1" w:uiPriority="39" w:unhideWhenUsed="1" w:qFormat="1"/>
+    <w:lsdException w:name="Plain Table 1" w:uiPriority="41"/>
+    <w:lsdException w:name="Plain Table 2" w:uiPriority="42"/>
+    <w:lsdException w:name="Plain Table 3" w:uiPriority="43"/>
+    <w:lsdException w:name="Plain Table 4" w:uiPriority="44"/>
+    <w:lsdException w:name="Plain Table 5" w:uiPriority="45"/>
+    <w:lsdException w:name="Grid Table Light" w:uiPriority="40"/>
+    <w:lsdException w:name="Grid Table 1 Light" w:uiPriority="46"/>
+    <w:lsdException w:name="Grid Table 2" w:uiPriority="47"/>
+    <w:lsdException w:name="Grid Table 3" w:uiPriority="48"/>
+    <w:lsdException w:name="Grid Table 4" w:uiPriority="49"/>
+    <w:lsdException w:name="Grid Table 5 Dark" w:uiPriority="50"/>
+    <w:lsdException w:name="Grid Table 6 Colorful" w:uiPriority="51"/>
+    <w:lsdException w:name="Grid Table 7 Colorful" w:uiPriority="52"/>
+    <w:lsdException w:name="Grid Table 1 Light Accent 1" w:uiPriority="46"/>
+    <w:lsdException w:name="Grid Table 2 Accent 1" w:uiPriority="47"/>
+    <w:lsdException w:name="Grid Table 3 Accent 1" w:uiPriority="48"/>
+    <w:lsdException w:name="Grid Table 4 Accent 1" w:uiPriority="49"/>
+    <w:lsdException w:name="Grid Table 5 Dark Accent 1" w:uiPriority="50"/>
+    <w:lsdException w:name="Grid Table 6 Colorful Accent 1" w:uiPriority="51"/>
+    <w:lsdException w:name="Grid Table 7 Colorful Accent 1" w:uiPriority="52"/>
+    <w:lsdException w:name="Grid Table 1 Light Accent 2" w:uiPriority="46"/>
+    <w:lsdException w:name="Grid Table 2 Accent 2" w:uiPriority="47"/>
+    <w:lsdException w:name="Grid Table 3 Accent 2" w:uiPriority="48"/>
+    <w:lsdException w:name="Grid Table 4 Accent 2" w:uiPriority="49"/>
+    <w:lsdException w:name="Grid Table 5 Dark Accent 2" w:uiPriority="50"/>
+    <w:lsdException w:name="Grid Table 6 Colorful Accent 2" w:uiPriority="51"/>
+    <w:lsdException w:name="Grid Table 7 Colorful Accent 2" w:uiPriority="52"/>
+    <w:lsdException w:name="Grid Table 1 Light Accent 3" w:uiPriority="46"/>
+    <w:lsdException w:name="Grid Table 2 Accent 3" w:uiPriority="47"/>
+    <w:lsdException w:name="Grid Table 3 Accent 3" w:uiPriority="48"/>
+    <w:lsdException w:name="Grid Table 4 Accent 3" w:uiPriority="49"/>
+    <w:lsdException w:name="Grid Table 5 Dark Accent 3" w:uiPriority="50"/>
+    <w:lsdException w:name="Grid Table 6 Colorful Accent 3" w:uiPriority="51"/>
+    <w:lsdException w:name="Grid Table 7 Colorful Accent 3" w:uiPriority="52"/>
+    <w:lsdException w:name="Grid Table 1 Light Accent 4" w:uiPriority="46"/>
+    <w:lsdException w:name="Grid Table 2 Accent 4" w:uiPriority="47"/>
+    <w:lsdException w:name="Grid Table 3 Accent 4" w:uiPriority="48"/>
+    <w:lsdException w:name="Grid Table 4 Accent 4" w:uiPriority="49"/>
+    <w:lsdException w:name="Grid Table 5 Dark Accent 4" w:uiPriority="50"/>
+    <w:lsdException w:name="Grid Table 6 Colorful Accent 4" w:uiPriority="51"/>
+    <w:lsdException w:name="Grid Table 7 Colorful Accent 4" w:uiPriority="52"/>
+    <w:lsdException w:name="Grid Table 1 Light Accent 5" w:uiPriority="46"/>
+    <w:lsdException w:name="Grid Table 2 Accent 5" w:uiPriority="47"/>
+    <w:lsdException w:name="Grid Table 3 Accent 5" w:uiPriority="48"/>
+    <w:lsdException w:name="Grid Table 4 Accent 5" w:uiPriority="49"/>
+    <w:lsdException w:name="Grid Table 5 Dark Accent 5" w:uiPriority="50"/>
+    <w:lsdException w:name="Grid Table 6 Colorful Accent 5" w:uiPriority="51"/>
+    <w:lsdException w:name="Grid Table 7 Colorful Accent 5" w:uiPriority="52"/>
+    <w:lsdException w:name="Grid Table 1 Light Accent 6" w:uiPriority="46"/>
+    <w:lsdException w:name="Grid Table 2 Accent 6" w:uiPriority="47"/>
+    <w:lsdException w:name="Grid Table 3 Accent 6" w:uiPriority="48"/>
+    <w:lsdException w:name="Grid Table 4 Accent 6" w:uiPriority="49"/>
+    <w:lsdException w:name="Grid Table 5 Dark Accent 6" w:uiPriority="50"/>
+    <w:lsdException w:name="Grid Table 6 Colorful Accent 6" w:uiPriority="51"/>
+    <w:lsdException w:name="Grid Table 7 Colorful Accent 6" w:uiPriority="52"/>
+    <w:lsdException w:name="List Table 1 Light" w:uiPriority="46"/>
+    <w:lsdException w:name="List Table 2" w:uiPriority="47"/>
+    <w:lsdException w:name="List Table 3" w:uiPriority="48"/>
+    <w:lsdException w:name="List Table 4" w:uiPriority="49"/>
+    <w:lsdException w:name="List Table 5 Dark" w:uiPriority="50"/>
+    <w:lsdException w:name="List Table 6 Colorful" w:uiPriority="51"/>
+    <w:lsdException w:name="List Table 7 Colorful" w:uiPriority="52"/>
+    <w:lsdException w:name="List Table 1 Light Accent 1" w:uiPriority="46"/>
+    <w:lsdException w:name="List Table 2 Accent 1" w:uiPriority="47"/>
+    <w:lsdException w:name="List Table 3 Accent 1" w:uiPriority="48"/>
+    <w:lsdException w:name="List Table 4 Accent 1" w:uiPriority="49"/>
+    <w:lsdException w:name="List Table 5 Dark Accent 1" w:uiPriority="50"/>
+    <w:lsdException w:name="List Table 6 Colorful Accent 1" w:uiPriority="51"/>
+    <w:lsdException w:name="List Table 7 Colorful Accent 1" w:uiPriority="52"/>
+    <w:lsdException w:name="List Table 1 Light Accent 2" w:uiPriority="46"/>
+    <w:lsdException w:name="List Table 2 Accent 2" w:uiPriority="47"/>
+    <w:lsdException w:name="List Table 3 Accent 2" w:uiPriority="48"/>
+    <w:lsdException w:name="List Table 4 Accent 2" w:uiPriority="49"/>
+    <w:lsdException w:name="List Table 5 Dark Accent 2" w:uiPriority="50"/>
+    <w:lsdException w:name="List Table 6 Colorful Accent 2" w:uiPriority="51"/>
+    <w:lsdException w:name="List Table 7 Colorful Accent 2" w:uiPriority="52"/>
+    <w:lsdException w:name="List Table 1 Light Accent 3" w:uiPriority="46"/>
+    <w:lsdException w:name="List Table 2 Accent 3" w:uiPriority="47"/>
+    <w:lsdException w:name="List Table 3 Accent 3" w:uiPriority="48"/>
+    <w:lsdException w:name="List Table 4 Accent 3" w:uiPriority="49"/>
+    <w:lsdException w:name="List Table 5 Dark Accent 3" w:uiPriority="50"/>
+    <w:lsdException w:name="List Table 6 Colorful Accent 3" w:uiPriority="51"/>
+    <w:lsdException w:name="List Table 7 Colorful Accent 3" w:uiPriority="52"/>
+    <w:lsdException w:name="List Table 1 Light Accent 4" w:uiPriority="46"/>
+    <w:lsdException w:name="List Table 2 Accent 4" w:uiPriority="47"/>
+    <w:lsdException w:name="List Table 3 Accent 4" w:uiPriority="48"/>
+    <w:lsdException w:name="List Table 4 Accent 4" w:uiPriority="49"/>
+    <w:lsdException w:name="List Table 5 Dark Accent 4" w:uiPriority="50"/>
+    <w:lsdException w:name="List Table 6 Colorful Accent 4" w:uiPriority="51"/>
+    <w:lsdException w:name="List Table 7 Colorful Accent 4" w:uiPriority="52"/>
+    <w:lsdException w:name="List Table 1 Light Accent 5" w:uiPriority="46"/>
+    <w:lsdException w:name="List Table 2 Accent 5" w:uiPriority="47"/>
+    <w:lsdException w:name="List Table 3 Accent 5" w:uiPriority="48"/>
+    <w:lsdException w:name="List Table 4 Accent 5" w:uiPriority="49"/>
+    <w:lsdException w:name="List Table 5 Dark Accent 5" w:uiPriority="50"/>
+    <w:lsdException w:name="List Table 6 Colorful Accent 5" w:uiPriority="51"/>
+    <w:lsdException w:name="List Table 7 Colorful Accent 5" w:uiPriority="52"/>
+    <w:lsdException w:name="List Table 1 Light Accent 6" w:uiPriority="46"/>
+    <w:lsdException w:name="List Table 2 Accent 6" w:uiPriority="47"/>
+    <w:lsdException w:name="List Table 3 Accent 6" w:uiPriority="48"/>
+    <w:lsdException w:name="List Table 4 Accent 6" w:uiPriority="49"/>
+    <w:lsdException w:name="List Table 5 Dark Accent 6" w:uiPriority="50"/>
+    <w:lsdException w:name="List Table 6 Colorful Accent 6" w:uiPriority="51"/>
+    <w:lsdException w:name="List Table 7 Colorful Accent 6" w:uiPriority="52"/>
   </w:latentStyles>
   <w:style w:type="paragraph" w:default="1" w:styleId="Normal">
     <w:name w:val="Normal"/>

</xml_diff>

<commit_message>
Removed instructor because it is in other features.
</commit_message>
<xml_diff>
--- a/Documents/ProjectProposal.docx
+++ b/Documents/ProjectProposal.docx
@@ -1,6 +1,6 @@
 
 <file path=word/document.xml><?xml version="1.0" encoding="utf-8"?>
-<w:document xmlns:wpc="http://schemas.microsoft.com/office/word/2010/wordprocessingCanvas" xmlns:mc="http://schemas.openxmlformats.org/markup-compatibility/2006" xmlns:o="urn:schemas-microsoft-com:office:office" xmlns:r="http://schemas.openxmlformats.org/officeDocument/2006/relationships" xmlns:m="http://schemas.openxmlformats.org/officeDocument/2006/math" xmlns:v="urn:schemas-microsoft-com:vml" xmlns:wp14="http://schemas.microsoft.com/office/word/2010/wordprocessingDrawing" xmlns:wp="http://schemas.openxmlformats.org/drawingml/2006/wordprocessingDrawing" xmlns:w10="urn:schemas-microsoft-com:office:word" xmlns:w="http://schemas.openxmlformats.org/wordprocessingml/2006/main" xmlns:w14="http://schemas.microsoft.com/office/word/2010/wordml" xmlns:w15="http://schemas.microsoft.com/office/word/2012/wordml" xmlns:wpg="http://schemas.microsoft.com/office/word/2010/wordprocessingGroup" xmlns:wpi="http://schemas.microsoft.com/office/word/2010/wordprocessingInk" xmlns:wne="http://schemas.microsoft.com/office/word/2006/wordml" xmlns:wps="http://schemas.microsoft.com/office/word/2010/wordprocessingShape" mc:Ignorable="w14 w15 wp14">
+<w:document xmlns:wpc="http://schemas.microsoft.com/office/word/2010/wordprocessingCanvas" xmlns:mc="http://schemas.openxmlformats.org/markup-compatibility/2006" xmlns:o="urn:schemas-microsoft-com:office:office" xmlns:r="http://schemas.openxmlformats.org/officeDocument/2006/relationships" xmlns:m="http://schemas.openxmlformats.org/officeDocument/2006/math" xmlns:v="urn:schemas-microsoft-com:vml" xmlns:wp14="http://schemas.microsoft.com/office/word/2010/wordprocessingDrawing" xmlns:wp="http://schemas.openxmlformats.org/drawingml/2006/wordprocessingDrawing" xmlns:w10="urn:schemas-microsoft-com:office:word" xmlns:w="http://schemas.openxmlformats.org/wordprocessingml/2006/main" xmlns:w14="http://schemas.microsoft.com/office/word/2010/wordml" xmlns:wpg="http://schemas.microsoft.com/office/word/2010/wordprocessingGroup" xmlns:wpi="http://schemas.microsoft.com/office/word/2010/wordprocessingInk" xmlns:wne="http://schemas.microsoft.com/office/word/2006/wordml" xmlns:wps="http://schemas.microsoft.com/office/word/2010/wordprocessingShape" mc:Ignorable="w14 wp14">
   <w:body>
     <w:p>
       <w:pPr>
@@ -14,16 +14,8 @@
         <w:rPr>
           <w:b/>
         </w:rPr>
-        <w:t xml:space="preserve">Kevin </w:t>
-      </w:r>
-      <w:proofErr w:type="spellStart"/>
-      <w:r>
-        <w:rPr>
-          <w:b/>
-        </w:rPr>
-        <w:t>Kuo</w:t>
-      </w:r>
-      <w:proofErr w:type="spellEnd"/>
+        <w:t>Kevin Kuo</w:t>
+      </w:r>
       <w:r>
         <w:rPr>
           <w:b/>
@@ -38,148 +30,185 @@
         <w:tab/>
         <w:t>Mary Snyder</w:t>
       </w:r>
+    </w:p>
+    <w:p>
+      <w:pPr>
+        <w:pStyle w:val="Heading2"/>
+      </w:pPr>
+      <w:r>
+        <w:t>Objective</w:t>
+      </w:r>
+    </w:p>
+    <w:p>
+      <w:r>
+        <w:t xml:space="preserve">The objection of this project is to design a </w:t>
+      </w:r>
+      <w:r>
+        <w:t xml:space="preserve">graduate </w:t>
+      </w:r>
+      <w:r>
+        <w:t xml:space="preserve">course scheduler that can be used to determine valid combinations </w:t>
+      </w:r>
+      <w:r>
+        <w:t xml:space="preserve">of courses a student may </w:t>
+      </w:r>
+      <w:r>
+        <w:t xml:space="preserve">enroll </w:t>
+      </w:r>
+      <w:r>
+        <w:t>in the next semester.</w:t>
+      </w:r>
+    </w:p>
+    <w:p>
+      <w:pPr>
+        <w:pStyle w:val="Heading2"/>
+      </w:pPr>
+      <w:r>
+        <w:t>Summary</w:t>
+      </w:r>
+    </w:p>
+    <w:p>
+      <w:r>
+        <w:t>This course scheduler shall do the following:</w:t>
+      </w:r>
+    </w:p>
+    <w:p>
+      <w:pPr>
+        <w:pStyle w:val="ListParagraph"/>
+        <w:numPr>
+          <w:ilvl w:val="0"/>
+          <w:numId w:val="2"/>
+        </w:numPr>
+      </w:pPr>
+      <w:r>
+        <w:t xml:space="preserve">Place </w:t>
+      </w:r>
+      <w:r>
+        <w:t xml:space="preserve">eligible courses </w:t>
+      </w:r>
+      <w:r>
+        <w:t xml:space="preserve">the student has chosen to enroll in </w:t>
+      </w:r>
+      <w:r>
+        <w:t>on a student’s schedule planner</w:t>
+      </w:r>
+    </w:p>
+    <w:p>
+      <w:pPr>
+        <w:pStyle w:val="ListParagraph"/>
+        <w:numPr>
+          <w:ilvl w:val="0"/>
+          <w:numId w:val="2"/>
+        </w:numPr>
+      </w:pPr>
+      <w:r>
+        <w:t>Determine whether a student is eligible to take a course based on the student meeting the course’s prerequisites</w:t>
+      </w:r>
+    </w:p>
+    <w:p>
+      <w:pPr>
+        <w:pStyle w:val="ListParagraph"/>
+        <w:numPr>
+          <w:ilvl w:val="0"/>
+          <w:numId w:val="2"/>
+        </w:numPr>
+      </w:pPr>
+      <w:r>
+        <w:t xml:space="preserve">Ensure there are no scheduling conflicts with </w:t>
+      </w:r>
+      <w:r>
+        <w:t>courses that are already entered into the schedule planner</w:t>
+      </w:r>
+    </w:p>
+    <w:p>
+      <w:pPr>
+        <w:pStyle w:val="ListParagraph"/>
+        <w:numPr>
+          <w:ilvl w:val="1"/>
+          <w:numId w:val="2"/>
+        </w:numPr>
+      </w:pPr>
+      <w:r>
+        <w:t>If there are conflicts, provide an interface for resolving such conflicts</w:t>
+      </w:r>
+    </w:p>
+    <w:p>
+      <w:pPr>
+        <w:pStyle w:val="ListParagraph"/>
+        <w:numPr>
+          <w:ilvl w:val="0"/>
+          <w:numId w:val="2"/>
+        </w:numPr>
+      </w:pPr>
+      <w:r>
+        <w:t>Warn student if the number of credits enrolled in exceeds a set number</w:t>
+      </w:r>
+    </w:p>
+    <w:p>
+      <w:pPr>
+        <w:pStyle w:val="ListParagraph"/>
+        <w:numPr>
+          <w:ilvl w:val="0"/>
+          <w:numId w:val="2"/>
+        </w:numPr>
+      </w:pPr>
+      <w:r>
+        <w:t>Show student credits remaining to fulfill their graduation requirements for their course of study.</w:t>
+      </w:r>
+    </w:p>
+    <w:p>
+      <w:pPr>
+        <w:pStyle w:val="Heading2"/>
+      </w:pPr>
+      <w:r>
+        <w:t>Classes</w:t>
+      </w:r>
+    </w:p>
+    <w:p>
+      <w:pPr>
+        <w:pStyle w:val="ListParagraph"/>
+        <w:numPr>
+          <w:ilvl w:val="0"/>
+          <w:numId w:val="4"/>
+        </w:numPr>
+      </w:pPr>
+      <w:r>
+        <w:t>Courses</w:t>
+      </w:r>
+      <w:r>
+        <w:t xml:space="preserve"> (including any prerequisites</w:t>
+      </w:r>
+      <w:r>
+        <w:t xml:space="preserve"> and class size limitations</w:t>
+      </w:r>
+      <w:r>
+        <w:t>)</w:t>
+      </w:r>
+    </w:p>
+    <w:p>
+      <w:pPr>
+        <w:pStyle w:val="ListParagraph"/>
+        <w:numPr>
+          <w:ilvl w:val="0"/>
+          <w:numId w:val="4"/>
+        </w:numPr>
+      </w:pPr>
+      <w:r>
+        <w:t>Students (including class history)</w:t>
+      </w:r>
+    </w:p>
+    <w:p>
+      <w:pPr>
+        <w:pStyle w:val="ListParagraph"/>
+        <w:numPr>
+          <w:ilvl w:val="0"/>
+          <w:numId w:val="4"/>
+        </w:numPr>
+      </w:pPr>
       <w:bookmarkStart w:id="0" w:name="_GoBack"/>
       <w:bookmarkEnd w:id="0"/>
-    </w:p>
-    <w:p>
-      <w:pPr>
-        <w:pStyle w:val="Heading2"/>
-      </w:pPr>
-      <w:r>
-        <w:t>Objective</w:t>
-      </w:r>
-    </w:p>
-    <w:p>
-      <w:r>
-        <w:t xml:space="preserve">The objection of this project is to design a </w:t>
-      </w:r>
-      <w:r>
-        <w:t xml:space="preserve">graduate </w:t>
-      </w:r>
-      <w:r>
-        <w:t xml:space="preserve">course scheduler that </w:t>
-      </w:r>
-      <w:proofErr w:type="gramStart"/>
-      <w:r>
-        <w:t>can be used</w:t>
-      </w:r>
-      <w:proofErr w:type="gramEnd"/>
-      <w:r>
-        <w:t xml:space="preserve"> to determine valid combinations </w:t>
-      </w:r>
-      <w:r>
-        <w:t xml:space="preserve">of courses a student may </w:t>
-      </w:r>
-      <w:r>
-        <w:t xml:space="preserve">enroll </w:t>
-      </w:r>
-      <w:r>
-        <w:t>in the next semester.</w:t>
-      </w:r>
-    </w:p>
-    <w:p>
-      <w:pPr>
-        <w:pStyle w:val="Heading2"/>
-      </w:pPr>
-      <w:r>
-        <w:t>Summary</w:t>
-      </w:r>
-    </w:p>
-    <w:p>
-      <w:r>
-        <w:t>This course scheduler shall do the following:</w:t>
-      </w:r>
-    </w:p>
-    <w:p>
-      <w:pPr>
-        <w:pStyle w:val="ListParagraph"/>
-        <w:numPr>
-          <w:ilvl w:val="0"/>
-          <w:numId w:val="2"/>
-        </w:numPr>
-      </w:pPr>
-      <w:r>
-        <w:t xml:space="preserve">Place </w:t>
-      </w:r>
-      <w:r>
-        <w:t xml:space="preserve">eligible courses </w:t>
-      </w:r>
-      <w:r>
-        <w:t xml:space="preserve">the student has chosen to enroll in </w:t>
-      </w:r>
-      <w:r>
-        <w:t>on a student’s schedule planner</w:t>
-      </w:r>
-    </w:p>
-    <w:p>
-      <w:pPr>
-        <w:pStyle w:val="ListParagraph"/>
-        <w:numPr>
-          <w:ilvl w:val="0"/>
-          <w:numId w:val="2"/>
-        </w:numPr>
-      </w:pPr>
-      <w:r>
-        <w:t>Determine whether a student is eligible to take a course based on the student meeting the course’s prerequisites</w:t>
-      </w:r>
-    </w:p>
-    <w:p>
-      <w:pPr>
-        <w:pStyle w:val="ListParagraph"/>
-        <w:numPr>
-          <w:ilvl w:val="0"/>
-          <w:numId w:val="2"/>
-        </w:numPr>
-      </w:pPr>
-      <w:r>
-        <w:t xml:space="preserve">Ensure there are no scheduling conflicts with </w:t>
-      </w:r>
-      <w:r>
-        <w:t>courses that are already entered into the schedule planner</w:t>
-      </w:r>
-    </w:p>
-    <w:p>
-      <w:pPr>
-        <w:pStyle w:val="ListParagraph"/>
-        <w:numPr>
-          <w:ilvl w:val="1"/>
-          <w:numId w:val="2"/>
-        </w:numPr>
-      </w:pPr>
-      <w:r>
-        <w:t>If there are conflicts, provide an interface for resolving such conflicts</w:t>
-      </w:r>
-    </w:p>
-    <w:p>
-      <w:pPr>
-        <w:pStyle w:val="ListParagraph"/>
-        <w:numPr>
-          <w:ilvl w:val="0"/>
-          <w:numId w:val="2"/>
-        </w:numPr>
-      </w:pPr>
-      <w:r>
-        <w:t>Warn student if the number of credits enrolled in exceeds a set number</w:t>
-      </w:r>
-    </w:p>
-    <w:p>
-      <w:pPr>
-        <w:pStyle w:val="ListParagraph"/>
-        <w:numPr>
-          <w:ilvl w:val="0"/>
-          <w:numId w:val="2"/>
-        </w:numPr>
-      </w:pPr>
-      <w:r>
-        <w:t>Show student credits remaining to fulfill their graduation requirements for their course of study.</w:t>
-      </w:r>
-    </w:p>
-    <w:p>
-      <w:pPr>
-        <w:pStyle w:val="Heading2"/>
-      </w:pPr>
-      <w:r>
-        <w:t>Classes</w:t>
+      <w:r>
+        <w:t>Schedule</w:t>
       </w:r>
     </w:p>
     <w:p>
@@ -191,63 +220,6 @@
         </w:numPr>
       </w:pPr>
       <w:r>
-        <w:t>Courses</w:t>
-      </w:r>
-      <w:r>
-        <w:t xml:space="preserve"> (including any prerequisites</w:t>
-      </w:r>
-      <w:r>
-        <w:t xml:space="preserve"> and class size limitations</w:t>
-      </w:r>
-      <w:r>
-        <w:t>)</w:t>
-      </w:r>
-    </w:p>
-    <w:p>
-      <w:pPr>
-        <w:pStyle w:val="ListParagraph"/>
-        <w:numPr>
-          <w:ilvl w:val="0"/>
-          <w:numId w:val="4"/>
-        </w:numPr>
-      </w:pPr>
-      <w:r>
-        <w:t>Students (including class history)</w:t>
-      </w:r>
-    </w:p>
-    <w:p>
-      <w:pPr>
-        <w:pStyle w:val="ListParagraph"/>
-        <w:numPr>
-          <w:ilvl w:val="0"/>
-          <w:numId w:val="4"/>
-        </w:numPr>
-      </w:pPr>
-      <w:r>
-        <w:t>Instructors</w:t>
-      </w:r>
-    </w:p>
-    <w:p>
-      <w:pPr>
-        <w:pStyle w:val="ListParagraph"/>
-        <w:numPr>
-          <w:ilvl w:val="0"/>
-          <w:numId w:val="4"/>
-        </w:numPr>
-      </w:pPr>
-      <w:r>
-        <w:t>Schedule</w:t>
-      </w:r>
-    </w:p>
-    <w:p>
-      <w:pPr>
-        <w:pStyle w:val="ListParagraph"/>
-        <w:numPr>
-          <w:ilvl w:val="0"/>
-          <w:numId w:val="4"/>
-        </w:numPr>
-      </w:pPr>
-      <w:r>
         <w:t>Degree requirements</w:t>
       </w:r>
     </w:p>
@@ -510,7 +482,7 @@
       </w:r>
     </w:p>
     <w:sectPr>
-      <w:headerReference w:type="default" r:id="rId7"/>
+      <w:headerReference w:type="default" r:id="rId8"/>
       <w:pgSz w:w="12240" w:h="15840"/>
       <w:pgMar w:top="1440" w:right="1440" w:bottom="1440" w:left="1440" w:header="720" w:footer="720" w:gutter="0"/>
       <w:cols w:space="720"/>
@@ -521,7 +493,7 @@
 </file>
 
 <file path=word/endnotes.xml><?xml version="1.0" encoding="utf-8"?>
-<w:endnotes xmlns:wpc="http://schemas.microsoft.com/office/word/2010/wordprocessingCanvas" xmlns:mc="http://schemas.openxmlformats.org/markup-compatibility/2006" xmlns:o="urn:schemas-microsoft-com:office:office" xmlns:r="http://schemas.openxmlformats.org/officeDocument/2006/relationships" xmlns:m="http://schemas.openxmlformats.org/officeDocument/2006/math" xmlns:v="urn:schemas-microsoft-com:vml" xmlns:wp14="http://schemas.microsoft.com/office/word/2010/wordprocessingDrawing" xmlns:wp="http://schemas.openxmlformats.org/drawingml/2006/wordprocessingDrawing" xmlns:w10="urn:schemas-microsoft-com:office:word" xmlns:w="http://schemas.openxmlformats.org/wordprocessingml/2006/main" xmlns:w14="http://schemas.microsoft.com/office/word/2010/wordml" xmlns:w15="http://schemas.microsoft.com/office/word/2012/wordml" xmlns:wpg="http://schemas.microsoft.com/office/word/2010/wordprocessingGroup" xmlns:wpi="http://schemas.microsoft.com/office/word/2010/wordprocessingInk" xmlns:wne="http://schemas.microsoft.com/office/word/2006/wordml" xmlns:wps="http://schemas.microsoft.com/office/word/2010/wordprocessingShape" mc:Ignorable="w14 w15 wp14">
+<w:endnotes xmlns:wpc="http://schemas.microsoft.com/office/word/2010/wordprocessingCanvas" xmlns:mc="http://schemas.openxmlformats.org/markup-compatibility/2006" xmlns:o="urn:schemas-microsoft-com:office:office" xmlns:r="http://schemas.openxmlformats.org/officeDocument/2006/relationships" xmlns:m="http://schemas.openxmlformats.org/officeDocument/2006/math" xmlns:v="urn:schemas-microsoft-com:vml" xmlns:wp14="http://schemas.microsoft.com/office/word/2010/wordprocessingDrawing" xmlns:wp="http://schemas.openxmlformats.org/drawingml/2006/wordprocessingDrawing" xmlns:w10="urn:schemas-microsoft-com:office:word" xmlns:w="http://schemas.openxmlformats.org/wordprocessingml/2006/main" xmlns:w14="http://schemas.microsoft.com/office/word/2010/wordml" xmlns:wpg="http://schemas.microsoft.com/office/word/2010/wordprocessingGroup" xmlns:wpi="http://schemas.microsoft.com/office/word/2010/wordprocessingInk" xmlns:wne="http://schemas.microsoft.com/office/word/2006/wordml" xmlns:wps="http://schemas.microsoft.com/office/word/2010/wordprocessingShape" mc:Ignorable="w14 wp14">
   <w:endnote w:type="separator" w:id="-1">
     <w:p>
       <w:pPr>
@@ -546,7 +518,7 @@
 </file>
 
 <file path=word/footnotes.xml><?xml version="1.0" encoding="utf-8"?>
-<w:footnotes xmlns:wpc="http://schemas.microsoft.com/office/word/2010/wordprocessingCanvas" xmlns:mc="http://schemas.openxmlformats.org/markup-compatibility/2006" xmlns:o="urn:schemas-microsoft-com:office:office" xmlns:r="http://schemas.openxmlformats.org/officeDocument/2006/relationships" xmlns:m="http://schemas.openxmlformats.org/officeDocument/2006/math" xmlns:v="urn:schemas-microsoft-com:vml" xmlns:wp14="http://schemas.microsoft.com/office/word/2010/wordprocessingDrawing" xmlns:wp="http://schemas.openxmlformats.org/drawingml/2006/wordprocessingDrawing" xmlns:w10="urn:schemas-microsoft-com:office:word" xmlns:w="http://schemas.openxmlformats.org/wordprocessingml/2006/main" xmlns:w14="http://schemas.microsoft.com/office/word/2010/wordml" xmlns:w15="http://schemas.microsoft.com/office/word/2012/wordml" xmlns:wpg="http://schemas.microsoft.com/office/word/2010/wordprocessingGroup" xmlns:wpi="http://schemas.microsoft.com/office/word/2010/wordprocessingInk" xmlns:wne="http://schemas.microsoft.com/office/word/2006/wordml" xmlns:wps="http://schemas.microsoft.com/office/word/2010/wordprocessingShape" mc:Ignorable="w14 w15 wp14">
+<w:footnotes xmlns:wpc="http://schemas.microsoft.com/office/word/2010/wordprocessingCanvas" xmlns:mc="http://schemas.openxmlformats.org/markup-compatibility/2006" xmlns:o="urn:schemas-microsoft-com:office:office" xmlns:r="http://schemas.openxmlformats.org/officeDocument/2006/relationships" xmlns:m="http://schemas.openxmlformats.org/officeDocument/2006/math" xmlns:v="urn:schemas-microsoft-com:vml" xmlns:wp14="http://schemas.microsoft.com/office/word/2010/wordprocessingDrawing" xmlns:wp="http://schemas.openxmlformats.org/drawingml/2006/wordprocessingDrawing" xmlns:w10="urn:schemas-microsoft-com:office:word" xmlns:w="http://schemas.openxmlformats.org/wordprocessingml/2006/main" xmlns:w14="http://schemas.microsoft.com/office/word/2010/wordml" xmlns:wpg="http://schemas.microsoft.com/office/word/2010/wordprocessingGroup" xmlns:wpi="http://schemas.microsoft.com/office/word/2010/wordprocessingInk" xmlns:wne="http://schemas.microsoft.com/office/word/2006/wordml" xmlns:wps="http://schemas.microsoft.com/office/word/2010/wordprocessingShape" mc:Ignorable="w14 wp14">
   <w:footnote w:type="separator" w:id="-1">
     <w:p>
       <w:pPr>
@@ -571,7 +543,7 @@
 </file>
 
 <file path=word/header1.xml><?xml version="1.0" encoding="utf-8"?>
-<w:hdr xmlns:wpc="http://schemas.microsoft.com/office/word/2010/wordprocessingCanvas" xmlns:mc="http://schemas.openxmlformats.org/markup-compatibility/2006" xmlns:o="urn:schemas-microsoft-com:office:office" xmlns:r="http://schemas.openxmlformats.org/officeDocument/2006/relationships" xmlns:m="http://schemas.openxmlformats.org/officeDocument/2006/math" xmlns:v="urn:schemas-microsoft-com:vml" xmlns:wp14="http://schemas.microsoft.com/office/word/2010/wordprocessingDrawing" xmlns:wp="http://schemas.openxmlformats.org/drawingml/2006/wordprocessingDrawing" xmlns:w10="urn:schemas-microsoft-com:office:word" xmlns:w="http://schemas.openxmlformats.org/wordprocessingml/2006/main" xmlns:w14="http://schemas.microsoft.com/office/word/2010/wordml" xmlns:w15="http://schemas.microsoft.com/office/word/2012/wordml" xmlns:wpg="http://schemas.microsoft.com/office/word/2010/wordprocessingGroup" xmlns:wpi="http://schemas.microsoft.com/office/word/2010/wordprocessingInk" xmlns:wne="http://schemas.microsoft.com/office/word/2006/wordml" xmlns:wps="http://schemas.microsoft.com/office/word/2010/wordprocessingShape" mc:Ignorable="w14 w15 wp14">
+<w:hdr xmlns:wpc="http://schemas.microsoft.com/office/word/2010/wordprocessingCanvas" xmlns:mc="http://schemas.openxmlformats.org/markup-compatibility/2006" xmlns:o="urn:schemas-microsoft-com:office:office" xmlns:r="http://schemas.openxmlformats.org/officeDocument/2006/relationships" xmlns:m="http://schemas.openxmlformats.org/officeDocument/2006/math" xmlns:v="urn:schemas-microsoft-com:vml" xmlns:wp14="http://schemas.microsoft.com/office/word/2010/wordprocessingDrawing" xmlns:wp="http://schemas.openxmlformats.org/drawingml/2006/wordprocessingDrawing" xmlns:w10="urn:schemas-microsoft-com:office:word" xmlns:w="http://schemas.openxmlformats.org/wordprocessingml/2006/main" xmlns:w14="http://schemas.microsoft.com/office/word/2010/wordml" xmlns:wpg="http://schemas.microsoft.com/office/word/2010/wordprocessingGroup" xmlns:wpi="http://schemas.microsoft.com/office/word/2010/wordprocessingInk" xmlns:wne="http://schemas.microsoft.com/office/word/2006/wordml" xmlns:wps="http://schemas.microsoft.com/office/word/2010/wordprocessingShape" mc:Ignorable="w14 wp14">
   <w:p>
     <w:pPr>
       <w:pStyle w:val="NoSpacing"/>
@@ -608,8 +580,8 @@
 </file>
 
 <file path=word/numbering.xml><?xml version="1.0" encoding="utf-8"?>
-<w:numbering xmlns:wpc="http://schemas.microsoft.com/office/word/2010/wordprocessingCanvas" xmlns:mc="http://schemas.openxmlformats.org/markup-compatibility/2006" xmlns:o="urn:schemas-microsoft-com:office:office" xmlns:r="http://schemas.openxmlformats.org/officeDocument/2006/relationships" xmlns:m="http://schemas.openxmlformats.org/officeDocument/2006/math" xmlns:v="urn:schemas-microsoft-com:vml" xmlns:wp14="http://schemas.microsoft.com/office/word/2010/wordprocessingDrawing" xmlns:wp="http://schemas.openxmlformats.org/drawingml/2006/wordprocessingDrawing" xmlns:w10="urn:schemas-microsoft-com:office:word" xmlns:w="http://schemas.openxmlformats.org/wordprocessingml/2006/main" xmlns:w14="http://schemas.microsoft.com/office/word/2010/wordml" xmlns:w15="http://schemas.microsoft.com/office/word/2012/wordml" xmlns:wpg="http://schemas.microsoft.com/office/word/2010/wordprocessingGroup" xmlns:wpi="http://schemas.microsoft.com/office/word/2010/wordprocessingInk" xmlns:wne="http://schemas.microsoft.com/office/word/2006/wordml" xmlns:wps="http://schemas.microsoft.com/office/word/2010/wordprocessingShape" mc:Ignorable="w14 w15 wp14">
-  <w:abstractNum w:abstractNumId="0" w15:restartNumberingAfterBreak="0">
+<w:numbering xmlns:wpc="http://schemas.microsoft.com/office/word/2010/wordprocessingCanvas" xmlns:mc="http://schemas.openxmlformats.org/markup-compatibility/2006" xmlns:o="urn:schemas-microsoft-com:office:office" xmlns:r="http://schemas.openxmlformats.org/officeDocument/2006/relationships" xmlns:m="http://schemas.openxmlformats.org/officeDocument/2006/math" xmlns:v="urn:schemas-microsoft-com:vml" xmlns:wp14="http://schemas.microsoft.com/office/word/2010/wordprocessingDrawing" xmlns:wp="http://schemas.openxmlformats.org/drawingml/2006/wordprocessingDrawing" xmlns:w10="urn:schemas-microsoft-com:office:word" xmlns:w="http://schemas.openxmlformats.org/wordprocessingml/2006/main" xmlns:w14="http://schemas.microsoft.com/office/word/2010/wordml" xmlns:wpg="http://schemas.microsoft.com/office/word/2010/wordprocessingGroup" xmlns:wpi="http://schemas.microsoft.com/office/word/2010/wordprocessingInk" xmlns:wne="http://schemas.microsoft.com/office/word/2006/wordml" xmlns:wps="http://schemas.microsoft.com/office/word/2010/wordprocessingShape" mc:Ignorable="w14 wp14">
+  <w:abstractNum w:abstractNumId="0">
     <w:nsid w:val="058C6AD1"/>
     <w:multiLevelType w:val="hybridMultilevel"/>
     <w:tmpl w:val="46BC3116"/>
@@ -722,7 +694,7 @@
       </w:rPr>
     </w:lvl>
   </w:abstractNum>
-  <w:abstractNum w:abstractNumId="1" w15:restartNumberingAfterBreak="0">
+  <w:abstractNum w:abstractNumId="1">
     <w:nsid w:val="23CA4830"/>
     <w:multiLevelType w:val="hybridMultilevel"/>
     <w:tmpl w:val="2F3C6E02"/>
@@ -835,7 +807,7 @@
       </w:rPr>
     </w:lvl>
   </w:abstractNum>
-  <w:abstractNum w:abstractNumId="2" w15:restartNumberingAfterBreak="0">
+  <w:abstractNum w:abstractNumId="2">
     <w:nsid w:val="554E4E64"/>
     <w:multiLevelType w:val="hybridMultilevel"/>
     <w:tmpl w:val="0E32EA36"/>
@@ -948,7 +920,7 @@
       </w:rPr>
     </w:lvl>
   </w:abstractNum>
-  <w:abstractNum w:abstractNumId="3" w15:restartNumberingAfterBreak="0">
+  <w:abstractNum w:abstractNumId="3">
     <w:nsid w:val="5F5A3960"/>
     <w:multiLevelType w:val="hybridMultilevel"/>
     <w:tmpl w:val="A7A61FA4"/>
@@ -1034,7 +1006,7 @@
       </w:pPr>
     </w:lvl>
   </w:abstractNum>
-  <w:abstractNum w:abstractNumId="4" w15:restartNumberingAfterBreak="0">
+  <w:abstractNum w:abstractNumId="4">
     <w:nsid w:val="65355E57"/>
     <w:multiLevelType w:val="hybridMultilevel"/>
     <w:tmpl w:val="10284FF8"/>
@@ -1147,7 +1119,7 @@
       </w:rPr>
     </w:lvl>
   </w:abstractNum>
-  <w:abstractNum w:abstractNumId="5" w15:restartNumberingAfterBreak="0">
+  <w:abstractNum w:abstractNumId="5">
     <w:nsid w:val="6E626D86"/>
     <w:multiLevelType w:val="hybridMultilevel"/>
     <w:tmpl w:val="DACEB68E"/>
@@ -1282,7 +1254,7 @@
 </file>
 
 <file path=word/styles.xml><?xml version="1.0" encoding="utf-8"?>
-<w:styles xmlns:mc="http://schemas.openxmlformats.org/markup-compatibility/2006" xmlns:r="http://schemas.openxmlformats.org/officeDocument/2006/relationships" xmlns:w="http://schemas.openxmlformats.org/wordprocessingml/2006/main" xmlns:w14="http://schemas.microsoft.com/office/word/2010/wordml" xmlns:w15="http://schemas.microsoft.com/office/word/2012/wordml" mc:Ignorable="w14 w15">
+<w:styles xmlns:mc="http://schemas.openxmlformats.org/markup-compatibility/2006" xmlns:r="http://schemas.openxmlformats.org/officeDocument/2006/relationships" xmlns:w="http://schemas.openxmlformats.org/wordprocessingml/2006/main" xmlns:w14="http://schemas.microsoft.com/office/word/2010/wordml" mc:Ignorable="w14">
   <w:docDefaults>
     <w:rPrDefault>
       <w:rPr>
@@ -1298,378 +1270,488 @@
       </w:pPr>
     </w:pPrDefault>
   </w:docDefaults>
-  <w:latentStyles w:defLockedState="0" w:defUIPriority="99" w:defSemiHidden="0" w:defUnhideWhenUsed="0" w:defQFormat="0" w:count="371">
-    <w:lsdException w:name="Normal" w:uiPriority="0" w:qFormat="1"/>
-    <w:lsdException w:name="heading 1" w:uiPriority="9" w:qFormat="1"/>
-    <w:lsdException w:name="heading 2" w:semiHidden="1" w:uiPriority="9" w:unhideWhenUsed="1" w:qFormat="1"/>
-    <w:lsdException w:name="heading 3" w:semiHidden="1" w:uiPriority="9" w:unhideWhenUsed="1" w:qFormat="1"/>
-    <w:lsdException w:name="heading 4" w:semiHidden="1" w:uiPriority="9" w:unhideWhenUsed="1" w:qFormat="1"/>
-    <w:lsdException w:name="heading 5" w:semiHidden="1" w:uiPriority="9" w:unhideWhenUsed="1" w:qFormat="1"/>
-    <w:lsdException w:name="heading 6" w:semiHidden="1" w:uiPriority="9" w:unhideWhenUsed="1" w:qFormat="1"/>
-    <w:lsdException w:name="heading 7" w:semiHidden="1" w:uiPriority="9" w:unhideWhenUsed="1" w:qFormat="1"/>
-    <w:lsdException w:name="heading 8" w:semiHidden="1" w:uiPriority="9" w:unhideWhenUsed="1" w:qFormat="1"/>
-    <w:lsdException w:name="heading 9" w:semiHidden="1" w:uiPriority="9" w:unhideWhenUsed="1" w:qFormat="1"/>
-    <w:lsdException w:name="index 1" w:semiHidden="1" w:unhideWhenUsed="1"/>
-    <w:lsdException w:name="index 2" w:semiHidden="1" w:unhideWhenUsed="1"/>
-    <w:lsdException w:name="index 3" w:semiHidden="1" w:unhideWhenUsed="1"/>
-    <w:lsdException w:name="index 4" w:semiHidden="1" w:unhideWhenUsed="1"/>
-    <w:lsdException w:name="index 5" w:semiHidden="1" w:unhideWhenUsed="1"/>
-    <w:lsdException w:name="index 6" w:semiHidden="1" w:unhideWhenUsed="1"/>
-    <w:lsdException w:name="index 7" w:semiHidden="1" w:unhideWhenUsed="1"/>
-    <w:lsdException w:name="index 8" w:semiHidden="1" w:unhideWhenUsed="1"/>
-    <w:lsdException w:name="index 9" w:semiHidden="1" w:unhideWhenUsed="1"/>
-    <w:lsdException w:name="toc 1" w:semiHidden="1" w:uiPriority="39" w:unhideWhenUsed="1"/>
-    <w:lsdException w:name="toc 2" w:semiHidden="1" w:uiPriority="39" w:unhideWhenUsed="1"/>
-    <w:lsdException w:name="toc 3" w:semiHidden="1" w:uiPriority="39" w:unhideWhenUsed="1"/>
-    <w:lsdException w:name="toc 4" w:semiHidden="1" w:uiPriority="39" w:unhideWhenUsed="1"/>
-    <w:lsdException w:name="toc 5" w:semiHidden="1" w:uiPriority="39" w:unhideWhenUsed="1"/>
-    <w:lsdException w:name="toc 6" w:semiHidden="1" w:uiPriority="39" w:unhideWhenUsed="1"/>
-    <w:lsdException w:name="toc 7" w:semiHidden="1" w:uiPriority="39" w:unhideWhenUsed="1"/>
-    <w:lsdException w:name="toc 8" w:semiHidden="1" w:uiPriority="39" w:unhideWhenUsed="1"/>
-    <w:lsdException w:name="toc 9" w:semiHidden="1" w:uiPriority="39" w:unhideWhenUsed="1"/>
-    <w:lsdException w:name="Normal Indent" w:semiHidden="1" w:unhideWhenUsed="1"/>
-    <w:lsdException w:name="footnote text" w:semiHidden="1" w:unhideWhenUsed="1"/>
-    <w:lsdException w:name="annotation text" w:semiHidden="1" w:unhideWhenUsed="1"/>
-    <w:lsdException w:name="header" w:semiHidden="1" w:unhideWhenUsed="1"/>
-    <w:lsdException w:name="footer" w:semiHidden="1" w:unhideWhenUsed="1"/>
-    <w:lsdException w:name="index heading" w:semiHidden="1" w:unhideWhenUsed="1"/>
-    <w:lsdException w:name="caption" w:semiHidden="1" w:uiPriority="35" w:unhideWhenUsed="1" w:qFormat="1"/>
-    <w:lsdException w:name="table of figures" w:semiHidden="1" w:unhideWhenUsed="1"/>
-    <w:lsdException w:name="envelope address" w:semiHidden="1" w:unhideWhenUsed="1"/>
-    <w:lsdException w:name="envelope return" w:semiHidden="1" w:unhideWhenUsed="1"/>
-    <w:lsdException w:name="footnote reference" w:semiHidden="1" w:unhideWhenUsed="1"/>
-    <w:lsdException w:name="annotation reference" w:semiHidden="1" w:unhideWhenUsed="1"/>
-    <w:lsdException w:name="line number" w:semiHidden="1" w:unhideWhenUsed="1"/>
-    <w:lsdException w:name="page number" w:semiHidden="1" w:unhideWhenUsed="1"/>
-    <w:lsdException w:name="endnote reference" w:semiHidden="1" w:unhideWhenUsed="1"/>
-    <w:lsdException w:name="endnote text" w:semiHidden="1" w:unhideWhenUsed="1"/>
-    <w:lsdException w:name="table of authorities" w:semiHidden="1" w:unhideWhenUsed="1"/>
-    <w:lsdException w:name="macro" w:semiHidden="1" w:unhideWhenUsed="1"/>
-    <w:lsdException w:name="toa heading" w:semiHidden="1" w:unhideWhenUsed="1"/>
-    <w:lsdException w:name="List" w:semiHidden="1" w:unhideWhenUsed="1"/>
-    <w:lsdException w:name="List Bullet" w:semiHidden="1" w:unhideWhenUsed="1"/>
-    <w:lsdException w:name="List Number" w:semiHidden="1" w:unhideWhenUsed="1"/>
-    <w:lsdException w:name="List 2" w:semiHidden="1" w:unhideWhenUsed="1"/>
-    <w:lsdException w:name="List 3" w:semiHidden="1" w:unhideWhenUsed="1"/>
-    <w:lsdException w:name="List 4" w:semiHidden="1" w:unhideWhenUsed="1"/>
-    <w:lsdException w:name="List 5" w:semiHidden="1" w:unhideWhenUsed="1"/>
-    <w:lsdException w:name="List Bullet 2" w:semiHidden="1" w:unhideWhenUsed="1"/>
-    <w:lsdException w:name="List Bullet 3" w:semiHidden="1" w:unhideWhenUsed="1"/>
-    <w:lsdException w:name="List Bullet 4" w:semiHidden="1" w:unhideWhenUsed="1"/>
-    <w:lsdException w:name="List Bullet 5" w:semiHidden="1" w:unhideWhenUsed="1"/>
-    <w:lsdException w:name="List Number 2" w:semiHidden="1" w:unhideWhenUsed="1"/>
-    <w:lsdException w:name="List Number 3" w:semiHidden="1" w:unhideWhenUsed="1"/>
-    <w:lsdException w:name="List Number 4" w:semiHidden="1" w:unhideWhenUsed="1"/>
-    <w:lsdException w:name="List Number 5" w:semiHidden="1" w:unhideWhenUsed="1"/>
-    <w:lsdException w:name="Title" w:uiPriority="10" w:qFormat="1"/>
-    <w:lsdException w:name="Closing" w:semiHidden="1" w:unhideWhenUsed="1"/>
-    <w:lsdException w:name="Signature" w:semiHidden="1" w:unhideWhenUsed="1"/>
-    <w:lsdException w:name="Default Paragraph Font" w:semiHidden="1" w:uiPriority="1" w:unhideWhenUsed="1"/>
-    <w:lsdException w:name="Body Text" w:semiHidden="1" w:unhideWhenUsed="1"/>
-    <w:lsdException w:name="Body Text Indent" w:semiHidden="1" w:unhideWhenUsed="1"/>
-    <w:lsdException w:name="List Continue" w:semiHidden="1" w:unhideWhenUsed="1"/>
-    <w:lsdException w:name="List Continue 2" w:semiHidden="1" w:unhideWhenUsed="1"/>
-    <w:lsdException w:name="List Continue 3" w:semiHidden="1" w:unhideWhenUsed="1"/>
-    <w:lsdException w:name="List Continue 4" w:semiHidden="1" w:unhideWhenUsed="1"/>
-    <w:lsdException w:name="List Continue 5" w:semiHidden="1" w:unhideWhenUsed="1"/>
-    <w:lsdException w:name="Message Header" w:semiHidden="1" w:unhideWhenUsed="1"/>
-    <w:lsdException w:name="Subtitle" w:uiPriority="11" w:qFormat="1"/>
-    <w:lsdException w:name="Salutation" w:semiHidden="1" w:unhideWhenUsed="1"/>
-    <w:lsdException w:name="Date" w:semiHidden="1" w:unhideWhenUsed="1"/>
-    <w:lsdException w:name="Body Text First Indent" w:semiHidden="1" w:unhideWhenUsed="1"/>
-    <w:lsdException w:name="Body Text First Indent 2" w:semiHidden="1" w:unhideWhenUsed="1"/>
-    <w:lsdException w:name="Note Heading" w:semiHidden="1" w:unhideWhenUsed="1"/>
-    <w:lsdException w:name="Body Text 2" w:semiHidden="1" w:unhideWhenUsed="1"/>
-    <w:lsdException w:name="Body Text 3" w:semiHidden="1" w:unhideWhenUsed="1"/>
-    <w:lsdException w:name="Body Text Indent 2" w:semiHidden="1" w:unhideWhenUsed="1"/>
-    <w:lsdException w:name="Body Text Indent 3" w:semiHidden="1" w:unhideWhenUsed="1"/>
-    <w:lsdException w:name="Block Text" w:semiHidden="1" w:unhideWhenUsed="1"/>
-    <w:lsdException w:name="Hyperlink" w:semiHidden="1" w:unhideWhenUsed="1"/>
-    <w:lsdException w:name="FollowedHyperlink" w:semiHidden="1" w:unhideWhenUsed="1"/>
-    <w:lsdException w:name="Strong" w:uiPriority="22" w:qFormat="1"/>
-    <w:lsdException w:name="Emphasis" w:uiPriority="20" w:qFormat="1"/>
-    <w:lsdException w:name="Document Map" w:semiHidden="1" w:unhideWhenUsed="1"/>
-    <w:lsdException w:name="Plain Text" w:semiHidden="1" w:unhideWhenUsed="1"/>
-    <w:lsdException w:name="E-mail Signature" w:semiHidden="1" w:unhideWhenUsed="1"/>
-    <w:lsdException w:name="HTML Top of Form" w:semiHidden="1" w:unhideWhenUsed="1"/>
-    <w:lsdException w:name="HTML Bottom of Form" w:semiHidden="1" w:unhideWhenUsed="1"/>
-    <w:lsdException w:name="Normal (Web)" w:semiHidden="1" w:unhideWhenUsed="1"/>
-    <w:lsdException w:name="HTML Acronym" w:semiHidden="1" w:unhideWhenUsed="1"/>
-    <w:lsdException w:name="HTML Address" w:semiHidden="1" w:unhideWhenUsed="1"/>
-    <w:lsdException w:name="HTML Cite" w:semiHidden="1" w:unhideWhenUsed="1"/>
-    <w:lsdException w:name="HTML Code" w:semiHidden="1" w:unhideWhenUsed="1"/>
-    <w:lsdException w:name="HTML Definition" w:semiHidden="1" w:unhideWhenUsed="1"/>
-    <w:lsdException w:name="HTML Keyboard" w:semiHidden="1" w:unhideWhenUsed="1"/>
-    <w:lsdException w:name="HTML Preformatted" w:semiHidden="1" w:unhideWhenUsed="1"/>
-    <w:lsdException w:name="HTML Sample" w:semiHidden="1" w:unhideWhenUsed="1"/>
-    <w:lsdException w:name="HTML Typewriter" w:semiHidden="1" w:unhideWhenUsed="1"/>
-    <w:lsdException w:name="HTML Variable" w:semiHidden="1" w:unhideWhenUsed="1"/>
-    <w:lsdException w:name="Normal Table" w:semiHidden="1" w:unhideWhenUsed="1"/>
-    <w:lsdException w:name="annotation subject" w:semiHidden="1" w:unhideWhenUsed="1"/>
-    <w:lsdException w:name="No List" w:semiHidden="1" w:unhideWhenUsed="1"/>
-    <w:lsdException w:name="Outline List 1" w:semiHidden="1" w:unhideWhenUsed="1"/>
-    <w:lsdException w:name="Outline List 2" w:semiHidden="1" w:unhideWhenUsed="1"/>
-    <w:lsdException w:name="Outline List 3" w:semiHidden="1" w:unhideWhenUsed="1"/>
-    <w:lsdException w:name="Table Simple 1" w:semiHidden="1" w:unhideWhenUsed="1"/>
-    <w:lsdException w:name="Table Simple 2" w:semiHidden="1" w:unhideWhenUsed="1"/>
-    <w:lsdException w:name="Table Simple 3" w:semiHidden="1" w:unhideWhenUsed="1"/>
-    <w:lsdException w:name="Table Classic 1" w:semiHidden="1" w:unhideWhenUsed="1"/>
-    <w:lsdException w:name="Table Classic 2" w:semiHidden="1" w:unhideWhenUsed="1"/>
-    <w:lsdException w:name="Table Classic 3" w:semiHidden="1" w:unhideWhenUsed="1"/>
-    <w:lsdException w:name="Table Classic 4" w:semiHidden="1" w:unhideWhenUsed="1"/>
-    <w:lsdException w:name="Table Colorful 1" w:semiHidden="1" w:unhideWhenUsed="1"/>
-    <w:lsdException w:name="Table Colorful 2" w:semiHidden="1" w:unhideWhenUsed="1"/>
-    <w:lsdException w:name="Table Colorful 3" w:semiHidden="1" w:unhideWhenUsed="1"/>
-    <w:lsdException w:name="Table Columns 1" w:semiHidden="1" w:unhideWhenUsed="1"/>
-    <w:lsdException w:name="Table Columns 2" w:semiHidden="1" w:unhideWhenUsed="1"/>
-    <w:lsdException w:name="Table Columns 3" w:semiHidden="1" w:unhideWhenUsed="1"/>
-    <w:lsdException w:name="Table Columns 4" w:semiHidden="1" w:unhideWhenUsed="1"/>
-    <w:lsdException w:name="Table Columns 5" w:semiHidden="1" w:unhideWhenUsed="1"/>
-    <w:lsdException w:name="Table Grid 1" w:semiHidden="1" w:unhideWhenUsed="1"/>
-    <w:lsdException w:name="Table Grid 2" w:semiHidden="1" w:unhideWhenUsed="1"/>
-    <w:lsdException w:name="Table Grid 3" w:semiHidden="1" w:unhideWhenUsed="1"/>
-    <w:lsdException w:name="Table Grid 4" w:semiHidden="1" w:unhideWhenUsed="1"/>
-    <w:lsdException w:name="Table Grid 5" w:semiHidden="1" w:unhideWhenUsed="1"/>
-    <w:lsdException w:name="Table Grid 6" w:semiHidden="1" w:unhideWhenUsed="1"/>
-    <w:lsdException w:name="Table Grid 7" w:semiHidden="1" w:unhideWhenUsed="1"/>
-    <w:lsdException w:name="Table Grid 8" w:semiHidden="1" w:unhideWhenUsed="1"/>
-    <w:lsdException w:name="Table List 1" w:semiHidden="1" w:unhideWhenUsed="1"/>
-    <w:lsdException w:name="Table List 2" w:semiHidden="1" w:unhideWhenUsed="1"/>
-    <w:lsdException w:name="Table List 3" w:semiHidden="1" w:unhideWhenUsed="1"/>
-    <w:lsdException w:name="Table List 4" w:semiHidden="1" w:unhideWhenUsed="1"/>
-    <w:lsdException w:name="Table List 5" w:semiHidden="1" w:unhideWhenUsed="1"/>
-    <w:lsdException w:name="Table List 6" w:semiHidden="1" w:unhideWhenUsed="1"/>
-    <w:lsdException w:name="Table List 7" w:semiHidden="1" w:unhideWhenUsed="1"/>
-    <w:lsdException w:name="Table List 8" w:semiHidden="1" w:unhideWhenUsed="1"/>
-    <w:lsdException w:name="Table 3D effects 1" w:semiHidden="1" w:unhideWhenUsed="1"/>
-    <w:lsdException w:name="Table 3D effects 2" w:semiHidden="1" w:unhideWhenUsed="1"/>
-    <w:lsdException w:name="Table 3D effects 3" w:semiHidden="1" w:unhideWhenUsed="1"/>
-    <w:lsdException w:name="Table Contemporary" w:semiHidden="1" w:unhideWhenUsed="1"/>
-    <w:lsdException w:name="Table Elegant" w:semiHidden="1" w:unhideWhenUsed="1"/>
-    <w:lsdException w:name="Table Professional" w:semiHidden="1" w:unhideWhenUsed="1"/>
-    <w:lsdException w:name="Table Subtle 1" w:semiHidden="1" w:unhideWhenUsed="1"/>
-    <w:lsdException w:name="Table Subtle 2" w:semiHidden="1" w:unhideWhenUsed="1"/>
-    <w:lsdException w:name="Table Web 1" w:semiHidden="1" w:unhideWhenUsed="1"/>
-    <w:lsdException w:name="Table Web 2" w:semiHidden="1" w:unhideWhenUsed="1"/>
-    <w:lsdException w:name="Table Web 3" w:semiHidden="1" w:unhideWhenUsed="1"/>
-    <w:lsdException w:name="Balloon Text" w:semiHidden="1" w:unhideWhenUsed="1"/>
-    <w:lsdException w:name="Table Grid" w:uiPriority="59"/>
-    <w:lsdException w:name="Table Theme" w:semiHidden="1" w:unhideWhenUsed="1"/>
-    <w:lsdException w:name="Placeholder Text" w:semiHidden="1"/>
-    <w:lsdException w:name="No Spacing" w:uiPriority="1" w:qFormat="1"/>
-    <w:lsdException w:name="Light Shading" w:uiPriority="60"/>
-    <w:lsdException w:name="Light List" w:uiPriority="61"/>
-    <w:lsdException w:name="Light Grid" w:uiPriority="62"/>
-    <w:lsdException w:name="Medium Shading 1" w:uiPriority="63"/>
-    <w:lsdException w:name="Medium Shading 2" w:uiPriority="64"/>
-    <w:lsdException w:name="Medium List 1" w:uiPriority="65"/>
-    <w:lsdException w:name="Medium List 2" w:uiPriority="66"/>
-    <w:lsdException w:name="Medium Grid 1" w:uiPriority="67"/>
-    <w:lsdException w:name="Medium Grid 2" w:uiPriority="68"/>
-    <w:lsdException w:name="Medium Grid 3" w:uiPriority="69"/>
-    <w:lsdException w:name="Dark List" w:uiPriority="70"/>
-    <w:lsdException w:name="Colorful Shading" w:uiPriority="71"/>
-    <w:lsdException w:name="Colorful List" w:uiPriority="72"/>
-    <w:lsdException w:name="Colorful Grid" w:uiPriority="73"/>
-    <w:lsdException w:name="Light Shading Accent 1" w:uiPriority="60"/>
-    <w:lsdException w:name="Light List Accent 1" w:uiPriority="61"/>
-    <w:lsdException w:name="Light Grid Accent 1" w:uiPriority="62"/>
-    <w:lsdException w:name="Medium Shading 1 Accent 1" w:uiPriority="63"/>
-    <w:lsdException w:name="Medium Shading 2 Accent 1" w:uiPriority="64"/>
-    <w:lsdException w:name="Medium List 1 Accent 1" w:uiPriority="65"/>
-    <w:lsdException w:name="Revision" w:semiHidden="1"/>
-    <w:lsdException w:name="List Paragraph" w:uiPriority="34" w:qFormat="1"/>
-    <w:lsdException w:name="Quote" w:uiPriority="29" w:qFormat="1"/>
-    <w:lsdException w:name="Intense Quote" w:uiPriority="30" w:qFormat="1"/>
-    <w:lsdException w:name="Medium List 2 Accent 1" w:uiPriority="66"/>
-    <w:lsdException w:name="Medium Grid 1 Accent 1" w:uiPriority="67"/>
-    <w:lsdException w:name="Medium Grid 2 Accent 1" w:uiPriority="68"/>
-    <w:lsdException w:name="Medium Grid 3 Accent 1" w:uiPriority="69"/>
-    <w:lsdException w:name="Dark List Accent 1" w:uiPriority="70"/>
-    <w:lsdException w:name="Colorful Shading Accent 1" w:uiPriority="71"/>
-    <w:lsdException w:name="Colorful List Accent 1" w:uiPriority="72"/>
-    <w:lsdException w:name="Colorful Grid Accent 1" w:uiPriority="73"/>
-    <w:lsdException w:name="Light Shading Accent 2" w:uiPriority="60"/>
-    <w:lsdException w:name="Light List Accent 2" w:uiPriority="61"/>
-    <w:lsdException w:name="Light Grid Accent 2" w:uiPriority="62"/>
-    <w:lsdException w:name="Medium Shading 1 Accent 2" w:uiPriority="63"/>
-    <w:lsdException w:name="Medium Shading 2 Accent 2" w:uiPriority="64"/>
-    <w:lsdException w:name="Medium List 1 Accent 2" w:uiPriority="65"/>
-    <w:lsdException w:name="Medium List 2 Accent 2" w:uiPriority="66"/>
-    <w:lsdException w:name="Medium Grid 1 Accent 2" w:uiPriority="67"/>
-    <w:lsdException w:name="Medium Grid 2 Accent 2" w:uiPriority="68"/>
-    <w:lsdException w:name="Medium Grid 3 Accent 2" w:uiPriority="69"/>
-    <w:lsdException w:name="Dark List Accent 2" w:uiPriority="70"/>
-    <w:lsdException w:name="Colorful Shading Accent 2" w:uiPriority="71"/>
-    <w:lsdException w:name="Colorful List Accent 2" w:uiPriority="72"/>
-    <w:lsdException w:name="Colorful Grid Accent 2" w:uiPriority="73"/>
-    <w:lsdException w:name="Light Shading Accent 3" w:uiPriority="60"/>
-    <w:lsdException w:name="Light List Accent 3" w:uiPriority="61"/>
-    <w:lsdException w:name="Light Grid Accent 3" w:uiPriority="62"/>
-    <w:lsdException w:name="Medium Shading 1 Accent 3" w:uiPriority="63"/>
-    <w:lsdException w:name="Medium Shading 2 Accent 3" w:uiPriority="64"/>
-    <w:lsdException w:name="Medium List 1 Accent 3" w:uiPriority="65"/>
-    <w:lsdException w:name="Medium List 2 Accent 3" w:uiPriority="66"/>
-    <w:lsdException w:name="Medium Grid 1 Accent 3" w:uiPriority="67"/>
-    <w:lsdException w:name="Medium Grid 2 Accent 3" w:uiPriority="68"/>
-    <w:lsdException w:name="Medium Grid 3 Accent 3" w:uiPriority="69"/>
-    <w:lsdException w:name="Dark List Accent 3" w:uiPriority="70"/>
-    <w:lsdException w:name="Colorful Shading Accent 3" w:uiPriority="71"/>
-    <w:lsdException w:name="Colorful List Accent 3" w:uiPriority="72"/>
-    <w:lsdException w:name="Colorful Grid Accent 3" w:uiPriority="73"/>
-    <w:lsdException w:name="Light Shading Accent 4" w:uiPriority="60"/>
-    <w:lsdException w:name="Light List Accent 4" w:uiPriority="61"/>
-    <w:lsdException w:name="Light Grid Accent 4" w:uiPriority="62"/>
-    <w:lsdException w:name="Medium Shading 1 Accent 4" w:uiPriority="63"/>
-    <w:lsdException w:name="Medium Shading 2 Accent 4" w:uiPriority="64"/>
-    <w:lsdException w:name="Medium List 1 Accent 4" w:uiPriority="65"/>
-    <w:lsdException w:name="Medium List 2 Accent 4" w:uiPriority="66"/>
-    <w:lsdException w:name="Medium Grid 1 Accent 4" w:uiPriority="67"/>
-    <w:lsdException w:name="Medium Grid 2 Accent 4" w:uiPriority="68"/>
-    <w:lsdException w:name="Medium Grid 3 Accent 4" w:uiPriority="69"/>
-    <w:lsdException w:name="Dark List Accent 4" w:uiPriority="70"/>
-    <w:lsdException w:name="Colorful Shading Accent 4" w:uiPriority="71"/>
-    <w:lsdException w:name="Colorful List Accent 4" w:uiPriority="72"/>
-    <w:lsdException w:name="Colorful Grid Accent 4" w:uiPriority="73"/>
-    <w:lsdException w:name="Light Shading Accent 5" w:uiPriority="60"/>
-    <w:lsdException w:name="Light List Accent 5" w:uiPriority="61"/>
-    <w:lsdException w:name="Light Grid Accent 5" w:uiPriority="62"/>
-    <w:lsdException w:name="Medium Shading 1 Accent 5" w:uiPriority="63"/>
-    <w:lsdException w:name="Medium Shading 2 Accent 5" w:uiPriority="64"/>
-    <w:lsdException w:name="Medium List 1 Accent 5" w:uiPriority="65"/>
-    <w:lsdException w:name="Medium List 2 Accent 5" w:uiPriority="66"/>
-    <w:lsdException w:name="Medium Grid 1 Accent 5" w:uiPriority="67"/>
-    <w:lsdException w:name="Medium Grid 2 Accent 5" w:uiPriority="68"/>
-    <w:lsdException w:name="Medium Grid 3 Accent 5" w:uiPriority="69"/>
-    <w:lsdException w:name="Dark List Accent 5" w:uiPriority="70"/>
-    <w:lsdException w:name="Colorful Shading Accent 5" w:uiPriority="71"/>
-    <w:lsdException w:name="Colorful List Accent 5" w:uiPriority="72"/>
-    <w:lsdException w:name="Colorful Grid Accent 5" w:uiPriority="73"/>
-    <w:lsdException w:name="Light Shading Accent 6" w:uiPriority="60"/>
-    <w:lsdException w:name="Light List Accent 6" w:uiPriority="61"/>
-    <w:lsdException w:name="Light Grid Accent 6" w:uiPriority="62"/>
-    <w:lsdException w:name="Medium Shading 1 Accent 6" w:uiPriority="63"/>
-    <w:lsdException w:name="Medium Shading 2 Accent 6" w:uiPriority="64"/>
-    <w:lsdException w:name="Medium List 1 Accent 6" w:uiPriority="65"/>
-    <w:lsdException w:name="Medium List 2 Accent 6" w:uiPriority="66"/>
-    <w:lsdException w:name="Medium Grid 1 Accent 6" w:uiPriority="67"/>
-    <w:lsdException w:name="Medium Grid 2 Accent 6" w:uiPriority="68"/>
-    <w:lsdException w:name="Medium Grid 3 Accent 6" w:uiPriority="69"/>
-    <w:lsdException w:name="Dark List Accent 6" w:uiPriority="70"/>
-    <w:lsdException w:name="Colorful Shading Accent 6" w:uiPriority="71"/>
-    <w:lsdException w:name="Colorful List Accent 6" w:uiPriority="72"/>
-    <w:lsdException w:name="Colorful Grid Accent 6" w:uiPriority="73"/>
-    <w:lsdException w:name="Subtle Emphasis" w:uiPriority="19" w:qFormat="1"/>
-    <w:lsdException w:name="Intense Emphasis" w:uiPriority="21" w:qFormat="1"/>
-    <w:lsdException w:name="Subtle Reference" w:uiPriority="31" w:qFormat="1"/>
-    <w:lsdException w:name="Intense Reference" w:uiPriority="32" w:qFormat="1"/>
-    <w:lsdException w:name="Book Title" w:uiPriority="33" w:qFormat="1"/>
-    <w:lsdException w:name="Bibliography" w:semiHidden="1" w:uiPriority="37" w:unhideWhenUsed="1"/>
-    <w:lsdException w:name="TOC Heading" w:semiHidden="1" w:uiPriority="39" w:unhideWhenUsed="1" w:qFormat="1"/>
-    <w:lsdException w:name="Plain Table 1" w:uiPriority="41"/>
-    <w:lsdException w:name="Plain Table 2" w:uiPriority="42"/>
-    <w:lsdException w:name="Plain Table 3" w:uiPriority="43"/>
-    <w:lsdException w:name="Plain Table 4" w:uiPriority="44"/>
-    <w:lsdException w:name="Plain Table 5" w:uiPriority="45"/>
-    <w:lsdException w:name="Grid Table Light" w:uiPriority="40"/>
-    <w:lsdException w:name="Grid Table 1 Light" w:uiPriority="46"/>
-    <w:lsdException w:name="Grid Table 2" w:uiPriority="47"/>
-    <w:lsdException w:name="Grid Table 3" w:uiPriority="48"/>
-    <w:lsdException w:name="Grid Table 4" w:uiPriority="49"/>
-    <w:lsdException w:name="Grid Table 5 Dark" w:uiPriority="50"/>
-    <w:lsdException w:name="Grid Table 6 Colorful" w:uiPriority="51"/>
-    <w:lsdException w:name="Grid Table 7 Colorful" w:uiPriority="52"/>
-    <w:lsdException w:name="Grid Table 1 Light Accent 1" w:uiPriority="46"/>
-    <w:lsdException w:name="Grid Table 2 Accent 1" w:uiPriority="47"/>
-    <w:lsdException w:name="Grid Table 3 Accent 1" w:uiPriority="48"/>
-    <w:lsdException w:name="Grid Table 4 Accent 1" w:uiPriority="49"/>
-    <w:lsdException w:name="Grid Table 5 Dark Accent 1" w:uiPriority="50"/>
-    <w:lsdException w:name="Grid Table 6 Colorful Accent 1" w:uiPriority="51"/>
-    <w:lsdException w:name="Grid Table 7 Colorful Accent 1" w:uiPriority="52"/>
-    <w:lsdException w:name="Grid Table 1 Light Accent 2" w:uiPriority="46"/>
-    <w:lsdException w:name="Grid Table 2 Accent 2" w:uiPriority="47"/>
-    <w:lsdException w:name="Grid Table 3 Accent 2" w:uiPriority="48"/>
-    <w:lsdException w:name="Grid Table 4 Accent 2" w:uiPriority="49"/>
-    <w:lsdException w:name="Grid Table 5 Dark Accent 2" w:uiPriority="50"/>
-    <w:lsdException w:name="Grid Table 6 Colorful Accent 2" w:uiPriority="51"/>
-    <w:lsdException w:name="Grid Table 7 Colorful Accent 2" w:uiPriority="52"/>
-    <w:lsdException w:name="Grid Table 1 Light Accent 3" w:uiPriority="46"/>
-    <w:lsdException w:name="Grid Table 2 Accent 3" w:uiPriority="47"/>
-    <w:lsdException w:name="Grid Table 3 Accent 3" w:uiPriority="48"/>
-    <w:lsdException w:name="Grid Table 4 Accent 3" w:uiPriority="49"/>
-    <w:lsdException w:name="Grid Table 5 Dark Accent 3" w:uiPriority="50"/>
-    <w:lsdException w:name="Grid Table 6 Colorful Accent 3" w:uiPriority="51"/>
-    <w:lsdException w:name="Grid Table 7 Colorful Accent 3" w:uiPriority="52"/>
-    <w:lsdException w:name="Grid Table 1 Light Accent 4" w:uiPriority="46"/>
-    <w:lsdException w:name="Grid Table 2 Accent 4" w:uiPriority="47"/>
-    <w:lsdException w:name="Grid Table 3 Accent 4" w:uiPriority="48"/>
-    <w:lsdException w:name="Grid Table 4 Accent 4" w:uiPriority="49"/>
-    <w:lsdException w:name="Grid Table 5 Dark Accent 4" w:uiPriority="50"/>
-    <w:lsdException w:name="Grid Table 6 Colorful Accent 4" w:uiPriority="51"/>
-    <w:lsdException w:name="Grid Table 7 Colorful Accent 4" w:uiPriority="52"/>
-    <w:lsdException w:name="Grid Table 1 Light Accent 5" w:uiPriority="46"/>
-    <w:lsdException w:name="Grid Table 2 Accent 5" w:uiPriority="47"/>
-    <w:lsdException w:name="Grid Table 3 Accent 5" w:uiPriority="48"/>
-    <w:lsdException w:name="Grid Table 4 Accent 5" w:uiPriority="49"/>
-    <w:lsdException w:name="Grid Table 5 Dark Accent 5" w:uiPriority="50"/>
-    <w:lsdException w:name="Grid Table 6 Colorful Accent 5" w:uiPriority="51"/>
-    <w:lsdException w:name="Grid Table 7 Colorful Accent 5" w:uiPriority="52"/>
-    <w:lsdException w:name="Grid Table 1 Light Accent 6" w:uiPriority="46"/>
-    <w:lsdException w:name="Grid Table 2 Accent 6" w:uiPriority="47"/>
-    <w:lsdException w:name="Grid Table 3 Accent 6" w:uiPriority="48"/>
-    <w:lsdException w:name="Grid Table 4 Accent 6" w:uiPriority="49"/>
-    <w:lsdException w:name="Grid Table 5 Dark Accent 6" w:uiPriority="50"/>
-    <w:lsdException w:name="Grid Table 6 Colorful Accent 6" w:uiPriority="51"/>
-    <w:lsdException w:name="Grid Table 7 Colorful Accent 6" w:uiPriority="52"/>
-    <w:lsdException w:name="List Table 1 Light" w:uiPriority="46"/>
-    <w:lsdException w:name="List Table 2" w:uiPriority="47"/>
-    <w:lsdException w:name="List Table 3" w:uiPriority="48"/>
-    <w:lsdException w:name="List Table 4" w:uiPriority="49"/>
-    <w:lsdException w:name="List Table 5 Dark" w:uiPriority="50"/>
-    <w:lsdException w:name="List Table 6 Colorful" w:uiPriority="51"/>
-    <w:lsdException w:name="List Table 7 Colorful" w:uiPriority="52"/>
-    <w:lsdException w:name="List Table 1 Light Accent 1" w:uiPriority="46"/>
-    <w:lsdException w:name="List Table 2 Accent 1" w:uiPriority="47"/>
-    <w:lsdException w:name="List Table 3 Accent 1" w:uiPriority="48"/>
-    <w:lsdException w:name="List Table 4 Accent 1" w:uiPriority="49"/>
-    <w:lsdException w:name="List Table 5 Dark Accent 1" w:uiPriority="50"/>
-    <w:lsdException w:name="List Table 6 Colorful Accent 1" w:uiPriority="51"/>
-    <w:lsdException w:name="List Table 7 Colorful Accent 1" w:uiPriority="52"/>
-    <w:lsdException w:name="List Table 1 Light Accent 2" w:uiPriority="46"/>
-    <w:lsdException w:name="List Table 2 Accent 2" w:uiPriority="47"/>
-    <w:lsdException w:name="List Table 3 Accent 2" w:uiPriority="48"/>
-    <w:lsdException w:name="List Table 4 Accent 2" w:uiPriority="49"/>
-    <w:lsdException w:name="List Table 5 Dark Accent 2" w:uiPriority="50"/>
-    <w:lsdException w:name="List Table 6 Colorful Accent 2" w:uiPriority="51"/>
-    <w:lsdException w:name="List Table 7 Colorful Accent 2" w:uiPriority="52"/>
-    <w:lsdException w:name="List Table 1 Light Accent 3" w:uiPriority="46"/>
-    <w:lsdException w:name="List Table 2 Accent 3" w:uiPriority="47"/>
-    <w:lsdException w:name="List Table 3 Accent 3" w:uiPriority="48"/>
-    <w:lsdException w:name="List Table 4 Accent 3" w:uiPriority="49"/>
-    <w:lsdException w:name="List Table 5 Dark Accent 3" w:uiPriority="50"/>
-    <w:lsdException w:name="List Table 6 Colorful Accent 3" w:uiPriority="51"/>
-    <w:lsdException w:name="List Table 7 Colorful Accent 3" w:uiPriority="52"/>
-    <w:lsdException w:name="List Table 1 Light Accent 4" w:uiPriority="46"/>
-    <w:lsdException w:name="List Table 2 Accent 4" w:uiPriority="47"/>
-    <w:lsdException w:name="List Table 3 Accent 4" w:uiPriority="48"/>
-    <w:lsdException w:name="List Table 4 Accent 4" w:uiPriority="49"/>
-    <w:lsdException w:name="List Table 5 Dark Accent 4" w:uiPriority="50"/>
-    <w:lsdException w:name="List Table 6 Colorful Accent 4" w:uiPriority="51"/>
-    <w:lsdException w:name="List Table 7 Colorful Accent 4" w:uiPriority="52"/>
-    <w:lsdException w:name="List Table 1 Light Accent 5" w:uiPriority="46"/>
-    <w:lsdException w:name="List Table 2 Accent 5" w:uiPriority="47"/>
-    <w:lsdException w:name="List Table 3 Accent 5" w:uiPriority="48"/>
-    <w:lsdException w:name="List Table 4 Accent 5" w:uiPriority="49"/>
-    <w:lsdException w:name="List Table 5 Dark Accent 5" w:uiPriority="50"/>
-    <w:lsdException w:name="List Table 6 Colorful Accent 5" w:uiPriority="51"/>
-    <w:lsdException w:name="List Table 7 Colorful Accent 5" w:uiPriority="52"/>
-    <w:lsdException w:name="List Table 1 Light Accent 6" w:uiPriority="46"/>
-    <w:lsdException w:name="List Table 2 Accent 6" w:uiPriority="47"/>
-    <w:lsdException w:name="List Table 3 Accent 6" w:uiPriority="48"/>
-    <w:lsdException w:name="List Table 4 Accent 6" w:uiPriority="49"/>
-    <w:lsdException w:name="List Table 5 Dark Accent 6" w:uiPriority="50"/>
-    <w:lsdException w:name="List Table 6 Colorful Accent 6" w:uiPriority="51"/>
-    <w:lsdException w:name="List Table 7 Colorful Accent 6" w:uiPriority="52"/>
+  <w:latentStyles w:defLockedState="0" w:defUIPriority="99" w:defSemiHidden="1" w:defUnhideWhenUsed="1" w:defQFormat="0" w:count="267">
+    <w:lsdException w:name="Normal" w:semiHidden="0" w:uiPriority="0" w:unhideWhenUsed="0" w:qFormat="1"/>
+    <w:lsdException w:name="heading 1" w:semiHidden="0" w:uiPriority="9" w:unhideWhenUsed="0" w:qFormat="1"/>
+    <w:lsdException w:name="heading 2" w:uiPriority="9" w:qFormat="1"/>
+    <w:lsdException w:name="heading 3" w:uiPriority="9" w:qFormat="1"/>
+    <w:lsdException w:name="heading 4" w:uiPriority="9" w:qFormat="1"/>
+    <w:lsdException w:name="heading 5" w:uiPriority="9" w:qFormat="1"/>
+    <w:lsdException w:name="heading 6" w:uiPriority="9" w:qFormat="1"/>
+    <w:lsdException w:name="heading 7" w:uiPriority="9" w:qFormat="1"/>
+    <w:lsdException w:name="heading 8" w:uiPriority="9" w:qFormat="1"/>
+    <w:lsdException w:name="heading 9" w:uiPriority="9" w:qFormat="1"/>
+    <w:lsdException w:name="toc 1" w:uiPriority="39"/>
+    <w:lsdException w:name="toc 2" w:uiPriority="39"/>
+    <w:lsdException w:name="toc 3" w:uiPriority="39"/>
+    <w:lsdException w:name="toc 4" w:uiPriority="39"/>
+    <w:lsdException w:name="toc 5" w:uiPriority="39"/>
+    <w:lsdException w:name="toc 6" w:uiPriority="39"/>
+    <w:lsdException w:name="toc 7" w:uiPriority="39"/>
+    <w:lsdException w:name="toc 8" w:uiPriority="39"/>
+    <w:lsdException w:name="toc 9" w:uiPriority="39"/>
+    <w:lsdException w:name="caption" w:uiPriority="35" w:qFormat="1"/>
+    <w:lsdException w:name="Title" w:semiHidden="0" w:uiPriority="10" w:unhideWhenUsed="0" w:qFormat="1"/>
+    <w:lsdException w:name="Default Paragraph Font" w:uiPriority="1"/>
+    <w:lsdException w:name="Subtitle" w:semiHidden="0" w:uiPriority="11" w:unhideWhenUsed="0" w:qFormat="1"/>
+    <w:lsdException w:name="Strong" w:semiHidden="0" w:uiPriority="22" w:unhideWhenUsed="0" w:qFormat="1"/>
+    <w:lsdException w:name="Emphasis" w:semiHidden="0" w:uiPriority="20" w:unhideWhenUsed="0" w:qFormat="1"/>
+    <w:lsdException w:name="Table Grid" w:semiHidden="0" w:uiPriority="59" w:unhideWhenUsed="0"/>
+    <w:lsdException w:name="Placeholder Text" w:unhideWhenUsed="0"/>
+    <w:lsdException w:name="No Spacing" w:semiHidden="0" w:uiPriority="1" w:unhideWhenUsed="0" w:qFormat="1"/>
+    <w:lsdException w:name="Light Shading" w:semiHidden="0" w:uiPriority="60" w:unhideWhenUsed="0"/>
+    <w:lsdException w:name="Light List" w:semiHidden="0" w:uiPriority="61" w:unhideWhenUsed="0"/>
+    <w:lsdException w:name="Light Grid" w:semiHidden="0" w:uiPriority="62" w:unhideWhenUsed="0"/>
+    <w:lsdException w:name="Medium Shading 1" w:semiHidden="0" w:uiPriority="63" w:unhideWhenUsed="0"/>
+    <w:lsdException w:name="Medium Shading 2" w:semiHidden="0" w:uiPriority="64" w:unhideWhenUsed="0"/>
+    <w:lsdException w:name="Medium List 1" w:semiHidden="0" w:uiPriority="65" w:unhideWhenUsed="0"/>
+    <w:lsdException w:name="Medium List 2" w:semiHidden="0" w:uiPriority="66" w:unhideWhenUsed="0"/>
+    <w:lsdException w:name="Medium Grid 1" w:semiHidden="0" w:uiPriority="67" w:unhideWhenUsed="0"/>
+    <w:lsdException w:name="Medium Grid 2" w:semiHidden="0" w:uiPriority="68" w:unhideWhenUsed="0"/>
+    <w:lsdException w:name="Medium Grid 3" w:semiHidden="0" w:uiPriority="69" w:unhideWhenUsed="0"/>
+    <w:lsdException w:name="Dark List" w:semiHidden="0" w:uiPriority="70" w:unhideWhenUsed="0"/>
+    <w:lsdException w:name="Colorful Shading" w:semiHidden="0" w:uiPriority="71" w:unhideWhenUsed="0"/>
+    <w:lsdException w:name="Colorful List" w:semiHidden="0" w:uiPriority="72" w:unhideWhenUsed="0"/>
+    <w:lsdException w:name="Colorful Grid" w:semiHidden="0" w:uiPriority="73" w:unhideWhenUsed="0"/>
+    <w:lsdException w:name="Light Shading Accent 1" w:semiHidden="0" w:uiPriority="60" w:unhideWhenUsed="0"/>
+    <w:lsdException w:name="Light List Accent 1" w:semiHidden="0" w:uiPriority="61" w:unhideWhenUsed="0"/>
+    <w:lsdException w:name="Light Grid Accent 1" w:semiHidden="0" w:uiPriority="62" w:unhideWhenUsed="0"/>
+    <w:lsdException w:name="Medium Shading 1 Accent 1" w:semiHidden="0" w:uiPriority="63" w:unhideWhenUsed="0"/>
+    <w:lsdException w:name="Medium Shading 2 Accent 1" w:semiHidden="0" w:uiPriority="64" w:unhideWhenUsed="0"/>
+    <w:lsdException w:name="Medium List 1 Accent 1" w:semiHidden="0" w:uiPriority="65" w:unhideWhenUsed="0"/>
+    <w:lsdException w:name="Revision" w:unhideWhenUsed="0"/>
+    <w:lsdException w:name="List Paragraph" w:semiHidden="0" w:uiPriority="34" w:unhideWhenUsed="0" w:qFormat="1"/>
+    <w:lsdException w:name="Quote" w:semiHidden="0" w:uiPriority="29" w:unhideWhenUsed="0" w:qFormat="1"/>
+    <w:lsdException w:name="Intense Quote" w:semiHidden="0" w:uiPriority="30" w:unhideWhenUsed="0" w:qFormat="1"/>
+    <w:lsdException w:name="Medium List 2 Accent 1" w:semiHidden="0" w:uiPriority="66" w:unhideWhenUsed="0"/>
+    <w:lsdException w:name="Medium Grid 1 Accent 1" w:semiHidden="0" w:uiPriority="67" w:unhideWhenUsed="0"/>
+    <w:lsdException w:name="Medium Grid 2 Accent 1" w:semiHidden="0" w:uiPriority="68" w:unhideWhenUsed="0"/>
+    <w:lsdException w:name="Medium Grid 3 Accent 1" w:semiHidden="0" w:uiPriority="69" w:unhideWhenUsed="0"/>
+    <w:lsdException w:name="Dark List Accent 1" w:semiHidden="0" w:uiPriority="70" w:unhideWhenUsed="0"/>
+    <w:lsdException w:name="Colorful Shading Accent 1" w:semiHidden="0" w:uiPriority="71" w:unhideWhenUsed="0"/>
+    <w:lsdException w:name="Colorful List Accent 1" w:semiHidden="0" w:uiPriority="72" w:unhideWhenUsed="0"/>
+    <w:lsdException w:name="Colorful Grid Accent 1" w:semiHidden="0" w:uiPriority="73" w:unhideWhenUsed="0"/>
+    <w:lsdException w:name="Light Shading Accent 2" w:semiHidden="0" w:uiPriority="60" w:unhideWhenUsed="0"/>
+    <w:lsdException w:name="Light List Accent 2" w:semiHidden="0" w:uiPriority="61" w:unhideWhenUsed="0"/>
+    <w:lsdException w:name="Light Grid Accent 2" w:semiHidden="0" w:uiPriority="62" w:unhideWhenUsed="0"/>
+    <w:lsdException w:name="Medium Shading 1 Accent 2" w:semiHidden="0" w:uiPriority="63" w:unhideWhenUsed="0"/>
+    <w:lsdException w:name="Medium Shading 2 Accent 2" w:semiHidden="0" w:uiPriority="64" w:unhideWhenUsed="0"/>
+    <w:lsdException w:name="Medium List 1 Accent 2" w:semiHidden="0" w:uiPriority="65" w:unhideWhenUsed="0"/>
+    <w:lsdException w:name="Medium List 2 Accent 2" w:semiHidden="0" w:uiPriority="66" w:unhideWhenUsed="0"/>
+    <w:lsdException w:name="Medium Grid 1 Accent 2" w:semiHidden="0" w:uiPriority="67" w:unhideWhenUsed="0"/>
+    <w:lsdException w:name="Medium Grid 2 Accent 2" w:semiHidden="0" w:uiPriority="68" w:unhideWhenUsed="0"/>
+    <w:lsdException w:name="Medium Grid 3 Accent 2" w:semiHidden="0" w:uiPriority="69" w:unhideWhenUsed="0"/>
+    <w:lsdException w:name="Dark List Accent 2" w:semiHidden="0" w:uiPriority="70" w:unhideWhenUsed="0"/>
+    <w:lsdException w:name="Colorful Shading Accent 2" w:semiHidden="0" w:uiPriority="71" w:unhideWhenUsed="0"/>
+    <w:lsdException w:name="Colorful List Accent 2" w:semiHidden="0" w:uiPriority="72" w:unhideWhenUsed="0"/>
+    <w:lsdException w:name="Colorful Grid Accent 2" w:semiHidden="0" w:uiPriority="73" w:unhideWhenUsed="0"/>
+    <w:lsdException w:name="Light Shading Accent 3" w:semiHidden="0" w:uiPriority="60" w:unhideWhenUsed="0"/>
+    <w:lsdException w:name="Light List Accent 3" w:semiHidden="0" w:uiPriority="61" w:unhideWhenUsed="0"/>
+    <w:lsdException w:name="Light Grid Accent 3" w:semiHidden="0" w:uiPriority="62" w:unhideWhenUsed="0"/>
+    <w:lsdException w:name="Medium Shading 1 Accent 3" w:semiHidden="0" w:uiPriority="63" w:unhideWhenUsed="0"/>
+    <w:lsdException w:name="Medium Shading 2 Accent 3" w:semiHidden="0" w:uiPriority="64" w:unhideWhenUsed="0"/>
+    <w:lsdException w:name="Medium List 1 Accent 3" w:semiHidden="0" w:uiPriority="65" w:unhideWhenUsed="0"/>
+    <w:lsdException w:name="Medium List 2 Accent 3" w:semiHidden="0" w:uiPriority="66" w:unhideWhenUsed="0"/>
+    <w:lsdException w:name="Medium Grid 1 Accent 3" w:semiHidden="0" w:uiPriority="67" w:unhideWhenUsed="0"/>
+    <w:lsdException w:name="Medium Grid 2 Accent 3" w:semiHidden="0" w:uiPriority="68" w:unhideWhenUsed="0"/>
+    <w:lsdException w:name="Medium Grid 3 Accent 3" w:semiHidden="0" w:uiPriority="69" w:unhideWhenUsed="0"/>
+    <w:lsdException w:name="Dark List Accent 3" w:semiHidden="0" w:uiPriority="70" w:unhideWhenUsed="0"/>
+    <w:lsdException w:name="Colorful Shading Accent 3" w:semiHidden="0" w:uiPriority="71" w:unhideWhenUsed="0"/>
+    <w:lsdException w:name="Colorful List Accent 3" w:semiHidden="0" w:uiPriority="72" w:unhideWhenUsed="0"/>
+    <w:lsdException w:name="Colorful Grid Accent 3" w:semiHidden="0" w:uiPriority="73" w:unhideWhenUsed="0"/>
+    <w:lsdException w:name="Light Shading Accent 4" w:semiHidden="0" w:uiPriority="60" w:unhideWhenUsed="0"/>
+    <w:lsdException w:name="Light List Accent 4" w:semiHidden="0" w:uiPriority="61" w:unhideWhenUsed="0"/>
+    <w:lsdException w:name="Light Grid Accent 4" w:semiHidden="0" w:uiPriority="62" w:unhideWhenUsed="0"/>
+    <w:lsdException w:name="Medium Shading 1 Accent 4" w:semiHidden="0" w:uiPriority="63" w:unhideWhenUsed="0"/>
+    <w:lsdException w:name="Medium Shading 2 Accent 4" w:semiHidden="0" w:uiPriority="64" w:unhideWhenUsed="0"/>
+    <w:lsdException w:name="Medium List 1 Accent 4" w:semiHidden="0" w:uiPriority="65" w:unhideWhenUsed="0"/>
+    <w:lsdException w:name="Medium List 2 Accent 4" w:semiHidden="0" w:uiPriority="66" w:unhideWhenUsed="0"/>
+    <w:lsdException w:name="Medium Grid 1 Accent 4" w:semiHidden="0" w:uiPriority="67" w:unhideWhenUsed="0"/>
+    <w:lsdException w:name="Medium Grid 2 Accent 4" w:semiHidden="0" w:uiPriority="68" w:unhideWhenUsed="0"/>
+    <w:lsdException w:name="Medium Grid 3 Accent 4" w:semiHidden="0" w:uiPriority="69" w:unhideWhenUsed="0"/>
+    <w:lsdException w:name="Dark List Accent 4" w:semiHidden="0" w:uiPriority="70" w:unhideWhenUsed="0"/>
+    <w:lsdException w:name="Colorful Shading Accent 4" w:semiHidden="0" w:uiPriority="71" w:unhideWhenUsed="0"/>
+    <w:lsdException w:name="Colorful List Accent 4" w:semiHidden="0" w:uiPriority="72" w:unhideWhenUsed="0"/>
+    <w:lsdException w:name="Colorful Grid Accent 4" w:semiHidden="0" w:uiPriority="73" w:unhideWhenUsed="0"/>
+    <w:lsdException w:name="Light Shading Accent 5" w:semiHidden="0" w:uiPriority="60" w:unhideWhenUsed="0"/>
+    <w:lsdException w:name="Light List Accent 5" w:semiHidden="0" w:uiPriority="61" w:unhideWhenUsed="0"/>
+    <w:lsdException w:name="Light Grid Accent 5" w:semiHidden="0" w:uiPriority="62" w:unhideWhenUsed="0"/>
+    <w:lsdException w:name="Medium Shading 1 Accent 5" w:semiHidden="0" w:uiPriority="63" w:unhideWhenUsed="0"/>
+    <w:lsdException w:name="Medium Shading 2 Accent 5" w:semiHidden="0" w:uiPriority="64" w:unhideWhenUsed="0"/>
+    <w:lsdException w:name="Medium List 1 Accent 5" w:semiHidden="0" w:uiPriority="65" w:unhideWhenUsed="0"/>
+    <w:lsdException w:name="Medium List 2 Accent 5" w:semiHidden="0" w:uiPriority="66" w:unhideWhenUsed="0"/>
+    <w:lsdException w:name="Medium Grid 1 Accent 5" w:semiHidden="0" w:uiPriority="67" w:unhideWhenUsed="0"/>
+    <w:lsdException w:name="Medium Grid 2 Accent 5" w:semiHidden="0" w:uiPriority="68" w:unhideWhenUsed="0"/>
+    <w:lsdException w:name="Medium Grid 3 Accent 5" w:semiHidden="0" w:uiPriority="69" w:unhideWhenUsed="0"/>
+    <w:lsdException w:name="Dark List Accent 5" w:semiHidden="0" w:uiPriority="70" w:unhideWhenUsed="0"/>
+    <w:lsdException w:name="Colorful Shading Accent 5" w:semiHidden="0" w:uiPriority="71" w:unhideWhenUsed="0"/>
+    <w:lsdException w:name="Colorful List Accent 5" w:semiHidden="0" w:uiPriority="72" w:unhideWhenUsed="0"/>
+    <w:lsdException w:name="Colorful Grid Accent 5" w:semiHidden="0" w:uiPriority="73" w:unhideWhenUsed="0"/>
+    <w:lsdException w:name="Light Shading Accent 6" w:semiHidden="0" w:uiPriority="60" w:unhideWhenUsed="0"/>
+    <w:lsdException w:name="Light List Accent 6" w:semiHidden="0" w:uiPriority="61" w:unhideWhenUsed="0"/>
+    <w:lsdException w:name="Light Grid Accent 6" w:semiHidden="0" w:uiPriority="62" w:unhideWhenUsed="0"/>
+    <w:lsdException w:name="Medium Shading 1 Accent 6" w:semiHidden="0" w:uiPriority="63" w:unhideWhenUsed="0"/>
+    <w:lsdException w:name="Medium Shading 2 Accent 6" w:semiHidden="0" w:uiPriority="64" w:unhideWhenUsed="0"/>
+    <w:lsdException w:name="Medium List 1 Accent 6" w:semiHidden="0" w:uiPriority="65" w:unhideWhenUsed="0"/>
+    <w:lsdException w:name="Medium List 2 Accent 6" w:semiHidden="0" w:uiPriority="66" w:unhideWhenUsed="0"/>
+    <w:lsdException w:name="Medium Grid 1 Accent 6" w:semiHidden="0" w:uiPriority="67" w:unhideWhenUsed="0"/>
+    <w:lsdException w:name="Medium Grid 2 Accent 6" w:semiHidden="0" w:uiPriority="68" w:unhideWhenUsed="0"/>
+    <w:lsdException w:name="Medium Grid 3 Accent 6" w:semiHidden="0" w:uiPriority="69" w:unhideWhenUsed="0"/>
+    <w:lsdException w:name="Dark List Accent 6" w:semiHidden="0" w:uiPriority="70" w:unhideWhenUsed="0"/>
+    <w:lsdException w:name="Colorful Shading Accent 6" w:semiHidden="0" w:uiPriority="71" w:unhideWhenUsed="0"/>
+    <w:lsdException w:name="Colorful List Accent 6" w:semiHidden="0" w:uiPriority="72" w:unhideWhenUsed="0"/>
+    <w:lsdException w:name="Colorful Grid Accent 6" w:semiHidden="0" w:uiPriority="73" w:unhideWhenUsed="0"/>
+    <w:lsdException w:name="Subtle Emphasis" w:semiHidden="0" w:uiPriority="19" w:unhideWhenUsed="0" w:qFormat="1"/>
+    <w:lsdException w:name="Intense Emphasis" w:semiHidden="0" w:uiPriority="21" w:unhideWhenUsed="0" w:qFormat="1"/>
+    <w:lsdException w:name="Subtle Reference" w:semiHidden="0" w:uiPriority="31" w:unhideWhenUsed="0" w:qFormat="1"/>
+    <w:lsdException w:name="Intense Reference" w:semiHidden="0" w:uiPriority="32" w:unhideWhenUsed="0" w:qFormat="1"/>
+    <w:lsdException w:name="Book Title" w:semiHidden="0" w:uiPriority="33" w:unhideWhenUsed="0" w:qFormat="1"/>
+    <w:lsdException w:name="Bibliography" w:uiPriority="37"/>
+    <w:lsdException w:name="TOC Heading" w:uiPriority="39" w:qFormat="1"/>
+  </w:latentStyles>
+  <w:style w:type="paragraph" w:default="1" w:styleId="Normal">
+    <w:name w:val="Normal"/>
+    <w:qFormat/>
+    <w:rsid w:val="003544BD"/>
+    <w:rPr>
+      <w:rFonts w:ascii="Calibri" w:eastAsia="Calibri" w:hAnsi="Calibri" w:cs="Times New Roman"/>
+    </w:rPr>
+  </w:style>
+  <w:style w:type="paragraph" w:styleId="Heading1">
+    <w:name w:val="heading 1"/>
+    <w:basedOn w:val="Normal"/>
+    <w:next w:val="Normal"/>
+    <w:link w:val="Heading1Char"/>
+    <w:uiPriority w:val="9"/>
+    <w:qFormat/>
+    <w:rsid w:val="00921E1B"/>
+    <w:pPr>
+      <w:keepNext/>
+      <w:keepLines/>
+      <w:spacing w:before="480" w:after="0"/>
+      <w:outlineLvl w:val="0"/>
+    </w:pPr>
+    <w:rPr>
+      <w:rFonts w:asciiTheme="majorHAnsi" w:eastAsiaTheme="majorEastAsia" w:hAnsiTheme="majorHAnsi" w:cstheme="majorBidi"/>
+      <w:b/>
+      <w:bCs/>
+      <w:color w:val="365F91" w:themeColor="accent1" w:themeShade="BF"/>
+      <w:sz w:val="28"/>
+      <w:szCs w:val="28"/>
+    </w:rPr>
+  </w:style>
+  <w:style w:type="paragraph" w:styleId="Heading2">
+    <w:name w:val="heading 2"/>
+    <w:basedOn w:val="Normal"/>
+    <w:next w:val="Normal"/>
+    <w:link w:val="Heading2Char"/>
+    <w:uiPriority w:val="9"/>
+    <w:unhideWhenUsed/>
+    <w:qFormat/>
+    <w:rsid w:val="00190357"/>
+    <w:pPr>
+      <w:keepNext/>
+      <w:keepLines/>
+      <w:spacing w:before="200" w:after="0"/>
+      <w:outlineLvl w:val="1"/>
+    </w:pPr>
+    <w:rPr>
+      <w:rFonts w:asciiTheme="majorHAnsi" w:eastAsiaTheme="majorEastAsia" w:hAnsiTheme="majorHAnsi" w:cstheme="majorBidi"/>
+      <w:b/>
+      <w:bCs/>
+      <w:color w:val="4F81BD" w:themeColor="accent1"/>
+      <w:sz w:val="26"/>
+      <w:szCs w:val="26"/>
+    </w:rPr>
+  </w:style>
+  <w:style w:type="character" w:default="1" w:styleId="DefaultParagraphFont">
+    <w:name w:val="Default Paragraph Font"/>
+    <w:uiPriority w:val="1"/>
+    <w:semiHidden/>
+    <w:unhideWhenUsed/>
+  </w:style>
+  <w:style w:type="table" w:default="1" w:styleId="TableNormal">
+    <w:name w:val="Normal Table"/>
+    <w:uiPriority w:val="99"/>
+    <w:semiHidden/>
+    <w:unhideWhenUsed/>
+    <w:tblPr>
+      <w:tblInd w:w="0" w:type="dxa"/>
+      <w:tblCellMar>
+        <w:top w:w="0" w:type="dxa"/>
+        <w:left w:w="108" w:type="dxa"/>
+        <w:bottom w:w="0" w:type="dxa"/>
+        <w:right w:w="108" w:type="dxa"/>
+      </w:tblCellMar>
+    </w:tblPr>
+  </w:style>
+  <w:style w:type="numbering" w:default="1" w:styleId="NoList">
+    <w:name w:val="No List"/>
+    <w:uiPriority w:val="99"/>
+    <w:semiHidden/>
+    <w:unhideWhenUsed/>
+  </w:style>
+  <w:style w:type="paragraph" w:styleId="Header">
+    <w:name w:val="header"/>
+    <w:basedOn w:val="Normal"/>
+    <w:link w:val="HeaderChar"/>
+    <w:uiPriority w:val="99"/>
+    <w:unhideWhenUsed/>
+    <w:rsid w:val="007767AD"/>
+    <w:pPr>
+      <w:tabs>
+        <w:tab w:val="center" w:pos="4680"/>
+        <w:tab w:val="right" w:pos="9360"/>
+      </w:tabs>
+      <w:spacing w:after="0" w:line="240" w:lineRule="auto"/>
+    </w:pPr>
+    <w:rPr>
+      <w:rFonts w:asciiTheme="minorHAnsi" w:eastAsiaTheme="minorHAnsi" w:hAnsiTheme="minorHAnsi" w:cstheme="minorBidi"/>
+    </w:rPr>
+  </w:style>
+  <w:style w:type="character" w:customStyle="1" w:styleId="HeaderChar">
+    <w:name w:val="Header Char"/>
+    <w:basedOn w:val="DefaultParagraphFont"/>
+    <w:link w:val="Header"/>
+    <w:uiPriority w:val="99"/>
+    <w:rsid w:val="007767AD"/>
+  </w:style>
+  <w:style w:type="paragraph" w:styleId="Footer">
+    <w:name w:val="footer"/>
+    <w:basedOn w:val="Normal"/>
+    <w:link w:val="FooterChar"/>
+    <w:uiPriority w:val="99"/>
+    <w:unhideWhenUsed/>
+    <w:rsid w:val="007767AD"/>
+    <w:pPr>
+      <w:tabs>
+        <w:tab w:val="center" w:pos="4680"/>
+        <w:tab w:val="right" w:pos="9360"/>
+      </w:tabs>
+      <w:spacing w:after="0" w:line="240" w:lineRule="auto"/>
+    </w:pPr>
+    <w:rPr>
+      <w:rFonts w:asciiTheme="minorHAnsi" w:eastAsiaTheme="minorHAnsi" w:hAnsiTheme="minorHAnsi" w:cstheme="minorBidi"/>
+    </w:rPr>
+  </w:style>
+  <w:style w:type="character" w:customStyle="1" w:styleId="FooterChar">
+    <w:name w:val="Footer Char"/>
+    <w:basedOn w:val="DefaultParagraphFont"/>
+    <w:link w:val="Footer"/>
+    <w:uiPriority w:val="99"/>
+    <w:rsid w:val="007767AD"/>
+  </w:style>
+  <w:style w:type="paragraph" w:styleId="NoSpacing">
+    <w:name w:val="No Spacing"/>
+    <w:uiPriority w:val="1"/>
+    <w:qFormat/>
+    <w:rsid w:val="007767AD"/>
+    <w:pPr>
+      <w:spacing w:after="0" w:line="240" w:lineRule="auto"/>
+    </w:pPr>
+    <w:rPr>
+      <w:rFonts w:ascii="Calibri" w:eastAsia="Calibri" w:hAnsi="Calibri" w:cs="Times New Roman"/>
+    </w:rPr>
+  </w:style>
+  <w:style w:type="character" w:customStyle="1" w:styleId="Heading2Char">
+    <w:name w:val="Heading 2 Char"/>
+    <w:basedOn w:val="DefaultParagraphFont"/>
+    <w:link w:val="Heading2"/>
+    <w:uiPriority w:val="9"/>
+    <w:rsid w:val="00190357"/>
+    <w:rPr>
+      <w:rFonts w:asciiTheme="majorHAnsi" w:eastAsiaTheme="majorEastAsia" w:hAnsiTheme="majorHAnsi" w:cstheme="majorBidi"/>
+      <w:b/>
+      <w:bCs/>
+      <w:color w:val="4F81BD" w:themeColor="accent1"/>
+      <w:sz w:val="26"/>
+      <w:szCs w:val="26"/>
+    </w:rPr>
+  </w:style>
+  <w:style w:type="paragraph" w:styleId="ListParagraph">
+    <w:name w:val="List Paragraph"/>
+    <w:basedOn w:val="Normal"/>
+    <w:uiPriority w:val="34"/>
+    <w:qFormat/>
+    <w:rsid w:val="00C334A9"/>
+    <w:pPr>
+      <w:ind w:left="720"/>
+      <w:contextualSpacing/>
+    </w:pPr>
+  </w:style>
+  <w:style w:type="character" w:customStyle="1" w:styleId="Heading1Char">
+    <w:name w:val="Heading 1 Char"/>
+    <w:basedOn w:val="DefaultParagraphFont"/>
+    <w:link w:val="Heading1"/>
+    <w:uiPriority w:val="9"/>
+    <w:rsid w:val="00921E1B"/>
+    <w:rPr>
+      <w:rFonts w:asciiTheme="majorHAnsi" w:eastAsiaTheme="majorEastAsia" w:hAnsiTheme="majorHAnsi" w:cstheme="majorBidi"/>
+      <w:b/>
+      <w:bCs/>
+      <w:color w:val="365F91" w:themeColor="accent1" w:themeShade="BF"/>
+      <w:sz w:val="28"/>
+      <w:szCs w:val="28"/>
+    </w:rPr>
+  </w:style>
+</w:styles>
+</file>
+
+<file path=word/stylesWithEffects.xml><?xml version="1.0" encoding="utf-8"?>
+<w:styles xmlns:wpc="http://schemas.microsoft.com/office/word/2010/wordprocessingCanvas" xmlns:mc="http://schemas.openxmlformats.org/markup-compatibility/2006" xmlns:o="urn:schemas-microsoft-com:office:office" xmlns:r="http://schemas.openxmlformats.org/officeDocument/2006/relationships" xmlns:m="http://schemas.openxmlformats.org/officeDocument/2006/math" xmlns:v="urn:schemas-microsoft-com:vml" xmlns:wp14="http://schemas.microsoft.com/office/word/2010/wordprocessingDrawing" xmlns:wp="http://schemas.openxmlformats.org/drawingml/2006/wordprocessingDrawing" xmlns:w10="urn:schemas-microsoft-com:office:word" xmlns:w="http://schemas.openxmlformats.org/wordprocessingml/2006/main" xmlns:w14="http://schemas.microsoft.com/office/word/2010/wordml" xmlns:wpg="http://schemas.microsoft.com/office/word/2010/wordprocessingGroup" xmlns:wpi="http://schemas.microsoft.com/office/word/2010/wordprocessingInk" xmlns:wne="http://schemas.microsoft.com/office/word/2006/wordml" xmlns:wps="http://schemas.microsoft.com/office/word/2010/wordprocessingShape" mc:Ignorable="w14 wp14">
+  <w:docDefaults>
+    <w:rPrDefault>
+      <w:rPr>
+        <w:rFonts w:asciiTheme="minorHAnsi" w:eastAsiaTheme="minorHAnsi" w:hAnsiTheme="minorHAnsi" w:cstheme="minorBidi"/>
+        <w:sz w:val="22"/>
+        <w:szCs w:val="22"/>
+        <w:lang w:val="en-US" w:eastAsia="en-US" w:bidi="ar-SA"/>
+      </w:rPr>
+    </w:rPrDefault>
+    <w:pPrDefault>
+      <w:pPr>
+        <w:spacing w:after="200" w:line="276" w:lineRule="auto"/>
+      </w:pPr>
+    </w:pPrDefault>
+  </w:docDefaults>
+  <w:latentStyles w:defLockedState="0" w:defUIPriority="99" w:defSemiHidden="1" w:defUnhideWhenUsed="1" w:defQFormat="0" w:count="267">
+    <w:lsdException w:name="Normal" w:semiHidden="0" w:uiPriority="0" w:unhideWhenUsed="0" w:qFormat="1"/>
+    <w:lsdException w:name="heading 1" w:semiHidden="0" w:uiPriority="9" w:unhideWhenUsed="0" w:qFormat="1"/>
+    <w:lsdException w:name="heading 2" w:uiPriority="9" w:qFormat="1"/>
+    <w:lsdException w:name="heading 3" w:uiPriority="9" w:qFormat="1"/>
+    <w:lsdException w:name="heading 4" w:uiPriority="9" w:qFormat="1"/>
+    <w:lsdException w:name="heading 5" w:uiPriority="9" w:qFormat="1"/>
+    <w:lsdException w:name="heading 6" w:uiPriority="9" w:qFormat="1"/>
+    <w:lsdException w:name="heading 7" w:uiPriority="9" w:qFormat="1"/>
+    <w:lsdException w:name="heading 8" w:uiPriority="9" w:qFormat="1"/>
+    <w:lsdException w:name="heading 9" w:uiPriority="9" w:qFormat="1"/>
+    <w:lsdException w:name="toc 1" w:uiPriority="39"/>
+    <w:lsdException w:name="toc 2" w:uiPriority="39"/>
+    <w:lsdException w:name="toc 3" w:uiPriority="39"/>
+    <w:lsdException w:name="toc 4" w:uiPriority="39"/>
+    <w:lsdException w:name="toc 5" w:uiPriority="39"/>
+    <w:lsdException w:name="toc 6" w:uiPriority="39"/>
+    <w:lsdException w:name="toc 7" w:uiPriority="39"/>
+    <w:lsdException w:name="toc 8" w:uiPriority="39"/>
+    <w:lsdException w:name="toc 9" w:uiPriority="39"/>
+    <w:lsdException w:name="caption" w:uiPriority="35" w:qFormat="1"/>
+    <w:lsdException w:name="Title" w:semiHidden="0" w:uiPriority="10" w:unhideWhenUsed="0" w:qFormat="1"/>
+    <w:lsdException w:name="Default Paragraph Font" w:uiPriority="1"/>
+    <w:lsdException w:name="Subtitle" w:semiHidden="0" w:uiPriority="11" w:unhideWhenUsed="0" w:qFormat="1"/>
+    <w:lsdException w:name="Strong" w:semiHidden="0" w:uiPriority="22" w:unhideWhenUsed="0" w:qFormat="1"/>
+    <w:lsdException w:name="Emphasis" w:semiHidden="0" w:uiPriority="20" w:unhideWhenUsed="0" w:qFormat="1"/>
+    <w:lsdException w:name="Table Grid" w:semiHidden="0" w:uiPriority="59" w:unhideWhenUsed="0"/>
+    <w:lsdException w:name="Placeholder Text" w:unhideWhenUsed="0"/>
+    <w:lsdException w:name="No Spacing" w:semiHidden="0" w:uiPriority="1" w:unhideWhenUsed="0" w:qFormat="1"/>
+    <w:lsdException w:name="Light Shading" w:semiHidden="0" w:uiPriority="60" w:unhideWhenUsed="0"/>
+    <w:lsdException w:name="Light List" w:semiHidden="0" w:uiPriority="61" w:unhideWhenUsed="0"/>
+    <w:lsdException w:name="Light Grid" w:semiHidden="0" w:uiPriority="62" w:unhideWhenUsed="0"/>
+    <w:lsdException w:name="Medium Shading 1" w:semiHidden="0" w:uiPriority="63" w:unhideWhenUsed="0"/>
+    <w:lsdException w:name="Medium Shading 2" w:semiHidden="0" w:uiPriority="64" w:unhideWhenUsed="0"/>
+    <w:lsdException w:name="Medium List 1" w:semiHidden="0" w:uiPriority="65" w:unhideWhenUsed="0"/>
+    <w:lsdException w:name="Medium List 2" w:semiHidden="0" w:uiPriority="66" w:unhideWhenUsed="0"/>
+    <w:lsdException w:name="Medium Grid 1" w:semiHidden="0" w:uiPriority="67" w:unhideWhenUsed="0"/>
+    <w:lsdException w:name="Medium Grid 2" w:semiHidden="0" w:uiPriority="68" w:unhideWhenUsed="0"/>
+    <w:lsdException w:name="Medium Grid 3" w:semiHidden="0" w:uiPriority="69" w:unhideWhenUsed="0"/>
+    <w:lsdException w:name="Dark List" w:semiHidden="0" w:uiPriority="70" w:unhideWhenUsed="0"/>
+    <w:lsdException w:name="Colorful Shading" w:semiHidden="0" w:uiPriority="71" w:unhideWhenUsed="0"/>
+    <w:lsdException w:name="Colorful List" w:semiHidden="0" w:uiPriority="72" w:unhideWhenUsed="0"/>
+    <w:lsdException w:name="Colorful Grid" w:semiHidden="0" w:uiPriority="73" w:unhideWhenUsed="0"/>
+    <w:lsdException w:name="Light Shading Accent 1" w:semiHidden="0" w:uiPriority="60" w:unhideWhenUsed="0"/>
+    <w:lsdException w:name="Light List Accent 1" w:semiHidden="0" w:uiPriority="61" w:unhideWhenUsed="0"/>
+    <w:lsdException w:name="Light Grid Accent 1" w:semiHidden="0" w:uiPriority="62" w:unhideWhenUsed="0"/>
+    <w:lsdException w:name="Medium Shading 1 Accent 1" w:semiHidden="0" w:uiPriority="63" w:unhideWhenUsed="0"/>
+    <w:lsdException w:name="Medium Shading 2 Accent 1" w:semiHidden="0" w:uiPriority="64" w:unhideWhenUsed="0"/>
+    <w:lsdException w:name="Medium List 1 Accent 1" w:semiHidden="0" w:uiPriority="65" w:unhideWhenUsed="0"/>
+    <w:lsdException w:name="Revision" w:unhideWhenUsed="0"/>
+    <w:lsdException w:name="List Paragraph" w:semiHidden="0" w:uiPriority="34" w:unhideWhenUsed="0" w:qFormat="1"/>
+    <w:lsdException w:name="Quote" w:semiHidden="0" w:uiPriority="29" w:unhideWhenUsed="0" w:qFormat="1"/>
+    <w:lsdException w:name="Intense Quote" w:semiHidden="0" w:uiPriority="30" w:unhideWhenUsed="0" w:qFormat="1"/>
+    <w:lsdException w:name="Medium List 2 Accent 1" w:semiHidden="0" w:uiPriority="66" w:unhideWhenUsed="0"/>
+    <w:lsdException w:name="Medium Grid 1 Accent 1" w:semiHidden="0" w:uiPriority="67" w:unhideWhenUsed="0"/>
+    <w:lsdException w:name="Medium Grid 2 Accent 1" w:semiHidden="0" w:uiPriority="68" w:unhideWhenUsed="0"/>
+    <w:lsdException w:name="Medium Grid 3 Accent 1" w:semiHidden="0" w:uiPriority="69" w:unhideWhenUsed="0"/>
+    <w:lsdException w:name="Dark List Accent 1" w:semiHidden="0" w:uiPriority="70" w:unhideWhenUsed="0"/>
+    <w:lsdException w:name="Colorful Shading Accent 1" w:semiHidden="0" w:uiPriority="71" w:unhideWhenUsed="0"/>
+    <w:lsdException w:name="Colorful List Accent 1" w:semiHidden="0" w:uiPriority="72" w:unhideWhenUsed="0"/>
+    <w:lsdException w:name="Colorful Grid Accent 1" w:semiHidden="0" w:uiPriority="73" w:unhideWhenUsed="0"/>
+    <w:lsdException w:name="Light Shading Accent 2" w:semiHidden="0" w:uiPriority="60" w:unhideWhenUsed="0"/>
+    <w:lsdException w:name="Light List Accent 2" w:semiHidden="0" w:uiPriority="61" w:unhideWhenUsed="0"/>
+    <w:lsdException w:name="Light Grid Accent 2" w:semiHidden="0" w:uiPriority="62" w:unhideWhenUsed="0"/>
+    <w:lsdException w:name="Medium Shading 1 Accent 2" w:semiHidden="0" w:uiPriority="63" w:unhideWhenUsed="0"/>
+    <w:lsdException w:name="Medium Shading 2 Accent 2" w:semiHidden="0" w:uiPriority="64" w:unhideWhenUsed="0"/>
+    <w:lsdException w:name="Medium List 1 Accent 2" w:semiHidden="0" w:uiPriority="65" w:unhideWhenUsed="0"/>
+    <w:lsdException w:name="Medium List 2 Accent 2" w:semiHidden="0" w:uiPriority="66" w:unhideWhenUsed="0"/>
+    <w:lsdException w:name="Medium Grid 1 Accent 2" w:semiHidden="0" w:uiPriority="67" w:unhideWhenUsed="0"/>
+    <w:lsdException w:name="Medium Grid 2 Accent 2" w:semiHidden="0" w:uiPriority="68" w:unhideWhenUsed="0"/>
+    <w:lsdException w:name="Medium Grid 3 Accent 2" w:semiHidden="0" w:uiPriority="69" w:unhideWhenUsed="0"/>
+    <w:lsdException w:name="Dark List Accent 2" w:semiHidden="0" w:uiPriority="70" w:unhideWhenUsed="0"/>
+    <w:lsdException w:name="Colorful Shading Accent 2" w:semiHidden="0" w:uiPriority="71" w:unhideWhenUsed="0"/>
+    <w:lsdException w:name="Colorful List Accent 2" w:semiHidden="0" w:uiPriority="72" w:unhideWhenUsed="0"/>
+    <w:lsdException w:name="Colorful Grid Accent 2" w:semiHidden="0" w:uiPriority="73" w:unhideWhenUsed="0"/>
+    <w:lsdException w:name="Light Shading Accent 3" w:semiHidden="0" w:uiPriority="60" w:unhideWhenUsed="0"/>
+    <w:lsdException w:name="Light List Accent 3" w:semiHidden="0" w:uiPriority="61" w:unhideWhenUsed="0"/>
+    <w:lsdException w:name="Light Grid Accent 3" w:semiHidden="0" w:uiPriority="62" w:unhideWhenUsed="0"/>
+    <w:lsdException w:name="Medium Shading 1 Accent 3" w:semiHidden="0" w:uiPriority="63" w:unhideWhenUsed="0"/>
+    <w:lsdException w:name="Medium Shading 2 Accent 3" w:semiHidden="0" w:uiPriority="64" w:unhideWhenUsed="0"/>
+    <w:lsdException w:name="Medium List 1 Accent 3" w:semiHidden="0" w:uiPriority="65" w:unhideWhenUsed="0"/>
+    <w:lsdException w:name="Medium List 2 Accent 3" w:semiHidden="0" w:uiPriority="66" w:unhideWhenUsed="0"/>
+    <w:lsdException w:name="Medium Grid 1 Accent 3" w:semiHidden="0" w:uiPriority="67" w:unhideWhenUsed="0"/>
+    <w:lsdException w:name="Medium Grid 2 Accent 3" w:semiHidden="0" w:uiPriority="68" w:unhideWhenUsed="0"/>
+    <w:lsdException w:name="Medium Grid 3 Accent 3" w:semiHidden="0" w:uiPriority="69" w:unhideWhenUsed="0"/>
+    <w:lsdException w:name="Dark List Accent 3" w:semiHidden="0" w:uiPriority="70" w:unhideWhenUsed="0"/>
+    <w:lsdException w:name="Colorful Shading Accent 3" w:semiHidden="0" w:uiPriority="71" w:unhideWhenUsed="0"/>
+    <w:lsdException w:name="Colorful List Accent 3" w:semiHidden="0" w:uiPriority="72" w:unhideWhenUsed="0"/>
+    <w:lsdException w:name="Colorful Grid Accent 3" w:semiHidden="0" w:uiPriority="73" w:unhideWhenUsed="0"/>
+    <w:lsdException w:name="Light Shading Accent 4" w:semiHidden="0" w:uiPriority="60" w:unhideWhenUsed="0"/>
+    <w:lsdException w:name="Light List Accent 4" w:semiHidden="0" w:uiPriority="61" w:unhideWhenUsed="0"/>
+    <w:lsdException w:name="Light Grid Accent 4" w:semiHidden="0" w:uiPriority="62" w:unhideWhenUsed="0"/>
+    <w:lsdException w:name="Medium Shading 1 Accent 4" w:semiHidden="0" w:uiPriority="63" w:unhideWhenUsed="0"/>
+    <w:lsdException w:name="Medium Shading 2 Accent 4" w:semiHidden="0" w:uiPriority="64" w:unhideWhenUsed="0"/>
+    <w:lsdException w:name="Medium List 1 Accent 4" w:semiHidden="0" w:uiPriority="65" w:unhideWhenUsed="0"/>
+    <w:lsdException w:name="Medium List 2 Accent 4" w:semiHidden="0" w:uiPriority="66" w:unhideWhenUsed="0"/>
+    <w:lsdException w:name="Medium Grid 1 Accent 4" w:semiHidden="0" w:uiPriority="67" w:unhideWhenUsed="0"/>
+    <w:lsdException w:name="Medium Grid 2 Accent 4" w:semiHidden="0" w:uiPriority="68" w:unhideWhenUsed="0"/>
+    <w:lsdException w:name="Medium Grid 3 Accent 4" w:semiHidden="0" w:uiPriority="69" w:unhideWhenUsed="0"/>
+    <w:lsdException w:name="Dark List Accent 4" w:semiHidden="0" w:uiPriority="70" w:unhideWhenUsed="0"/>
+    <w:lsdException w:name="Colorful Shading Accent 4" w:semiHidden="0" w:uiPriority="71" w:unhideWhenUsed="0"/>
+    <w:lsdException w:name="Colorful List Accent 4" w:semiHidden="0" w:uiPriority="72" w:unhideWhenUsed="0"/>
+    <w:lsdException w:name="Colorful Grid Accent 4" w:semiHidden="0" w:uiPriority="73" w:unhideWhenUsed="0"/>
+    <w:lsdException w:name="Light Shading Accent 5" w:semiHidden="0" w:uiPriority="60" w:unhideWhenUsed="0"/>
+    <w:lsdException w:name="Light List Accent 5" w:semiHidden="0" w:uiPriority="61" w:unhideWhenUsed="0"/>
+    <w:lsdException w:name="Light Grid Accent 5" w:semiHidden="0" w:uiPriority="62" w:unhideWhenUsed="0"/>
+    <w:lsdException w:name="Medium Shading 1 Accent 5" w:semiHidden="0" w:uiPriority="63" w:unhideWhenUsed="0"/>
+    <w:lsdException w:name="Medium Shading 2 Accent 5" w:semiHidden="0" w:uiPriority="64" w:unhideWhenUsed="0"/>
+    <w:lsdException w:name="Medium List 1 Accent 5" w:semiHidden="0" w:uiPriority="65" w:unhideWhenUsed="0"/>
+    <w:lsdException w:name="Medium List 2 Accent 5" w:semiHidden="0" w:uiPriority="66" w:unhideWhenUsed="0"/>
+    <w:lsdException w:name="Medium Grid 1 Accent 5" w:semiHidden="0" w:uiPriority="67" w:unhideWhenUsed="0"/>
+    <w:lsdException w:name="Medium Grid 2 Accent 5" w:semiHidden="0" w:uiPriority="68" w:unhideWhenUsed="0"/>
+    <w:lsdException w:name="Medium Grid 3 Accent 5" w:semiHidden="0" w:uiPriority="69" w:unhideWhenUsed="0"/>
+    <w:lsdException w:name="Dark List Accent 5" w:semiHidden="0" w:uiPriority="70" w:unhideWhenUsed="0"/>
+    <w:lsdException w:name="Colorful Shading Accent 5" w:semiHidden="0" w:uiPriority="71" w:unhideWhenUsed="0"/>
+    <w:lsdException w:name="Colorful List Accent 5" w:semiHidden="0" w:uiPriority="72" w:unhideWhenUsed="0"/>
+    <w:lsdException w:name="Colorful Grid Accent 5" w:semiHidden="0" w:uiPriority="73" w:unhideWhenUsed="0"/>
+    <w:lsdException w:name="Light Shading Accent 6" w:semiHidden="0" w:uiPriority="60" w:unhideWhenUsed="0"/>
+    <w:lsdException w:name="Light List Accent 6" w:semiHidden="0" w:uiPriority="61" w:unhideWhenUsed="0"/>
+    <w:lsdException w:name="Light Grid Accent 6" w:semiHidden="0" w:uiPriority="62" w:unhideWhenUsed="0"/>
+    <w:lsdException w:name="Medium Shading 1 Accent 6" w:semiHidden="0" w:uiPriority="63" w:unhideWhenUsed="0"/>
+    <w:lsdException w:name="Medium Shading 2 Accent 6" w:semiHidden="0" w:uiPriority="64" w:unhideWhenUsed="0"/>
+    <w:lsdException w:name="Medium List 1 Accent 6" w:semiHidden="0" w:uiPriority="65" w:unhideWhenUsed="0"/>
+    <w:lsdException w:name="Medium List 2 Accent 6" w:semiHidden="0" w:uiPriority="66" w:unhideWhenUsed="0"/>
+    <w:lsdException w:name="Medium Grid 1 Accent 6" w:semiHidden="0" w:uiPriority="67" w:unhideWhenUsed="0"/>
+    <w:lsdException w:name="Medium Grid 2 Accent 6" w:semiHidden="0" w:uiPriority="68" w:unhideWhenUsed="0"/>
+    <w:lsdException w:name="Medium Grid 3 Accent 6" w:semiHidden="0" w:uiPriority="69" w:unhideWhenUsed="0"/>
+    <w:lsdException w:name="Dark List Accent 6" w:semiHidden="0" w:uiPriority="70" w:unhideWhenUsed="0"/>
+    <w:lsdException w:name="Colorful Shading Accent 6" w:semiHidden="0" w:uiPriority="71" w:unhideWhenUsed="0"/>
+    <w:lsdException w:name="Colorful List Accent 6" w:semiHidden="0" w:uiPriority="72" w:unhideWhenUsed="0"/>
+    <w:lsdException w:name="Colorful Grid Accent 6" w:semiHidden="0" w:uiPriority="73" w:unhideWhenUsed="0"/>
+    <w:lsdException w:name="Subtle Emphasis" w:semiHidden="0" w:uiPriority="19" w:unhideWhenUsed="0" w:qFormat="1"/>
+    <w:lsdException w:name="Intense Emphasis" w:semiHidden="0" w:uiPriority="21" w:unhideWhenUsed="0" w:qFormat="1"/>
+    <w:lsdException w:name="Subtle Reference" w:semiHidden="0" w:uiPriority="31" w:unhideWhenUsed="0" w:qFormat="1"/>
+    <w:lsdException w:name="Intense Reference" w:semiHidden="0" w:uiPriority="32" w:unhideWhenUsed="0" w:qFormat="1"/>
+    <w:lsdException w:name="Book Title" w:semiHidden="0" w:uiPriority="33" w:unhideWhenUsed="0" w:qFormat="1"/>
+    <w:lsdException w:name="Bibliography" w:uiPriority="37"/>
+    <w:lsdException w:name="TOC Heading" w:uiPriority="39" w:qFormat="1"/>
   </w:latentStyles>
   <w:style w:type="paragraph" w:default="1" w:styleId="Normal">
     <w:name w:val="Normal"/>

</xml_diff>